<commit_message>
updated some wording; next add figures
</commit_message>
<xml_diff>
--- a/intro_chapter/Introduction_v6.docx
+++ b/intro_chapter/Introduction_v6.docx
@@ -170,7 +170,7 @@
           <w:szCs w:val="24"/>
         </w:rPr>
       </w:pPr>
-      <w:hyperlink w:anchor="_Toc162807252" w:history="1">
+      <w:hyperlink w:anchor="_Toc163150637" w:history="1">
         <w:r>
           <w:rPr>
             <w:rStyle w:val="Hyperlink"/>
@@ -213,7 +213,7 @@
             <w:noProof/>
             <w:webHidden/>
           </w:rPr>
-          <w:instrText xml:space="preserve"> PAGEREF _Toc162807252 \h </w:instrText>
+          <w:instrText xml:space="preserve"> PAGEREF _Toc163150637 \h </w:instrText>
         </w:r>
         <w:r>
           <w:rPr>
@@ -258,7 +258,7 @@
           <w:szCs w:val="24"/>
         </w:rPr>
       </w:pPr>
-      <w:hyperlink w:anchor="_Toc162807253" w:history="1">
+      <w:hyperlink w:anchor="_Toc163150638" w:history="1">
         <w:r>
           <w:rPr>
             <w:rStyle w:val="Hyperlink"/>
@@ -301,7 +301,7 @@
             <w:noProof/>
             <w:webHidden/>
           </w:rPr>
-          <w:instrText xml:space="preserve"> PAGEREF _Toc162807253 \h </w:instrText>
+          <w:instrText xml:space="preserve"> PAGEREF _Toc163150638 \h </w:instrText>
         </w:r>
         <w:r>
           <w:rPr>
@@ -346,7 +346,7 @@
           <w:szCs w:val="24"/>
         </w:rPr>
       </w:pPr>
-      <w:hyperlink w:anchor="_Toc162807254" w:history="1">
+      <w:hyperlink w:anchor="_Toc163150639" w:history="1">
         <w:r>
           <w:rPr>
             <w:rStyle w:val="Hyperlink"/>
@@ -368,7 +368,7 @@
             <w:rStyle w:val="Hyperlink"/>
             <w:noProof/>
           </w:rPr>
-          <w:t>The importance of van der Waals packing</w:t>
+          <w:t>The importance of van der Waals forces</w:t>
         </w:r>
         <w:r>
           <w:rPr>
@@ -389,7 +389,7 @@
             <w:noProof/>
             <w:webHidden/>
           </w:rPr>
-          <w:instrText xml:space="preserve"> PAGEREF _Toc162807254 \h </w:instrText>
+          <w:instrText xml:space="preserve"> PAGEREF _Toc163150639 \h </w:instrText>
         </w:r>
         <w:r>
           <w:rPr>
@@ -434,7 +434,7 @@
           <w:szCs w:val="24"/>
         </w:rPr>
       </w:pPr>
-      <w:hyperlink w:anchor="_Toc162807255" w:history="1">
+      <w:hyperlink w:anchor="_Toc163150640" w:history="1">
         <w:r>
           <w:rPr>
             <w:rStyle w:val="Hyperlink"/>
@@ -485,7 +485,7 @@
             <w:noProof/>
             <w:webHidden/>
           </w:rPr>
-          <w:instrText xml:space="preserve"> PAGEREF _Toc162807255 \h </w:instrText>
+          <w:instrText xml:space="preserve"> PAGEREF _Toc163150640 \h </w:instrText>
         </w:r>
         <w:r>
           <w:rPr>
@@ -530,7 +530,7 @@
           <w:szCs w:val="24"/>
         </w:rPr>
       </w:pPr>
-      <w:hyperlink w:anchor="_Toc162807256" w:history="1">
+      <w:hyperlink w:anchor="_Toc163150641" w:history="1">
         <w:r>
           <w:rPr>
             <w:rStyle w:val="Hyperlink"/>
@@ -573,7 +573,7 @@
             <w:noProof/>
             <w:webHidden/>
           </w:rPr>
-          <w:instrText xml:space="preserve"> PAGEREF _Toc162807256 \h </w:instrText>
+          <w:instrText xml:space="preserve"> PAGEREF _Toc163150641 \h </w:instrText>
         </w:r>
         <w:r>
           <w:rPr>
@@ -617,7 +617,7 @@
           <w:szCs w:val="24"/>
         </w:rPr>
       </w:pPr>
-      <w:hyperlink w:anchor="_Toc162807257" w:history="1">
+      <w:hyperlink w:anchor="_Toc163150642" w:history="1">
         <w:r>
           <w:rPr>
             <w:rStyle w:val="Hyperlink"/>
@@ -644,7 +644,7 @@
             <w:noProof/>
             <w:webHidden/>
           </w:rPr>
-          <w:instrText xml:space="preserve"> PAGEREF _Toc162807257 \h </w:instrText>
+          <w:instrText xml:space="preserve"> PAGEREF _Toc163150642 \h </w:instrText>
         </w:r>
         <w:r>
           <w:rPr>
@@ -688,7 +688,7 @@
           <w:szCs w:val="24"/>
         </w:rPr>
       </w:pPr>
-      <w:hyperlink w:anchor="_Toc162807258" w:history="1">
+      <w:hyperlink w:anchor="_Toc163150643" w:history="1">
         <w:r>
           <w:rPr>
             <w:rStyle w:val="Hyperlink"/>
@@ -715,7 +715,7 @@
             <w:noProof/>
             <w:webHidden/>
           </w:rPr>
-          <w:instrText xml:space="preserve"> PAGEREF _Toc162807258 \h </w:instrText>
+          <w:instrText xml:space="preserve"> PAGEREF _Toc163150643 \h </w:instrText>
         </w:r>
         <w:r>
           <w:rPr>
@@ -759,7 +759,7 @@
           <w:szCs w:val="24"/>
         </w:rPr>
       </w:pPr>
-      <w:hyperlink w:anchor="_Toc162807259" w:history="1">
+      <w:hyperlink w:anchor="_Toc163150644" w:history="1">
         <w:r>
           <w:rPr>
             <w:rStyle w:val="Hyperlink"/>
@@ -786,7 +786,7 @@
             <w:noProof/>
             <w:webHidden/>
           </w:rPr>
-          <w:instrText xml:space="preserve"> PAGEREF _Toc162807259 \h </w:instrText>
+          <w:instrText xml:space="preserve"> PAGEREF _Toc163150644 \h </w:instrText>
         </w:r>
         <w:r>
           <w:rPr>
@@ -830,7 +830,7 @@
           <w:szCs w:val="24"/>
         </w:rPr>
       </w:pPr>
-      <w:hyperlink w:anchor="_Toc162807260" w:history="1">
+      <w:hyperlink w:anchor="_Toc163150645" w:history="1">
         <w:r>
           <w:rPr>
             <w:rStyle w:val="Hyperlink"/>
@@ -857,7 +857,7 @@
             <w:noProof/>
             <w:webHidden/>
           </w:rPr>
-          <w:instrText xml:space="preserve"> PAGEREF _Toc162807260 \h </w:instrText>
+          <w:instrText xml:space="preserve"> PAGEREF _Toc163150645 \h </w:instrText>
         </w:r>
         <w:r>
           <w:rPr>
@@ -901,7 +901,7 @@
           <w:szCs w:val="24"/>
         </w:rPr>
       </w:pPr>
-      <w:hyperlink w:anchor="_Toc162807261" w:history="1">
+      <w:hyperlink w:anchor="_Toc163150646" w:history="1">
         <w:r>
           <w:rPr>
             <w:rStyle w:val="Hyperlink"/>
@@ -928,7 +928,7 @@
             <w:noProof/>
             <w:webHidden/>
           </w:rPr>
-          <w:instrText xml:space="preserve"> PAGEREF _Toc162807261 \h </w:instrText>
+          <w:instrText xml:space="preserve"> PAGEREF _Toc163150646 \h </w:instrText>
         </w:r>
         <w:r>
           <w:rPr>
@@ -973,7 +973,7 @@
           <w:szCs w:val="24"/>
         </w:rPr>
       </w:pPr>
-      <w:hyperlink w:anchor="_Toc162807262" w:history="1">
+      <w:hyperlink w:anchor="_Toc163150647" w:history="1">
         <w:r>
           <w:rPr>
             <w:rStyle w:val="Hyperlink"/>
@@ -1016,7 +1016,7 @@
             <w:noProof/>
             <w:webHidden/>
           </w:rPr>
-          <w:instrText xml:space="preserve"> PAGEREF _Toc162807262 \h </w:instrText>
+          <w:instrText xml:space="preserve"> PAGEREF _Toc163150647 \h </w:instrText>
         </w:r>
         <w:r>
           <w:rPr>
@@ -1061,7 +1061,7 @@
           <w:szCs w:val="24"/>
         </w:rPr>
       </w:pPr>
-      <w:hyperlink w:anchor="_Toc162807263" w:history="1">
+      <w:hyperlink w:anchor="_Toc163150648" w:history="1">
         <w:r>
           <w:rPr>
             <w:rStyle w:val="Hyperlink"/>
@@ -1104,7 +1104,7 @@
             <w:noProof/>
             <w:webHidden/>
           </w:rPr>
-          <w:instrText xml:space="preserve"> PAGEREF _Toc162807263 \h </w:instrText>
+          <w:instrText xml:space="preserve"> PAGEREF _Toc163150648 \h </w:instrText>
         </w:r>
         <w:r>
           <w:rPr>
@@ -1278,7 +1278,7 @@
           <w:bCs w:val="0"/>
         </w:rPr>
       </w:pPr>
-      <w:bookmarkStart w:id="2" w:name="_Toc162807252"/>
+      <w:bookmarkStart w:id="2" w:name="_Toc163150637"/>
       <w:r>
         <w:rPr>
           <w:rStyle w:val="Strong"/>
@@ -1316,7 +1316,13 @@
         <w:rPr>
           <w:rFonts w:cstheme="minorHAnsi"/>
         </w:rPr>
-        <w:t>phospholipid molecules that</w:t>
+        <w:t>phospholipid molecules</w:t>
+      </w:r>
+      <w:r>
+        <w:rPr>
+          <w:rFonts w:cstheme="minorHAnsi"/>
+        </w:rPr>
+        <w:t>,</w:t>
       </w:r>
       <w:r>
         <w:rPr>
@@ -1328,7 +1334,7 @@
         <w:rPr>
           <w:rFonts w:cstheme="minorHAnsi"/>
         </w:rPr>
-        <w:t>e</w:t>
+        <w:t>ing</w:t>
       </w:r>
       <w:r>
         <w:rPr>
@@ -1340,7 +1346,7 @@
         <w:rPr>
           <w:rFonts w:cstheme="minorHAnsi"/>
         </w:rPr>
-        <w:t>and other internal</w:t>
+        <w:t>and internal</w:t>
       </w:r>
       <w:r>
         <w:rPr>
@@ -1352,13 +1358,49 @@
         <w:rPr>
           <w:rFonts w:cstheme="minorHAnsi"/>
         </w:rPr>
-        <w:t>Communication outside the cell and s</w:t>
-      </w:r>
-      <w:r>
-        <w:rPr>
-          <w:rFonts w:cstheme="minorHAnsi"/>
-        </w:rPr>
-        <w:t>ensing of external factors impacting the cell’s survival is primarily done via a class of proteins tethered to the cell membrane</w:t>
+        <w:t xml:space="preserve">Communication </w:t>
+      </w:r>
+      <w:r>
+        <w:rPr>
+          <w:rFonts w:cstheme="minorHAnsi"/>
+        </w:rPr>
+        <w:t xml:space="preserve">with the </w:t>
+      </w:r>
+      <w:r>
+        <w:rPr>
+          <w:rFonts w:cstheme="minorHAnsi"/>
+        </w:rPr>
+        <w:t>outside</w:t>
+      </w:r>
+      <w:r>
+        <w:rPr>
+          <w:rFonts w:cstheme="minorHAnsi"/>
+        </w:rPr>
+        <w:t xml:space="preserve"> of</w:t>
+      </w:r>
+      <w:r>
+        <w:rPr>
+          <w:rFonts w:cstheme="minorHAnsi"/>
+        </w:rPr>
+        <w:t xml:space="preserve"> the cell and s</w:t>
+      </w:r>
+      <w:r>
+        <w:rPr>
+          <w:rFonts w:cstheme="minorHAnsi"/>
+        </w:rPr>
+        <w:t xml:space="preserve">ensing of external factors </w:t>
+      </w:r>
+      <w:r>
+        <w:rPr>
+          <w:rFonts w:cstheme="minorHAnsi"/>
+        </w:rPr>
+        <w:t xml:space="preserve">that </w:t>
+      </w:r>
+      <w:r>
+        <w:rPr>
+          <w:rFonts w:cstheme="minorHAnsi"/>
+        </w:rPr>
+        <w:t>impact the cell’s survival is primarily done via a class of proteins tethered to the cell membrane</w:t>
       </w:r>
       <w:r>
         <w:rPr>
@@ -1406,13 +1448,37 @@
         <w:rPr>
           <w:rFonts w:cstheme="minorHAnsi"/>
         </w:rPr>
-        <w:t>Due to the hydrophobic nature of the membrane, i</w:t>
-      </w:r>
-      <w:r>
-        <w:rPr>
-          <w:rFonts w:cstheme="minorHAnsi"/>
-        </w:rPr>
-        <w:t xml:space="preserve">ntegral MPs are composed of </w:t>
+        <w:t>To properly regulate cell homeostasis and adjust to changes in the environment, i</w:t>
+      </w:r>
+      <w:r>
+        <w:rPr>
+          <w:rFonts w:cstheme="minorHAnsi"/>
+        </w:rPr>
+        <w:t xml:space="preserve">ntegral MPs are </w:t>
+      </w:r>
+      <w:r>
+        <w:rPr>
+          <w:rFonts w:cstheme="minorHAnsi"/>
+        </w:rPr>
+        <w:t>made</w:t>
+      </w:r>
+      <w:r>
+        <w:rPr>
+          <w:rFonts w:cstheme="minorHAnsi"/>
+        </w:rPr>
+        <w:t xml:space="preserve"> </w:t>
+      </w:r>
+      <w:r>
+        <w:rPr>
+          <w:rFonts w:cstheme="minorHAnsi"/>
+        </w:rPr>
+        <w:t>of</w:t>
+      </w:r>
+      <w:r>
+        <w:rPr>
+          <w:rFonts w:cstheme="minorHAnsi"/>
+        </w:rPr>
+        <w:t xml:space="preserve"> </w:t>
       </w:r>
       <w:r>
         <w:rPr>
@@ -1424,7 +1490,268 @@
         <w:rPr>
           <w:rFonts w:cstheme="minorHAnsi"/>
         </w:rPr>
-        <w:t xml:space="preserve"> allow</w:t>
+        <w:t xml:space="preserve"> spanning the length of the cell membrane</w:t>
+      </w:r>
+      <w:r>
+        <w:rPr>
+          <w:rFonts w:cstheme="minorHAnsi"/>
+        </w:rPr>
+        <w:t xml:space="preserve">. </w:t>
+      </w:r>
+      <w:r>
+        <w:rPr>
+          <w:rFonts w:cstheme="minorHAnsi"/>
+        </w:rPr>
+        <w:t>β-barrel</w:t>
+      </w:r>
+      <w:r>
+        <w:rPr>
+          <w:rFonts w:cstheme="minorHAnsi"/>
+        </w:rPr>
+        <w:t>s</w:t>
+      </w:r>
+      <w:r>
+        <w:rPr>
+          <w:rFonts w:cstheme="minorHAnsi"/>
+        </w:rPr>
+        <w:t xml:space="preserve"> are comp</w:t>
+      </w:r>
+      <w:r>
+        <w:rPr>
+          <w:rFonts w:cstheme="minorHAnsi"/>
+        </w:rPr>
+        <w:t>rised</w:t>
+      </w:r>
+      <w:r>
+        <w:rPr>
+          <w:rFonts w:cstheme="minorHAnsi"/>
+        </w:rPr>
+        <w:t xml:space="preserve"> of </w:t>
+      </w:r>
+      <w:r>
+        <w:rPr>
+          <w:rFonts w:cstheme="minorHAnsi"/>
+        </w:rPr>
+        <w:t>β-</w:t>
+      </w:r>
+      <w:r>
+        <w:rPr>
+          <w:rFonts w:cstheme="minorHAnsi"/>
+        </w:rPr>
+        <w:t>s</w:t>
+      </w:r>
+      <w:r>
+        <w:rPr>
+          <w:rFonts w:cstheme="minorHAnsi"/>
+        </w:rPr>
+        <w:t>heets</w:t>
+      </w:r>
+      <w:r>
+        <w:rPr>
+          <w:rFonts w:cstheme="minorHAnsi"/>
+        </w:rPr>
+        <w:t xml:space="preserve"> that form open pores in the membrane, </w:t>
+      </w:r>
+      <w:r>
+        <w:rPr>
+          <w:rFonts w:cstheme="minorHAnsi"/>
+        </w:rPr>
+        <w:t>functioning</w:t>
+      </w:r>
+      <w:r>
+        <w:rPr>
+          <w:rFonts w:cstheme="minorHAnsi"/>
+        </w:rPr>
+        <w:t xml:space="preserve"> as c</w:t>
+      </w:r>
+      <w:r>
+        <w:rPr>
+          <w:rFonts w:cstheme="minorHAnsi"/>
+        </w:rPr>
+        <w:t>hannels</w:t>
+      </w:r>
+      <w:r>
+        <w:rPr>
+          <w:rFonts w:cstheme="minorHAnsi"/>
+        </w:rPr>
+        <w:t xml:space="preserve"> </w:t>
+      </w:r>
+      <w:r>
+        <w:rPr>
+          <w:rFonts w:cstheme="minorHAnsi"/>
+        </w:rPr>
+        <w:t>that</w:t>
+      </w:r>
+      <w:r>
+        <w:rPr>
+          <w:rFonts w:cstheme="minorHAnsi"/>
+        </w:rPr>
+        <w:t xml:space="preserve"> </w:t>
+      </w:r>
+      <w:r>
+        <w:rPr>
+          <w:rFonts w:cstheme="minorHAnsi"/>
+        </w:rPr>
+        <w:t>molecule</w:t>
+      </w:r>
+      <w:r>
+        <w:rPr>
+          <w:rFonts w:cstheme="minorHAnsi"/>
+        </w:rPr>
+        <w:t>s</w:t>
+      </w:r>
+      <w:r>
+        <w:rPr>
+          <w:rFonts w:cstheme="minorHAnsi"/>
+        </w:rPr>
+        <w:t xml:space="preserve"> </w:t>
+      </w:r>
+      <w:r>
+        <w:rPr>
+          <w:rFonts w:cstheme="minorHAnsi"/>
+        </w:rPr>
+        <w:t>can</w:t>
+      </w:r>
+      <w:r>
+        <w:rPr>
+          <w:rFonts w:cstheme="minorHAnsi"/>
+        </w:rPr>
+        <w:t xml:space="preserve"> pass</w:t>
+      </w:r>
+      <w:r>
+        <w:rPr>
+          <w:rFonts w:cstheme="minorHAnsi"/>
+        </w:rPr>
+        <w:t xml:space="preserve"> through to enter or exit </w:t>
+      </w:r>
+      <w:r>
+        <w:rPr>
+          <w:rFonts w:cstheme="minorHAnsi"/>
+        </w:rPr>
+        <w:t>the cell.</w:t>
+      </w:r>
+      <w:r>
+        <w:rPr>
+          <w:rFonts w:cstheme="minorHAnsi"/>
+        </w:rPr>
+        <w:t xml:space="preserve"> </w:t>
+      </w:r>
+      <w:r>
+        <w:rPr>
+          <w:rFonts w:cstheme="minorHAnsi"/>
+        </w:rPr>
+        <w:t>M</w:t>
+      </w:r>
+      <w:r>
+        <w:rPr>
+          <w:rFonts w:cstheme="minorHAnsi"/>
+        </w:rPr>
+        <w:t>ulti</w:t>
+      </w:r>
+      <w:r>
+        <w:rPr>
+          <w:rFonts w:cstheme="minorHAnsi"/>
+        </w:rPr>
+        <w:t>-</w:t>
+      </w:r>
+      <w:r>
+        <w:rPr>
+          <w:rFonts w:cstheme="minorHAnsi"/>
+        </w:rPr>
+        <w:t>pass and single</w:t>
+      </w:r>
+      <w:r>
+        <w:rPr>
+          <w:rFonts w:cstheme="minorHAnsi"/>
+        </w:rPr>
+        <w:t>-</w:t>
+      </w:r>
+      <w:r>
+        <w:rPr>
+          <w:rFonts w:cstheme="minorHAnsi"/>
+        </w:rPr>
+        <w:t>pass</w:t>
+      </w:r>
+      <w:r>
+        <w:rPr>
+          <w:rFonts w:cstheme="minorHAnsi"/>
+        </w:rPr>
+        <w:t xml:space="preserve"> MPs</w:t>
+      </w:r>
+      <w:r>
+        <w:rPr>
+          <w:rFonts w:cstheme="minorHAnsi"/>
+        </w:rPr>
+        <w:t xml:space="preserve"> are made of</w:t>
+      </w:r>
+      <w:r>
+        <w:rPr>
+          <w:rFonts w:cstheme="minorHAnsi"/>
+        </w:rPr>
+        <w:t xml:space="preserve"> </w:t>
+      </w:r>
+      <w:r>
+        <w:t>α-helices</w:t>
+      </w:r>
+      <w:r>
+        <w:rPr>
+          <w:rFonts w:cstheme="minorHAnsi"/>
+        </w:rPr>
+        <w:t xml:space="preserve"> </w:t>
+      </w:r>
+      <w:r>
+        <w:rPr>
+          <w:rFonts w:cstheme="minorHAnsi"/>
+        </w:rPr>
+        <w:t>that</w:t>
+      </w:r>
+      <w:r>
+        <w:rPr>
+          <w:rFonts w:cstheme="minorHAnsi"/>
+        </w:rPr>
+        <w:t xml:space="preserve"> </w:t>
+      </w:r>
+      <w:r>
+        <w:rPr>
+          <w:rFonts w:cstheme="minorHAnsi"/>
+        </w:rPr>
+        <w:t>can</w:t>
+      </w:r>
+      <w:r>
+        <w:rPr>
+          <w:rFonts w:cstheme="minorHAnsi"/>
+        </w:rPr>
+        <w:t xml:space="preserve"> associate into</w:t>
+      </w:r>
+      <w:r>
+        <w:rPr>
+          <w:rFonts w:cstheme="minorHAnsi"/>
+        </w:rPr>
+        <w:t xml:space="preserve"> alternat</w:t>
+      </w:r>
+      <w:r>
+        <w:rPr>
+          <w:rFonts w:cstheme="minorHAnsi"/>
+        </w:rPr>
+        <w:t>ive</w:t>
+      </w:r>
+      <w:r>
+        <w:rPr>
+          <w:rFonts w:cstheme="minorHAnsi"/>
+        </w:rPr>
+        <w:t xml:space="preserve"> structures</w:t>
+      </w:r>
+      <w:r>
+        <w:rPr>
+          <w:rFonts w:cstheme="minorHAnsi"/>
+        </w:rPr>
+        <w:t>,</w:t>
+      </w:r>
+      <w:r>
+        <w:rPr>
+          <w:rFonts w:cstheme="minorHAnsi"/>
+        </w:rPr>
+        <w:t xml:space="preserve"> signal</w:t>
       </w:r>
       <w:r>
         <w:rPr>
@@ -1436,262 +1763,70 @@
         <w:rPr>
           <w:rFonts w:cstheme="minorHAnsi"/>
         </w:rPr>
-        <w:t xml:space="preserve"> them to regulate cell homeostasis. </w:t>
-      </w:r>
-      <w:r>
-        <w:rPr>
-          <w:rFonts w:cstheme="minorHAnsi"/>
-        </w:rPr>
-        <w:t>β-barrel</w:t>
-      </w:r>
-      <w:r>
-        <w:rPr>
-          <w:rFonts w:cstheme="minorHAnsi"/>
-        </w:rPr>
-        <w:t xml:space="preserve"> MPs</w:t>
-      </w:r>
-      <w:r>
-        <w:rPr>
-          <w:rFonts w:cstheme="minorHAnsi"/>
-        </w:rPr>
-        <w:t xml:space="preserve"> are composed of </w:t>
-      </w:r>
-      <w:r>
-        <w:rPr>
-          <w:rFonts w:cstheme="minorHAnsi"/>
-        </w:rPr>
-        <w:t>β-</w:t>
-      </w:r>
-      <w:r>
-        <w:rPr>
-          <w:rFonts w:cstheme="minorHAnsi"/>
-        </w:rPr>
+        <w:t xml:space="preserve"> the cell</w:t>
+      </w:r>
+      <w:r>
+        <w:rPr>
+          <w:rFonts w:cstheme="minorHAnsi"/>
+        </w:rPr>
+        <w:t xml:space="preserve"> to respond</w:t>
+      </w:r>
+      <w:r>
+        <w:rPr>
+          <w:rFonts w:cstheme="minorHAnsi"/>
+        </w:rPr>
+        <w:t xml:space="preserve"> using</w:t>
+      </w:r>
+      <w:r>
+        <w:rPr>
+          <w:rFonts w:cstheme="minorHAnsi"/>
+        </w:rPr>
+        <w:t xml:space="preserve"> genetic signaling cascades. </w:t>
+      </w:r>
+      <w:r>
+        <w:rPr>
+          <w:rFonts w:cstheme="minorHAnsi"/>
+        </w:rPr>
+        <w:t>My research focuses on</w:t>
+      </w:r>
+      <w:r>
+        <w:rPr>
+          <w:rFonts w:cstheme="minorHAnsi"/>
+        </w:rPr>
+        <w:t xml:space="preserve"> using single-pass MPs as a model to</w:t>
+      </w:r>
+      <w:r>
+        <w:rPr>
+          <w:rFonts w:cstheme="minorHAnsi"/>
+        </w:rPr>
+        <w:t xml:space="preserve"> understand</w:t>
+      </w:r>
+      <w:r>
+        <w:rPr>
+          <w:rFonts w:cstheme="minorHAnsi"/>
+        </w:rPr>
+        <w:t xml:space="preserve"> the forces involved in</w:t>
+      </w:r>
+      <w:r>
+        <w:rPr>
+          <w:rFonts w:cstheme="minorHAnsi"/>
+        </w:rPr>
+        <w:t xml:space="preserve"> the association and folding of</w:t>
+      </w:r>
+      <w:r>
+        <w:rPr>
+          <w:rFonts w:cstheme="minorHAnsi"/>
+        </w:rPr>
+        <w:t xml:space="preserve"> </w:t>
+      </w:r>
+      <w:r>
+        <w:t xml:space="preserve">α-helical </w:t>
+      </w:r>
+      <w:r>
+        <w:t>MP</w:t>
+      </w:r>
+      <w:r>
         <w:t>s</w:t>
-      </w:r>
-      <w:r>
-        <w:rPr>
-          <w:rFonts w:cstheme="minorHAnsi"/>
-        </w:rPr>
-        <w:t>heets</w:t>
-      </w:r>
-      <w:r>
-        <w:rPr>
-          <w:rFonts w:cstheme="minorHAnsi"/>
-        </w:rPr>
-        <w:t xml:space="preserve"> that form open pores in the membrane, acting as c</w:t>
-      </w:r>
-      <w:r>
-        <w:rPr>
-          <w:rFonts w:cstheme="minorHAnsi"/>
-        </w:rPr>
-        <w:t>hannels</w:t>
-      </w:r>
-      <w:r>
-        <w:rPr>
-          <w:rFonts w:cstheme="minorHAnsi"/>
-        </w:rPr>
-        <w:t xml:space="preserve"> for</w:t>
-      </w:r>
-      <w:r>
-        <w:rPr>
-          <w:rFonts w:cstheme="minorHAnsi"/>
-        </w:rPr>
-        <w:t xml:space="preserve"> </w:t>
-      </w:r>
-      <w:r>
-        <w:rPr>
-          <w:rFonts w:cstheme="minorHAnsi"/>
-        </w:rPr>
-        <w:t>molecule</w:t>
-      </w:r>
-      <w:r>
-        <w:rPr>
-          <w:rFonts w:cstheme="minorHAnsi"/>
-        </w:rPr>
-        <w:t>s</w:t>
-      </w:r>
-      <w:r>
-        <w:rPr>
-          <w:rFonts w:cstheme="minorHAnsi"/>
-        </w:rPr>
-        <w:t xml:space="preserve"> to pass </w:t>
-      </w:r>
-      <w:r>
-        <w:rPr>
-          <w:rFonts w:cstheme="minorHAnsi"/>
-        </w:rPr>
-        <w:t>in and out of the cell.</w:t>
-      </w:r>
-      <w:r>
-        <w:rPr>
-          <w:rFonts w:cstheme="minorHAnsi"/>
-        </w:rPr>
-        <w:t xml:space="preserve"> </w:t>
-      </w:r>
-      <w:r>
-        <w:rPr>
-          <w:rFonts w:cstheme="minorHAnsi"/>
-        </w:rPr>
-        <w:t>M</w:t>
-      </w:r>
-      <w:r>
-        <w:rPr>
-          <w:rFonts w:cstheme="minorHAnsi"/>
-        </w:rPr>
-        <w:t>ulti</w:t>
-      </w:r>
-      <w:r>
-        <w:rPr>
-          <w:rFonts w:cstheme="minorHAnsi"/>
-        </w:rPr>
-        <w:t>-</w:t>
-      </w:r>
-      <w:r>
-        <w:rPr>
-          <w:rFonts w:cstheme="minorHAnsi"/>
-        </w:rPr>
-        <w:t>pass and single</w:t>
-      </w:r>
-      <w:r>
-        <w:rPr>
-          <w:rFonts w:cstheme="minorHAnsi"/>
-        </w:rPr>
-        <w:t>-</w:t>
-      </w:r>
-      <w:r>
-        <w:rPr>
-          <w:rFonts w:cstheme="minorHAnsi"/>
-        </w:rPr>
-        <w:t>pass</w:t>
-      </w:r>
-      <w:r>
-        <w:rPr>
-          <w:rFonts w:cstheme="minorHAnsi"/>
-        </w:rPr>
-        <w:t xml:space="preserve"> MPs are made of</w:t>
-      </w:r>
-      <w:r>
-        <w:rPr>
-          <w:rFonts w:cstheme="minorHAnsi"/>
-        </w:rPr>
-        <w:t xml:space="preserve"> </w:t>
-      </w:r>
-      <w:r>
-        <w:t>α-helices</w:t>
-      </w:r>
-      <w:r>
-        <w:rPr>
-          <w:rFonts w:cstheme="minorHAnsi"/>
-        </w:rPr>
-        <w:t xml:space="preserve"> </w:t>
-      </w:r>
-      <w:r>
-        <w:rPr>
-          <w:rFonts w:cstheme="minorHAnsi"/>
-        </w:rPr>
-        <w:t>that</w:t>
-      </w:r>
-      <w:r>
-        <w:rPr>
-          <w:rFonts w:cstheme="minorHAnsi"/>
-        </w:rPr>
-        <w:t xml:space="preserve"> can </w:t>
-      </w:r>
-      <w:r>
-        <w:rPr>
-          <w:rFonts w:cstheme="minorHAnsi"/>
-        </w:rPr>
-        <w:t>tak</w:t>
-      </w:r>
-      <w:r>
-        <w:rPr>
-          <w:rFonts w:cstheme="minorHAnsi"/>
-        </w:rPr>
-        <w:t>e</w:t>
-      </w:r>
-      <w:r>
-        <w:rPr>
-          <w:rFonts w:cstheme="minorHAnsi"/>
-        </w:rPr>
-        <w:t xml:space="preserve"> on alternate </w:t>
-      </w:r>
-      <w:r>
-        <w:rPr>
-          <w:rFonts w:cstheme="minorHAnsi"/>
-        </w:rPr>
-        <w:t>structures</w:t>
-      </w:r>
-      <w:r>
-        <w:rPr>
-          <w:rFonts w:cstheme="minorHAnsi"/>
-        </w:rPr>
-        <w:t>,</w:t>
-      </w:r>
-      <w:r>
-        <w:rPr>
-          <w:rFonts w:cstheme="minorHAnsi"/>
-        </w:rPr>
-        <w:t xml:space="preserve"> signal</w:t>
-      </w:r>
-      <w:r>
-        <w:rPr>
-          <w:rFonts w:cstheme="minorHAnsi"/>
-        </w:rPr>
-        <w:t>ing</w:t>
-      </w:r>
-      <w:r>
-        <w:rPr>
-          <w:rFonts w:cstheme="minorHAnsi"/>
-        </w:rPr>
-        <w:t xml:space="preserve"> the cell</w:t>
-      </w:r>
-      <w:r>
-        <w:rPr>
-          <w:rFonts w:cstheme="minorHAnsi"/>
-        </w:rPr>
-        <w:t xml:space="preserve"> to respond</w:t>
-      </w:r>
-      <w:r>
-        <w:rPr>
-          <w:rFonts w:cstheme="minorHAnsi"/>
-        </w:rPr>
-        <w:t xml:space="preserve"> using</w:t>
-      </w:r>
-      <w:r>
-        <w:rPr>
-          <w:rFonts w:cstheme="minorHAnsi"/>
-        </w:rPr>
-        <w:t xml:space="preserve"> genetic signaling cascades. </w:t>
-      </w:r>
-      <w:r>
-        <w:rPr>
-          <w:rFonts w:cstheme="minorHAnsi"/>
-        </w:rPr>
-        <w:t>My research focuses on</w:t>
-      </w:r>
-      <w:r>
-        <w:rPr>
-          <w:rFonts w:cstheme="minorHAnsi"/>
-        </w:rPr>
-        <w:t xml:space="preserve"> using single-pass MPs as a model to</w:t>
-      </w:r>
-      <w:r>
-        <w:rPr>
-          <w:rFonts w:cstheme="minorHAnsi"/>
-        </w:rPr>
-        <w:t xml:space="preserve"> understand</w:t>
-      </w:r>
-      <w:r>
-        <w:rPr>
-          <w:rFonts w:cstheme="minorHAnsi"/>
-        </w:rPr>
-        <w:t xml:space="preserve"> the forces involved in </w:t>
-      </w:r>
-      <w:r>
-        <w:t xml:space="preserve">α-helical </w:t>
-      </w:r>
-      <w:r>
-        <w:t>MP folding</w:t>
       </w:r>
       <w:r>
         <w:t>.</w:t>
@@ -1735,7 +1870,13 @@
         <w:rPr>
           <w:rFonts w:cstheme="minorHAnsi"/>
         </w:rPr>
-        <w:t>two parts:</w:t>
+        <w:t>two</w:t>
+      </w:r>
+      <w:r>
+        <w:rPr>
+          <w:rFonts w:cstheme="minorHAnsi"/>
+        </w:rPr>
+        <w:t xml:space="preserve"> distinct</w:t>
       </w:r>
       <w:r>
         <w:rPr>
@@ -1747,6 +1888,24 @@
         <w:rPr>
           <w:rFonts w:cstheme="minorHAnsi"/>
         </w:rPr>
+        <w:t>components</w:t>
+      </w:r>
+      <w:r>
+        <w:rPr>
+          <w:rFonts w:cstheme="minorHAnsi"/>
+        </w:rPr>
+        <w:t>:</w:t>
+      </w:r>
+      <w:r>
+        <w:rPr>
+          <w:rFonts w:cstheme="minorHAnsi"/>
+        </w:rPr>
+        <w:t xml:space="preserve"> </w:t>
+      </w:r>
+      <w:r>
+        <w:rPr>
+          <w:rFonts w:cstheme="minorHAnsi"/>
+        </w:rPr>
         <w:t>hydrophilic head</w:t>
       </w:r>
       <w:r>
@@ -1870,7 +2029,14 @@
         <w:rPr>
           <w:rFonts w:cstheme="minorHAnsi"/>
         </w:rPr>
-        <w:t xml:space="preserve"> forces involved in folding.</w:t>
+        <w:t xml:space="preserve"> forces involved in </w:t>
+      </w:r>
+      <w:r>
+        <w:rPr>
+          <w:rFonts w:cstheme="minorHAnsi"/>
+        </w:rPr>
+        <w:lastRenderedPageBreak/>
+        <w:t>folding.</w:t>
       </w:r>
       <w:r>
         <w:rPr>
@@ -1924,14 +2090,7 @@
         <w:rPr>
           <w:rFonts w:cstheme="minorHAnsi"/>
         </w:rPr>
-        <w:t xml:space="preserve"> for biophysical </w:t>
-      </w:r>
-      <w:r>
-        <w:rPr>
-          <w:rFonts w:cstheme="minorHAnsi"/>
-        </w:rPr>
-        <w:lastRenderedPageBreak/>
-        <w:t>experiments, and purification and solubilization of these proteins often lead to aggregation or unfolding (Carpenter et al., 2008)</w:t>
+        <w:t xml:space="preserve"> for biophysical experiments, and purification and solubilization of these proteins often lead to aggregation or unfolding (Carpenter et al., 2008)</w:t>
       </w:r>
       <w:r>
         <w:rPr>
@@ -2173,7 +2332,6 @@
         </w:rPr>
         <w:t xml:space="preserve"> on developing an </w:t>
       </w:r>
-      <w:proofErr w:type="gramStart"/>
       <w:r>
         <w:rPr>
           <w:rFonts w:cstheme="minorHAnsi"/>
@@ -2182,7 +2340,6 @@
         </w:rPr>
         <w:t>in silico</w:t>
       </w:r>
-      <w:proofErr w:type="gramEnd"/>
       <w:r>
         <w:rPr>
           <w:rFonts w:cstheme="minorHAnsi"/>
@@ -2247,7 +2404,19 @@
         <w:rPr>
           <w:rFonts w:cstheme="minorHAnsi"/>
         </w:rPr>
-        <w:t xml:space="preserve"> high-throughput experiments to test and validate my computational models.  In this introduction, I expand on the forces</w:t>
+        <w:t xml:space="preserve"> high-throughput experiments to test and validate my computational models.</w:t>
+      </w:r>
+      <w:r>
+        <w:rPr>
+          <w:rFonts w:cstheme="minorHAnsi"/>
+        </w:rPr>
+        <w:t xml:space="preserve"> </w:t>
+      </w:r>
+      <w:r>
+        <w:rPr>
+          <w:rFonts w:cstheme="minorHAnsi"/>
+        </w:rPr>
+        <w:t>In this introduction, I expand on the forces</w:t>
       </w:r>
       <w:r>
         <w:rPr>
@@ -2271,31 +2440,43 @@
         <w:rPr>
           <w:rFonts w:cstheme="minorHAnsi"/>
         </w:rPr>
-        <w:t>, with a particular focus on the lack</w:t>
-      </w:r>
-      <w:r>
-        <w:rPr>
-          <w:rFonts w:cstheme="minorHAnsi"/>
-        </w:rPr>
-        <w:t>ing</w:t>
-      </w:r>
-      <w:r>
-        <w:rPr>
-          <w:rFonts w:cstheme="minorHAnsi"/>
-        </w:rPr>
-        <w:t xml:space="preserve"> knowledge o</w:t>
-      </w:r>
-      <w:r>
-        <w:rPr>
-          <w:rFonts w:cstheme="minorHAnsi"/>
-        </w:rPr>
-        <w:t>f</w:t>
-      </w:r>
-      <w:r>
-        <w:rPr>
-          <w:rFonts w:cstheme="minorHAnsi"/>
-        </w:rPr>
-        <w:t xml:space="preserve"> the impact of van der Waals packing.</w:t>
+        <w:t>,</w:t>
+      </w:r>
+      <w:r>
+        <w:rPr>
+          <w:rFonts w:cstheme="minorHAnsi"/>
+        </w:rPr>
+        <w:t xml:space="preserve"> emphasizing the</w:t>
+      </w:r>
+      <w:r>
+        <w:rPr>
+          <w:rFonts w:cstheme="minorHAnsi"/>
+        </w:rPr>
+        <w:t xml:space="preserve"> </w:t>
+      </w:r>
+      <w:r>
+        <w:rPr>
+          <w:rFonts w:cstheme="minorHAnsi"/>
+        </w:rPr>
+        <w:t>deficiency of</w:t>
+      </w:r>
+      <w:r>
+        <w:rPr>
+          <w:rFonts w:cstheme="minorHAnsi"/>
+        </w:rPr>
+        <w:t xml:space="preserve"> </w:t>
+      </w:r>
+      <w:r>
+        <w:rPr>
+          <w:rFonts w:cstheme="minorHAnsi"/>
+        </w:rPr>
+        <w:t>research on the contribution of van der Waals packing</w:t>
+      </w:r>
+      <w:r>
+        <w:rPr>
+          <w:rFonts w:cstheme="minorHAnsi"/>
+        </w:rPr>
+        <w:t>.</w:t>
       </w:r>
       <w:r>
         <w:rPr>
@@ -2383,7 +2564,7 @@
         <w:spacing w:line="480" w:lineRule="auto"/>
       </w:pPr>
       <w:bookmarkStart w:id="3" w:name="_Toc161323347"/>
-      <w:bookmarkStart w:id="4" w:name="_Toc162807253"/>
+      <w:bookmarkStart w:id="4" w:name="_Toc163150638"/>
       <w:r>
         <w:rPr>
           <w:rStyle w:val="Strong"/>
@@ -2450,7 +2631,19 @@
         <w:rPr>
           <w:rFonts w:cstheme="minorHAnsi"/>
         </w:rPr>
-        <w:t xml:space="preserve"> involves a variety of energetic constraints due to the hydrophobic nature of the </w:t>
+        <w:t xml:space="preserve"> involves a variety of energetic constraints </w:t>
+      </w:r>
+      <w:r>
+        <w:rPr>
+          <w:rFonts w:cstheme="minorHAnsi"/>
+        </w:rPr>
+        <w:t>resulting from</w:t>
+      </w:r>
+      <w:r>
+        <w:rPr>
+          <w:rFonts w:cstheme="minorHAnsi"/>
+        </w:rPr>
+        <w:t xml:space="preserve"> the hydrophobic nature of the </w:t>
       </w:r>
       <w:r>
         <w:rPr>
@@ -2474,13 +2667,13 @@
         <w:rPr>
           <w:rFonts w:cstheme="minorHAnsi"/>
         </w:rPr>
-        <w:t xml:space="preserve"> must be translated and inserted properly into the membrane. This is accomplished through the aid of </w:t>
-      </w:r>
-      <w:r>
-        <w:rPr>
-          <w:rFonts w:cstheme="minorHAnsi"/>
-        </w:rPr>
-        <w:t xml:space="preserve">the </w:t>
+        <w:t xml:space="preserve"> must be translated and inserted properly into the membrane. </w:t>
+      </w:r>
+      <w:r>
+        <w:rPr>
+          <w:rFonts w:cstheme="minorHAnsi"/>
+        </w:rPr>
+        <w:t xml:space="preserve">In conjunction with the ribosome, the </w:t>
       </w:r>
       <w:proofErr w:type="spellStart"/>
       <w:r>
@@ -2494,13 +2687,37 @@
         <w:rPr>
           <w:rFonts w:cstheme="minorHAnsi"/>
         </w:rPr>
-        <w:t xml:space="preserve">, a protein that </w:t>
-      </w:r>
-      <w:r>
-        <w:rPr>
-          <w:rFonts w:cstheme="minorHAnsi"/>
-        </w:rPr>
-        <w:t>in conjunction with the ribosome translates MPs into the proper orientation in the bilayer</w:t>
+        <w:t xml:space="preserve"> assists in the </w:t>
+      </w:r>
+      <w:r>
+        <w:rPr>
+          <w:rFonts w:cstheme="minorHAnsi"/>
+        </w:rPr>
+        <w:t>translat</w:t>
+      </w:r>
+      <w:r>
+        <w:rPr>
+          <w:rFonts w:cstheme="minorHAnsi"/>
+        </w:rPr>
+        <w:t>ion of</w:t>
+      </w:r>
+      <w:r>
+        <w:rPr>
+          <w:rFonts w:cstheme="minorHAnsi"/>
+        </w:rPr>
+        <w:t xml:space="preserve"> MPs into the </w:t>
+      </w:r>
+      <w:r>
+        <w:rPr>
+          <w:rFonts w:cstheme="minorHAnsi"/>
+        </w:rPr>
+        <w:t>proper</w:t>
+      </w:r>
+      <w:r>
+        <w:rPr>
+          <w:rFonts w:cstheme="minorHAnsi"/>
+        </w:rPr>
+        <w:t xml:space="preserve"> orientation in the bilayer</w:t>
       </w:r>
       <w:r>
         <w:rPr>
@@ -2839,7 +3056,26 @@
         <w:rPr>
           <w:rFonts w:cstheme="minorHAnsi"/>
         </w:rPr>
-        <w:t xml:space="preserve">. To satisfy hydrogen bonding within the hydrophobic membrane, TMs adopt standard </w:t>
+        <w:t xml:space="preserve">. To satisfy </w:t>
+      </w:r>
+      <w:r>
+        <w:rPr>
+          <w:rFonts w:cstheme="minorHAnsi"/>
+        </w:rPr>
+        <w:t xml:space="preserve">the lack of </w:t>
+      </w:r>
+      <w:r>
+        <w:rPr>
+          <w:rFonts w:cstheme="minorHAnsi"/>
+        </w:rPr>
+        <w:t xml:space="preserve">hydrogen bonding </w:t>
+      </w:r>
+      <w:r>
+        <w:rPr>
+          <w:rFonts w:cstheme="minorHAnsi"/>
+        </w:rPr>
+        <w:lastRenderedPageBreak/>
+        <w:t xml:space="preserve">within the hydrophobic membrane, TMs adopt standard </w:t>
       </w:r>
       <w:r>
         <w:t xml:space="preserve">α-helical and </w:t>
@@ -2854,7 +3090,31 @@
         <w:rPr>
           <w:rFonts w:cstheme="minorHAnsi"/>
         </w:rPr>
-        <w:t xml:space="preserve">sheet structures with hydrogen bonds forming along the protein backbone. </w:t>
+        <w:t xml:space="preserve">sheet structures </w:t>
+      </w:r>
+      <w:r>
+        <w:rPr>
+          <w:rFonts w:cstheme="minorHAnsi"/>
+        </w:rPr>
+        <w:t>where</w:t>
+      </w:r>
+      <w:r>
+        <w:rPr>
+          <w:rFonts w:cstheme="minorHAnsi"/>
+        </w:rPr>
+        <w:t xml:space="preserve"> hydrogen bonds </w:t>
+      </w:r>
+      <w:r>
+        <w:rPr>
+          <w:rFonts w:cstheme="minorHAnsi"/>
+        </w:rPr>
+        <w:t>form</w:t>
+      </w:r>
+      <w:r>
+        <w:rPr>
+          <w:rFonts w:cstheme="minorHAnsi"/>
+        </w:rPr>
+        <w:t xml:space="preserve"> along the protein backbone. </w:t>
       </w:r>
     </w:p>
     <w:p>
@@ -2870,7 +3130,6 @@
         <w:rPr>
           <w:rFonts w:cstheme="minorHAnsi"/>
         </w:rPr>
-        <w:lastRenderedPageBreak/>
         <w:t xml:space="preserve">As </w:t>
       </w:r>
       <w:r>
@@ -2883,13 +3142,13 @@
         <w:rPr>
           <w:rFonts w:cstheme="minorHAnsi"/>
         </w:rPr>
-        <w:t xml:space="preserve"> are threaded into the membrane, the </w:t>
-      </w:r>
-      <w:r>
-        <w:rPr>
-          <w:rFonts w:cstheme="minorHAnsi"/>
-        </w:rPr>
-        <w:t>helices</w:t>
+        <w:t xml:space="preserve"> are threaded into the membrane, </w:t>
+      </w:r>
+      <w:r>
+        <w:rPr>
+          <w:rFonts w:cstheme="minorHAnsi"/>
+        </w:rPr>
+        <w:t>an</w:t>
       </w:r>
       <w:r>
         <w:rPr>
@@ -2901,7 +3160,19 @@
         <w:rPr>
           <w:rFonts w:cstheme="minorHAnsi"/>
         </w:rPr>
-        <w:t xml:space="preserve">begin to interact. This process </w:t>
+        <w:t>interplay of biophysical forces</w:t>
+      </w:r>
+      <w:r>
+        <w:rPr>
+          <w:rFonts w:cstheme="minorHAnsi"/>
+        </w:rPr>
+        <w:t xml:space="preserve"> produces helix-helix association</w:t>
+      </w:r>
+      <w:r>
+        <w:rPr>
+          <w:rFonts w:cstheme="minorHAnsi"/>
+        </w:rPr>
+        <w:t xml:space="preserve">. This process </w:t>
       </w:r>
       <w:r>
         <w:rPr>
@@ -2979,7 +3250,19 @@
         <w:rPr>
           <w:rFonts w:cstheme="minorHAnsi"/>
         </w:rPr>
-        <w:t xml:space="preserve"> Each of these interactions are driven by the types of amino acids (AAs) present within the MP.</w:t>
+        <w:t xml:space="preserve"> Each of these interactions are driven by the types of amino acids (AAs) present within the </w:t>
+      </w:r>
+      <w:r>
+        <w:rPr>
+          <w:rFonts w:cstheme="minorHAnsi"/>
+        </w:rPr>
+        <w:t>TM</w:t>
+      </w:r>
+      <w:r>
+        <w:rPr>
+          <w:rFonts w:cstheme="minorHAnsi"/>
+        </w:rPr>
+        <w:t>.</w:t>
       </w:r>
       <w:r>
         <w:rPr>
@@ -3466,7 +3749,19 @@
         <w:rPr>
           <w:rFonts w:cstheme="minorHAnsi"/>
         </w:rPr>
-        <w:t xml:space="preserve"> typically present in MPs. </w:t>
+        <w:t xml:space="preserve"> typically present in</w:t>
+      </w:r>
+      <w:r>
+        <w:rPr>
+          <w:rFonts w:cstheme="minorHAnsi"/>
+        </w:rPr>
+        <w:t xml:space="preserve"> MP</w:t>
+      </w:r>
+      <w:r>
+        <w:rPr>
+          <w:rFonts w:cstheme="minorHAnsi"/>
+        </w:rPr>
+        <w:t xml:space="preserve">s. </w:t>
       </w:r>
       <w:r>
         <w:rPr>
@@ -3515,7 +3810,13 @@
         <w:rPr>
           <w:rFonts w:cstheme="minorHAnsi"/>
         </w:rPr>
-        <w:t xml:space="preserve">MPs made up of these AAs </w:t>
+        <w:t>TM</w:t>
+      </w:r>
+      <w:r>
+        <w:rPr>
+          <w:rFonts w:cstheme="minorHAnsi"/>
+        </w:rPr>
+        <w:t xml:space="preserve">s made up of these AAs </w:t>
       </w:r>
       <w:r>
         <w:rPr>
@@ -3563,19 +3864,25 @@
         <w:rPr>
           <w:rFonts w:cstheme="minorHAnsi"/>
         </w:rPr>
-        <w:t xml:space="preserve"> between atoms within close contact, </w:t>
-      </w:r>
-      <w:r>
-        <w:rPr>
-          <w:rFonts w:cstheme="minorHAnsi"/>
-        </w:rPr>
-        <w:t>m</w:t>
-      </w:r>
-      <w:r>
-        <w:rPr>
-          <w:rFonts w:cstheme="minorHAnsi"/>
-        </w:rPr>
-        <w:t>eaning</w:t>
+        <w:t xml:space="preserve"> between atoms within close </w:t>
+      </w:r>
+      <w:r>
+        <w:rPr>
+          <w:rFonts w:cstheme="minorHAnsi"/>
+        </w:rPr>
+        <w:t>contact;</w:t>
+      </w:r>
+      <w:r>
+        <w:rPr>
+          <w:rFonts w:cstheme="minorHAnsi"/>
+        </w:rPr>
+        <w:t xml:space="preserve"> </w:t>
+      </w:r>
+      <w:r>
+        <w:rPr>
+          <w:rFonts w:cstheme="minorHAnsi"/>
+        </w:rPr>
+        <w:t>therefore,</w:t>
       </w:r>
       <w:r>
         <w:rPr>
@@ -3611,7 +3918,19 @@
         <w:rPr>
           <w:rFonts w:cstheme="minorHAnsi"/>
         </w:rPr>
-        <w:t>during MP folding. However</w:t>
+        <w:t>during MP folding</w:t>
+      </w:r>
+      <w:r>
+        <w:rPr>
+          <w:rFonts w:cstheme="minorHAnsi"/>
+        </w:rPr>
+        <w:t xml:space="preserve"> and association</w:t>
+      </w:r>
+      <w:r>
+        <w:rPr>
+          <w:rFonts w:cstheme="minorHAnsi"/>
+        </w:rPr>
+        <w:t>. However</w:t>
       </w:r>
       <w:r>
         <w:rPr>
@@ -3719,7 +4038,7 @@
         </w:numPr>
         <w:spacing w:line="480" w:lineRule="auto"/>
       </w:pPr>
-      <w:bookmarkStart w:id="5" w:name="_Toc162807254"/>
+      <w:bookmarkStart w:id="5" w:name="_Toc163150639"/>
       <w:r>
         <w:rPr>
           <w:rStyle w:val="Strong"/>
@@ -3728,7 +4047,6 @@
         </w:rPr>
         <w:t xml:space="preserve">The importance of van der Waals </w:t>
       </w:r>
-      <w:bookmarkEnd w:id="5"/>
       <w:r>
         <w:rPr>
           <w:rStyle w:val="Strong"/>
@@ -3737,6 +4055,7 @@
         </w:rPr>
         <w:t>forces</w:t>
       </w:r>
+      <w:bookmarkEnd w:id="5"/>
     </w:p>
     <w:p>
       <w:pPr>
@@ -3753,13 +4072,153 @@
           <w:rFonts w:cstheme="minorHAnsi"/>
           <w:color w:val="000000" w:themeColor="text1"/>
         </w:rPr>
-        <w:t xml:space="preserve">The properties of atoms are the building blocks of intermolecular interactions. Atoms are composed of a nucleus of protons surrounded by an outer electron shell. This electron shell expands the atom a finite distance away from the nucleus, constructing the space that an atom occupies. This distance from nucleus to end of the </w:t>
+        <w:t xml:space="preserve">The </w:t>
       </w:r>
       <w:r>
         <w:rPr>
           <w:rFonts w:cstheme="minorHAnsi"/>
           <w:color w:val="000000" w:themeColor="text1"/>
         </w:rPr>
+        <w:t xml:space="preserve">physical </w:t>
+      </w:r>
+      <w:r>
+        <w:rPr>
+          <w:rFonts w:cstheme="minorHAnsi"/>
+          <w:color w:val="000000" w:themeColor="text1"/>
+        </w:rPr>
+        <w:t>properties</w:t>
+      </w:r>
+      <w:r>
+        <w:rPr>
+          <w:rFonts w:cstheme="minorHAnsi"/>
+          <w:color w:val="000000" w:themeColor="text1"/>
+        </w:rPr>
+        <w:t xml:space="preserve"> of </w:t>
+      </w:r>
+      <w:r>
+        <w:rPr>
+          <w:rFonts w:cstheme="minorHAnsi"/>
+          <w:color w:val="000000" w:themeColor="text1"/>
+        </w:rPr>
+        <w:t xml:space="preserve">atoms </w:t>
+      </w:r>
+      <w:r>
+        <w:rPr>
+          <w:rFonts w:cstheme="minorHAnsi"/>
+          <w:color w:val="000000" w:themeColor="text1"/>
+        </w:rPr>
+        <w:t>are the foundation</w:t>
+      </w:r>
+      <w:r>
+        <w:rPr>
+          <w:rFonts w:cstheme="minorHAnsi"/>
+          <w:color w:val="000000" w:themeColor="text1"/>
+        </w:rPr>
+        <w:t xml:space="preserve"> of intermolecular interactions. Atoms are composed of a nucleus of protons surrounded by an outer electron shell. Th</w:t>
+      </w:r>
+      <w:r>
+        <w:rPr>
+          <w:rFonts w:cstheme="minorHAnsi"/>
+          <w:color w:val="000000" w:themeColor="text1"/>
+        </w:rPr>
+        <w:t>e</w:t>
+      </w:r>
+      <w:r>
+        <w:rPr>
+          <w:rFonts w:cstheme="minorHAnsi"/>
+          <w:color w:val="000000" w:themeColor="text1"/>
+        </w:rPr>
+        <w:t xml:space="preserve"> electron shell expands a finite distance away from the nucleus, constructing the space</w:t>
+      </w:r>
+      <w:r>
+        <w:rPr>
+          <w:rFonts w:cstheme="minorHAnsi"/>
+          <w:color w:val="000000" w:themeColor="text1"/>
+        </w:rPr>
+        <w:t xml:space="preserve"> occupied by</w:t>
+      </w:r>
+      <w:r>
+        <w:rPr>
+          <w:rFonts w:cstheme="minorHAnsi"/>
+          <w:color w:val="000000" w:themeColor="text1"/>
+        </w:rPr>
+        <w:t xml:space="preserve"> </w:t>
+      </w:r>
+      <w:r>
+        <w:rPr>
+          <w:rFonts w:cstheme="minorHAnsi"/>
+          <w:color w:val="000000" w:themeColor="text1"/>
+        </w:rPr>
+        <w:t>the</w:t>
+      </w:r>
+      <w:r>
+        <w:rPr>
+          <w:rFonts w:cstheme="minorHAnsi"/>
+          <w:color w:val="000000" w:themeColor="text1"/>
+        </w:rPr>
+        <w:t xml:space="preserve"> atom. Th</w:t>
+      </w:r>
+      <w:r>
+        <w:rPr>
+          <w:rFonts w:cstheme="minorHAnsi"/>
+          <w:color w:val="000000" w:themeColor="text1"/>
+        </w:rPr>
+        <w:t>e</w:t>
+      </w:r>
+      <w:r>
+        <w:rPr>
+          <w:rFonts w:cstheme="minorHAnsi"/>
+          <w:color w:val="000000" w:themeColor="text1"/>
+        </w:rPr>
+        <w:t xml:space="preserve"> distance from </w:t>
+      </w:r>
+      <w:r>
+        <w:rPr>
+          <w:rFonts w:cstheme="minorHAnsi"/>
+          <w:color w:val="000000" w:themeColor="text1"/>
+        </w:rPr>
+        <w:t xml:space="preserve">the </w:t>
+      </w:r>
+      <w:r>
+        <w:rPr>
+          <w:rFonts w:cstheme="minorHAnsi"/>
+          <w:color w:val="000000" w:themeColor="text1"/>
+        </w:rPr>
+        <w:t>nucleus to</w:t>
+      </w:r>
+      <w:r>
+        <w:rPr>
+          <w:rFonts w:cstheme="minorHAnsi"/>
+          <w:color w:val="000000" w:themeColor="text1"/>
+        </w:rPr>
+        <w:t xml:space="preserve"> the</w:t>
+      </w:r>
+      <w:r>
+        <w:rPr>
+          <w:rFonts w:cstheme="minorHAnsi"/>
+          <w:color w:val="000000" w:themeColor="text1"/>
+        </w:rPr>
+        <w:t xml:space="preserve"> </w:t>
+      </w:r>
+      <w:r>
+        <w:rPr>
+          <w:rFonts w:cstheme="minorHAnsi"/>
+          <w:color w:val="000000" w:themeColor="text1"/>
+        </w:rPr>
+        <w:t>outer layer</w:t>
+      </w:r>
+      <w:r>
+        <w:rPr>
+          <w:rFonts w:cstheme="minorHAnsi"/>
+          <w:color w:val="000000" w:themeColor="text1"/>
+        </w:rPr>
+        <w:t xml:space="preserve"> of the </w:t>
+      </w:r>
+      <w:r>
+        <w:rPr>
+          <w:rFonts w:cstheme="minorHAnsi"/>
+          <w:color w:val="000000" w:themeColor="text1"/>
+        </w:rPr>
         <w:t>electron shell is</w:t>
       </w:r>
       <w:r>
@@ -3809,13 +4268,21 @@
           <w:rFonts w:cstheme="minorHAnsi"/>
           <w:color w:val="000000" w:themeColor="text1"/>
         </w:rPr>
-        <w:t>, pushing atoms away.</w:t>
+        <w:t xml:space="preserve">, pushing atoms </w:t>
       </w:r>
       <w:r>
         <w:rPr>
           <w:rFonts w:cstheme="minorHAnsi"/>
           <w:color w:val="000000" w:themeColor="text1"/>
         </w:rPr>
+        <w:lastRenderedPageBreak/>
+        <w:t>away.</w:t>
+      </w:r>
+      <w:r>
+        <w:rPr>
+          <w:rFonts w:cstheme="minorHAnsi"/>
+          <w:color w:val="000000" w:themeColor="text1"/>
+        </w:rPr>
         <w:t xml:space="preserve"> However, as atoms approach this minimum distance, there is a weak attracti</w:t>
       </w:r>
       <w:r>
@@ -3837,130 +4304,120 @@
           <w:rFonts w:cstheme="minorHAnsi"/>
           <w:color w:val="000000" w:themeColor="text1"/>
         </w:rPr>
-        <w:t xml:space="preserve"> of one </w:t>
+        <w:t xml:space="preserve"> of one atom</w:t>
       </w:r>
       <w:r>
         <w:rPr>
           <w:rFonts w:cstheme="minorHAnsi"/>
           <w:color w:val="000000" w:themeColor="text1"/>
         </w:rPr>
-        <w:lastRenderedPageBreak/>
-        <w:t>atom</w:t>
+        <w:t xml:space="preserve"> and the electrons </w:t>
       </w:r>
       <w:r>
         <w:rPr>
           <w:rFonts w:cstheme="minorHAnsi"/>
           <w:color w:val="000000" w:themeColor="text1"/>
         </w:rPr>
-        <w:t xml:space="preserve"> and the electrons </w:t>
+        <w:t>of another</w:t>
       </w:r>
       <w:r>
         <w:rPr>
           <w:rFonts w:cstheme="minorHAnsi"/>
           <w:color w:val="000000" w:themeColor="text1"/>
         </w:rPr>
-        <w:t>of another</w:t>
+        <w:t>.</w:t>
       </w:r>
       <w:r>
         <w:rPr>
           <w:rFonts w:cstheme="minorHAnsi"/>
           <w:color w:val="000000" w:themeColor="text1"/>
         </w:rPr>
-        <w:t>.</w:t>
+        <w:t xml:space="preserve"> T</w:t>
       </w:r>
       <w:r>
         <w:rPr>
           <w:rFonts w:cstheme="minorHAnsi"/>
           <w:color w:val="000000" w:themeColor="text1"/>
         </w:rPr>
-        <w:t xml:space="preserve"> T</w:t>
+        <w:t>h</w:t>
       </w:r>
       <w:r>
         <w:rPr>
           <w:rFonts w:cstheme="minorHAnsi"/>
           <w:color w:val="000000" w:themeColor="text1"/>
         </w:rPr>
-        <w:t>h</w:t>
+        <w:t xml:space="preserve">is </w:t>
       </w:r>
       <w:r>
         <w:rPr>
           <w:rFonts w:cstheme="minorHAnsi"/>
           <w:color w:val="000000" w:themeColor="text1"/>
         </w:rPr>
-        <w:t xml:space="preserve">is </w:t>
+        <w:t xml:space="preserve">attraction is the core principle behind </w:t>
       </w:r>
       <w:r>
         <w:rPr>
           <w:rFonts w:cstheme="minorHAnsi"/>
           <w:color w:val="000000" w:themeColor="text1"/>
         </w:rPr>
-        <w:t xml:space="preserve">attraction is the core principle behind </w:t>
+        <w:t>the</w:t>
       </w:r>
       <w:r>
         <w:rPr>
           <w:rFonts w:cstheme="minorHAnsi"/>
           <w:color w:val="000000" w:themeColor="text1"/>
         </w:rPr>
-        <w:t>the</w:t>
+        <w:t xml:space="preserve"> van der Waals force</w:t>
       </w:r>
       <w:r>
         <w:rPr>
           <w:rFonts w:cstheme="minorHAnsi"/>
           <w:color w:val="000000" w:themeColor="text1"/>
         </w:rPr>
-        <w:t xml:space="preserve"> van der Waals force</w:t>
+        <w:t xml:space="preserve">: </w:t>
       </w:r>
       <w:r>
         <w:rPr>
           <w:rFonts w:cstheme="minorHAnsi"/>
           <w:color w:val="000000" w:themeColor="text1"/>
         </w:rPr>
-        <w:t xml:space="preserve">: </w:t>
+        <w:t>I</w:t>
       </w:r>
       <w:r>
         <w:rPr>
           <w:rFonts w:cstheme="minorHAnsi"/>
           <w:color w:val="000000" w:themeColor="text1"/>
         </w:rPr>
-        <w:t>I</w:t>
+        <w:t>t</w:t>
       </w:r>
       <w:r>
         <w:rPr>
           <w:rFonts w:cstheme="minorHAnsi"/>
           <w:color w:val="000000" w:themeColor="text1"/>
         </w:rPr>
-        <w:t>t</w:t>
+        <w:t xml:space="preserve"> is an intermolecular interaction </w:t>
       </w:r>
       <w:r>
         <w:rPr>
           <w:rFonts w:cstheme="minorHAnsi"/>
           <w:color w:val="000000" w:themeColor="text1"/>
         </w:rPr>
-        <w:t xml:space="preserve"> is an intermolecular interaction </w:t>
+        <w:t>occurring</w:t>
       </w:r>
       <w:r>
         <w:rPr>
           <w:rFonts w:cstheme="minorHAnsi"/>
           <w:color w:val="000000" w:themeColor="text1"/>
         </w:rPr>
-        <w:t>occurring</w:t>
+        <w:t xml:space="preserve"> between atoms in </w:t>
       </w:r>
       <w:r>
         <w:rPr>
           <w:rFonts w:cstheme="minorHAnsi"/>
           <w:color w:val="000000" w:themeColor="text1"/>
         </w:rPr>
-        <w:t xml:space="preserve"> between atoms in </w:t>
-      </w:r>
-      <w:proofErr w:type="gramStart"/>
-      <w:r>
-        <w:rPr>
-          <w:rFonts w:cstheme="minorHAnsi"/>
-          <w:color w:val="000000" w:themeColor="text1"/>
-        </w:rPr>
-        <w:t>close proximity</w:t>
-      </w:r>
-      <w:proofErr w:type="gramEnd"/>
+        <w:t>proximity</w:t>
+      </w:r>
       <w:r>
         <w:rPr>
           <w:rFonts w:cstheme="minorHAnsi"/>
@@ -4343,7 +4800,19 @@
         <w:rPr>
           <w:rFonts w:cstheme="minorHAnsi"/>
         </w:rPr>
-        <w:t xml:space="preserve"> nudged tightly against each to</w:t>
+        <w:t xml:space="preserve"> nudged tightly against each </w:t>
+      </w:r>
+      <w:r>
+        <w:rPr>
+          <w:rFonts w:cstheme="minorHAnsi"/>
+        </w:rPr>
+        <w:t xml:space="preserve">other </w:t>
+      </w:r>
+      <w:r>
+        <w:rPr>
+          <w:rFonts w:cstheme="minorHAnsi"/>
+        </w:rPr>
+        <w:t>to</w:t>
       </w:r>
       <w:r>
         <w:rPr>
@@ -4373,7 +4842,19 @@
         <w:rPr>
           <w:rFonts w:cstheme="minorHAnsi"/>
         </w:rPr>
-        <w:t xml:space="preserve">. Protein-protein (or sidechain) packing focuses on the stability gained between individual or portions of proteins in close contact. </w:t>
+        <w:t xml:space="preserve">. Protein-protein (or sidechain) packing focuses on the stability gained between </w:t>
+      </w:r>
+      <w:r>
+        <w:rPr>
+          <w:rFonts w:cstheme="minorHAnsi"/>
+        </w:rPr>
+        <w:t>fragments</w:t>
+      </w:r>
+      <w:r>
+        <w:rPr>
+          <w:rFonts w:cstheme="minorHAnsi"/>
+        </w:rPr>
+        <w:t xml:space="preserve"> of proteins in close contact. </w:t>
       </w:r>
       <w:r>
         <w:rPr>
@@ -4397,7 +4878,31 @@
         <w:rPr>
           <w:rFonts w:cstheme="minorHAnsi"/>
         </w:rPr>
-        <w:t xml:space="preserve"> forces plays a role in the ability for a protein to be stabilized in the bilayer. When an individual protein subunit is inserted into the membrane, it must destabilize the lipid-lipid packing </w:t>
+        <w:t xml:space="preserve"> </w:t>
+      </w:r>
+      <w:r>
+        <w:rPr>
+          <w:rFonts w:cstheme="minorHAnsi"/>
+        </w:rPr>
+        <w:t>interactions</w:t>
+      </w:r>
+      <w:r>
+        <w:rPr>
+          <w:rFonts w:cstheme="minorHAnsi"/>
+        </w:rPr>
+        <w:t xml:space="preserve"> plays a role </w:t>
+      </w:r>
+      <w:r>
+        <w:rPr>
+          <w:rFonts w:cstheme="minorHAnsi"/>
+        </w:rPr>
+        <w:t xml:space="preserve">stabilizing an MP </w:t>
+      </w:r>
+      <w:r>
+        <w:rPr>
+          <w:rFonts w:cstheme="minorHAnsi"/>
+        </w:rPr>
+        <w:t xml:space="preserve">in the bilayer. When an individual protein subunit is inserted into the membrane, it must destabilize the lipid-lipid packing </w:t>
       </w:r>
       <w:r>
         <w:rPr>
@@ -4409,28 +4914,26 @@
         <w:rPr>
           <w:rFonts w:cstheme="minorHAnsi"/>
         </w:rPr>
-        <w:t xml:space="preserve"> This assortment of packing interactions takes place to keep the lipid bilayer intact while the MP reaches its folded state. But simultaneously accounting for </w:t>
-      </w:r>
-      <w:proofErr w:type="gramStart"/>
-      <w:r>
-        <w:rPr>
-          <w:rFonts w:cstheme="minorHAnsi"/>
-        </w:rPr>
-        <w:t>all of</w:t>
-      </w:r>
-      <w:proofErr w:type="gramEnd"/>
-      <w:r>
-        <w:rPr>
-          <w:rFonts w:cstheme="minorHAnsi"/>
-        </w:rPr>
-        <w:t xml:space="preserve"> these interactions </w:t>
+        <w:t xml:space="preserve"> This assortment of packing interactions takes place to keep the lipid bilayer intact while the MP reaches </w:t>
       </w:r>
       <w:r>
         <w:rPr>
           <w:rFonts w:cstheme="minorHAnsi"/>
         </w:rPr>
         <w:lastRenderedPageBreak/>
-        <w:t xml:space="preserve">within the thermodynamics of MP folding is </w:t>
+        <w:t xml:space="preserve">its folded state. But simultaneously accounting for </w:t>
+      </w:r>
+      <w:r>
+        <w:rPr>
+          <w:rFonts w:cstheme="minorHAnsi"/>
+        </w:rPr>
+        <w:t>all</w:t>
+      </w:r>
+      <w:r>
+        <w:rPr>
+          <w:rFonts w:cstheme="minorHAnsi"/>
+        </w:rPr>
+        <w:t xml:space="preserve"> these interactions within the thermodynamics of MP folding is </w:t>
       </w:r>
       <w:r>
         <w:rPr>
@@ -4676,8 +5179,8 @@
         </w:rPr>
       </w:pPr>
       <w:bookmarkStart w:id="6" w:name="_Toc161323348"/>
-      <w:bookmarkStart w:id="7" w:name="_Toc162807255"/>
-      <w:bookmarkStart w:id="8" w:name="_Toc161323349"/>
+      <w:bookmarkStart w:id="7" w:name="_Toc161323349"/>
+      <w:bookmarkStart w:id="8" w:name="_Toc163150640"/>
       <w:proofErr w:type="spellStart"/>
       <w:r>
         <w:rPr>
@@ -4697,7 +5200,7 @@
         <w:t>right</w:t>
       </w:r>
       <w:bookmarkEnd w:id="6"/>
-      <w:bookmarkEnd w:id="7"/>
+      <w:bookmarkEnd w:id="8"/>
       <w:proofErr w:type="spellEnd"/>
     </w:p>
     <w:p>
@@ -4742,7 +5245,13 @@
         <w:fldChar w:fldCharType="end"/>
       </w:r>
       <w:r>
-        <w:t>. GAS is an acronym for the three amino acids typically found in the sequence: Glycine, Alanine, and Serine. These small residues define the interface of the motif (G/A/</w:t>
+        <w:t xml:space="preserve">. GAS is an acronym for the three </w:t>
+      </w:r>
+      <w:r>
+        <w:t>AAs</w:t>
+      </w:r>
+      <w:r>
+        <w:t xml:space="preserve"> typically found in the sequence: Glycine, Alanine, and Serine. These small residues define the interface of the motif (G/A/</w:t>
       </w:r>
       <w:proofErr w:type="gramStart"/>
       <w:r>
@@ -4754,7 +5263,13 @@
       </w:r>
       <w:proofErr w:type="spellStart"/>
       <w:r>
-        <w:t>GASright</w:t>
+        <w:t>GAS</w:t>
+      </w:r>
+      <w:r>
+        <w:rPr>
+          <w:vertAlign w:val="subscript"/>
+        </w:rPr>
+        <w:t>right</w:t>
       </w:r>
       <w:proofErr w:type="spellEnd"/>
       <w:r>
@@ -4804,9 +5319,6 @@
         <w:t>misregulation</w:t>
       </w:r>
       <w:proofErr w:type="spellEnd"/>
-      <w:r>
-        <w:t xml:space="preserve"> </w:t>
-      </w:r>
       <w:r>
         <w:t xml:space="preserve"> is involved in sickle cell disease </w:t>
       </w:r>
@@ -5064,21 +5576,45 @@
         <w:t xml:space="preserve"> </w:t>
       </w:r>
       <w:r>
-        <w:t xml:space="preserve">Due to its </w:t>
-      </w:r>
-      <w:r>
-        <w:t xml:space="preserve">prevalence in proteins involved </w:t>
+        <w:t xml:space="preserve">Due to </w:t>
+      </w:r>
+      <w:r>
+        <w:t>the</w:t>
+      </w:r>
+      <w:r>
+        <w:t xml:space="preserve"> </w:t>
+      </w:r>
+      <w:r>
+        <w:t>prevalence</w:t>
+      </w:r>
+      <w:r>
+        <w:t xml:space="preserve"> of</w:t>
+      </w:r>
+      <w:r>
+        <w:t xml:space="preserve"> </w:t>
+      </w:r>
+      <w:proofErr w:type="spellStart"/>
+      <w:r>
+        <w:t>GAS</w:t>
+      </w:r>
+      <w:r>
+        <w:rPr>
+          <w:vertAlign w:val="subscript"/>
+        </w:rPr>
+        <w:t>right</w:t>
+      </w:r>
+      <w:proofErr w:type="spellEnd"/>
+      <w:r>
+        <w:t xml:space="preserve"> proteins </w:t>
       </w:r>
       <w:r>
         <w:t xml:space="preserve">in medical applications as well as its well-defined sequence and structural features, </w:t>
       </w:r>
-      <w:proofErr w:type="spellStart"/>
-      <w:r>
-        <w:t>GASright</w:t>
-      </w:r>
-      <w:proofErr w:type="spellEnd"/>
-      <w:r>
-        <w:t xml:space="preserve"> proteins have been used </w:t>
+      <w:r>
+        <w:t>many of these</w:t>
+      </w:r>
+      <w:r>
+        <w:t xml:space="preserve"> proteins have been </w:t>
       </w:r>
       <w:r>
         <w:t xml:space="preserve">studied to </w:t>
@@ -5105,7 +5641,13 @@
       </w:r>
       <w:proofErr w:type="spellStart"/>
       <w:r>
-        <w:t>GASright</w:t>
+        <w:t>GAS</w:t>
+      </w:r>
+      <w:r>
+        <w:rPr>
+          <w:vertAlign w:val="subscript"/>
+        </w:rPr>
+        <w:t>right</w:t>
       </w:r>
       <w:proofErr w:type="spellEnd"/>
       <w:r>
@@ -5271,7 +5813,13 @@
       </w:r>
       <w:proofErr w:type="spellStart"/>
       <w:r>
-        <w:t>GASright</w:t>
+        <w:t>GAS</w:t>
+      </w:r>
+      <w:r>
+        <w:rPr>
+          <w:vertAlign w:val="subscript"/>
+        </w:rPr>
+        <w:t>right</w:t>
       </w:r>
       <w:proofErr w:type="spellEnd"/>
       <w:r>
@@ -5322,7 +5870,13 @@
       </w:r>
       <w:proofErr w:type="spellStart"/>
       <w:r>
-        <w:t>GASright</w:t>
+        <w:t>GAS</w:t>
+      </w:r>
+      <w:r>
+        <w:rPr>
+          <w:vertAlign w:val="subscript"/>
+        </w:rPr>
+        <w:t>right</w:t>
       </w:r>
       <w:proofErr w:type="spellEnd"/>
       <w:r>
@@ -5340,7 +5894,13 @@
       </w:r>
       <w:proofErr w:type="spellStart"/>
       <w:r>
-        <w:t>GASright</w:t>
+        <w:t>GAS</w:t>
+      </w:r>
+      <w:r>
+        <w:rPr>
+          <w:vertAlign w:val="subscript"/>
+        </w:rPr>
+        <w:t>right</w:t>
       </w:r>
       <w:proofErr w:type="spellEnd"/>
       <w:r>
@@ -5379,7 +5939,13 @@
       </w:r>
       <w:proofErr w:type="spellStart"/>
       <w:r>
-        <w:t>GASright</w:t>
+        <w:t>GAS</w:t>
+      </w:r>
+      <w:r>
+        <w:rPr>
+          <w:vertAlign w:val="subscript"/>
+        </w:rPr>
+        <w:t>right</w:t>
       </w:r>
       <w:proofErr w:type="spellEnd"/>
       <w:r>
@@ -5390,7 +5956,13 @@
       </w:r>
       <w:proofErr w:type="spellStart"/>
       <w:r>
-        <w:t>GASright</w:t>
+        <w:t>GAS</w:t>
+      </w:r>
+      <w:r>
+        <w:rPr>
+          <w:vertAlign w:val="subscript"/>
+        </w:rPr>
+        <w:t>right</w:t>
       </w:r>
       <w:proofErr w:type="spellEnd"/>
       <w:r>
@@ -5410,7 +5982,13 @@
       </w:r>
       <w:proofErr w:type="spellStart"/>
       <w:r>
-        <w:t>GASright</w:t>
+        <w:t>GAS</w:t>
+      </w:r>
+      <w:r>
+        <w:rPr>
+          <w:vertAlign w:val="subscript"/>
+        </w:rPr>
+        <w:t>right</w:t>
       </w:r>
       <w:proofErr w:type="spellEnd"/>
       <w:r>
@@ -5431,7 +6009,7 @@
           <w:bCs w:val="0"/>
         </w:rPr>
       </w:pPr>
-      <w:bookmarkStart w:id="9" w:name="_Toc162807256"/>
+      <w:bookmarkStart w:id="9" w:name="_Toc163150641"/>
       <w:r>
         <w:rPr>
           <w:rStyle w:val="Strong"/>
@@ -5440,7 +6018,7 @@
         </w:rPr>
         <w:t>Studying membrane protein folding and structure</w:t>
       </w:r>
-      <w:bookmarkEnd w:id="8"/>
+      <w:bookmarkEnd w:id="7"/>
       <w:bookmarkEnd w:id="9"/>
     </w:p>
     <w:p>
@@ -5458,7 +6036,19 @@
         <w:rPr>
           <w:rFonts w:cstheme="minorHAnsi"/>
         </w:rPr>
-        <w:t xml:space="preserve">The complex nature of the lipid bilayer makes it difficult to directly study the forces involved in MP folding. </w:t>
+        <w:t xml:space="preserve">The </w:t>
+      </w:r>
+      <w:r>
+        <w:rPr>
+          <w:rFonts w:cstheme="minorHAnsi"/>
+        </w:rPr>
+        <w:t>elaborate</w:t>
+      </w:r>
+      <w:r>
+        <w:rPr>
+          <w:rFonts w:cstheme="minorHAnsi"/>
+        </w:rPr>
+        <w:t xml:space="preserve"> nature of the lipid bilayer makes it difficult to directly study the forces involved in MP folding. </w:t>
       </w:r>
       <w:r>
         <w:rPr>
@@ -5477,7 +6067,19 @@
         <w:rPr>
           <w:rFonts w:cstheme="minorHAnsi"/>
         </w:rPr>
-        <w:t>Furthermore, many of these approaches cannot determine more than a single protein structure, making it difficult to use this information to understand dynamic structural changes involved in folding.</w:t>
+        <w:t xml:space="preserve">Furthermore, many of these approaches cannot determine more than a single protein structure, making it difficult to use this information to understand </w:t>
+      </w:r>
+      <w:r>
+        <w:rPr>
+          <w:rFonts w:cstheme="minorHAnsi"/>
+        </w:rPr>
+        <w:t xml:space="preserve">the </w:t>
+      </w:r>
+      <w:r>
+        <w:rPr>
+          <w:rFonts w:cstheme="minorHAnsi"/>
+        </w:rPr>
+        <w:t>dynamic structural changes involved in folding.</w:t>
       </w:r>
       <w:r>
         <w:rPr>
@@ -5563,7 +6165,7 @@
         </w:rPr>
       </w:pPr>
       <w:bookmarkStart w:id="10" w:name="_Toc161323351"/>
-      <w:bookmarkStart w:id="11" w:name="_Toc162807257"/>
+      <w:bookmarkStart w:id="11" w:name="_Toc163150642"/>
       <w:r>
         <w:rPr>
           <w:rStyle w:val="Strong"/>
@@ -5952,7 +6554,7 @@
         <w:spacing w:line="480" w:lineRule="auto"/>
         <w:jc w:val="both"/>
       </w:pPr>
-      <w:bookmarkStart w:id="12" w:name="_Toc162807258"/>
+      <w:bookmarkStart w:id="12" w:name="_Toc163150643"/>
       <w:r>
         <w:t>1.</w:t>
       </w:r>
@@ -6767,7 +7369,7 @@
         <w:spacing w:line="480" w:lineRule="auto"/>
         <w:jc w:val="both"/>
       </w:pPr>
-      <w:bookmarkStart w:id="13" w:name="_Toc162807259"/>
+      <w:bookmarkStart w:id="13" w:name="_Toc163150644"/>
       <w:r>
         <w:t>1.</w:t>
       </w:r>
@@ -7267,7 +7869,7 @@
         <w:spacing w:line="480" w:lineRule="auto"/>
         <w:jc w:val="both"/>
       </w:pPr>
-      <w:bookmarkStart w:id="14" w:name="_Toc162807260"/>
+      <w:bookmarkStart w:id="14" w:name="_Toc163150645"/>
       <w:r>
         <w:t>1.</w:t>
       </w:r>
@@ -8762,7 +9364,7 @@
         <w:spacing w:line="480" w:lineRule="auto"/>
         <w:jc w:val="both"/>
       </w:pPr>
-      <w:bookmarkStart w:id="15" w:name="_Toc162807261"/>
+      <w:bookmarkStart w:id="15" w:name="_Toc163150646"/>
       <w:r>
         <w:t>1.</w:t>
       </w:r>
@@ -8862,7 +9464,7 @@
         </w:rPr>
       </w:pPr>
       <w:bookmarkStart w:id="16" w:name="_Toc161323352"/>
-      <w:bookmarkStart w:id="17" w:name="_Toc162807262"/>
+      <w:bookmarkStart w:id="17" w:name="_Toc163150647"/>
       <w:r>
         <w:rPr>
           <w:rStyle w:val="Strong"/>
@@ -9126,7 +9728,7 @@
           <w:numId w:val="8"/>
         </w:numPr>
       </w:pPr>
-      <w:bookmarkStart w:id="18" w:name="_Toc162807263"/>
+      <w:bookmarkStart w:id="18" w:name="_Toc163150648"/>
       <w:r>
         <w:rPr>
           <w:rStyle w:val="Strong"/>
@@ -12252,6 +12854,7 @@
   <w:style w:type="character" w:default="1" w:styleId="DefaultParagraphFont">
     <w:name w:val="Default Paragraph Font"/>
     <w:uiPriority w:val="1"/>
+    <w:semiHidden/>
     <w:unhideWhenUsed/>
   </w:style>
   <w:style w:type="table" w:default="1" w:styleId="TableNormal">

</xml_diff>

<commit_message>
updated drafts; need more works
</commit_message>
<xml_diff>
--- a/intro_chapter/Introduction_v6.docx
+++ b/intro_chapter/Introduction_v6.docx
@@ -1442,25 +1442,139 @@
         <w:rPr>
           <w:rFonts w:cstheme="minorHAnsi"/>
         </w:rPr>
-        <w:t xml:space="preserve"> to the edges of the cell membrane while integral MPs are embedded into the lipid bilayer. </w:t>
-      </w:r>
-      <w:r>
-        <w:rPr>
-          <w:rFonts w:cstheme="minorHAnsi"/>
-        </w:rPr>
-        <w:t>To properly regulate cell homeostasis and adjust to changes in the environment, i</w:t>
-      </w:r>
-      <w:r>
-        <w:rPr>
-          <w:rFonts w:cstheme="minorHAnsi"/>
-        </w:rPr>
-        <w:t xml:space="preserve">ntegral MPs are </w:t>
-      </w:r>
-      <w:r>
-        <w:rPr>
-          <w:rFonts w:cstheme="minorHAnsi"/>
-        </w:rPr>
-        <w:t>made</w:t>
+        <w:t xml:space="preserve"> to the edges of the cell membrane while integral MPs are embedded </w:t>
+      </w:r>
+      <w:r>
+        <w:rPr>
+          <w:rFonts w:cstheme="minorHAnsi"/>
+        </w:rPr>
+        <w:t>into</w:t>
+      </w:r>
+      <w:r>
+        <w:rPr>
+          <w:rFonts w:cstheme="minorHAnsi"/>
+        </w:rPr>
+        <w:t xml:space="preserve"> the lipid bilayer. </w:t>
+      </w:r>
+      <w:r>
+        <w:rPr>
+          <w:rFonts w:cstheme="minorHAnsi"/>
+        </w:rPr>
+        <w:t xml:space="preserve">Integral MPs </w:t>
+      </w:r>
+      <w:r>
+        <w:rPr>
+          <w:rFonts w:cstheme="minorHAnsi"/>
+        </w:rPr>
+        <w:t xml:space="preserve">properly regulate cell homeostasis </w:t>
+      </w:r>
+      <w:r>
+        <w:rPr>
+          <w:rFonts w:cstheme="minorHAnsi"/>
+        </w:rPr>
+        <w:t xml:space="preserve">by folding into </w:t>
+      </w:r>
+      <w:r>
+        <w:rPr>
+          <w:rFonts w:cstheme="minorHAnsi"/>
+        </w:rPr>
+        <w:t>unique structures</w:t>
+      </w:r>
+      <w:r>
+        <w:rPr>
+          <w:rFonts w:cstheme="minorHAnsi"/>
+        </w:rPr>
+        <w:t xml:space="preserve"> that</w:t>
+      </w:r>
+      <w:r>
+        <w:rPr>
+          <w:rFonts w:cstheme="minorHAnsi"/>
+        </w:rPr>
+        <w:t xml:space="preserve"> span the length of the cell membrane</w:t>
+      </w:r>
+      <w:r>
+        <w:rPr>
+          <w:rFonts w:cstheme="minorHAnsi"/>
+        </w:rPr>
+        <w:t xml:space="preserve">. </w:t>
+      </w:r>
+      <w:r>
+        <w:rPr>
+          <w:rFonts w:cstheme="minorHAnsi"/>
+        </w:rPr>
+        <w:t>β-barrel</w:t>
+      </w:r>
+      <w:r>
+        <w:rPr>
+          <w:rFonts w:cstheme="minorHAnsi"/>
+        </w:rPr>
+        <w:t>s</w:t>
+      </w:r>
+      <w:r>
+        <w:rPr>
+          <w:rFonts w:cstheme="minorHAnsi"/>
+        </w:rPr>
+        <w:t xml:space="preserve"> are comp</w:t>
+      </w:r>
+      <w:r>
+        <w:rPr>
+          <w:rFonts w:cstheme="minorHAnsi"/>
+        </w:rPr>
+        <w:t>rised</w:t>
+      </w:r>
+      <w:r>
+        <w:rPr>
+          <w:rFonts w:cstheme="minorHAnsi"/>
+        </w:rPr>
+        <w:t xml:space="preserve"> of </w:t>
+      </w:r>
+      <w:r>
+        <w:rPr>
+          <w:rFonts w:cstheme="minorHAnsi"/>
+        </w:rPr>
+        <w:t>β-</w:t>
+      </w:r>
+      <w:r>
+        <w:rPr>
+          <w:rFonts w:cstheme="minorHAnsi"/>
+        </w:rPr>
+        <w:t>s</w:t>
+      </w:r>
+      <w:r>
+        <w:rPr>
+          <w:rFonts w:cstheme="minorHAnsi"/>
+        </w:rPr>
+        <w:t>heets</w:t>
+      </w:r>
+      <w:r>
+        <w:rPr>
+          <w:rFonts w:cstheme="minorHAnsi"/>
+        </w:rPr>
+        <w:t xml:space="preserve"> that form open pores in the membrane, </w:t>
+      </w:r>
+      <w:r>
+        <w:rPr>
+          <w:rFonts w:cstheme="minorHAnsi"/>
+        </w:rPr>
+        <w:t>functioning</w:t>
+      </w:r>
+      <w:r>
+        <w:rPr>
+          <w:rFonts w:cstheme="minorHAnsi"/>
+        </w:rPr>
+        <w:t xml:space="preserve"> as c</w:t>
+      </w:r>
+      <w:r>
+        <w:rPr>
+          <w:rFonts w:cstheme="minorHAnsi"/>
+        </w:rPr>
+        <w:t>hannels</w:t>
+      </w:r>
+      <w:r>
+        <w:rPr>
+          <w:rFonts w:cstheme="minorHAnsi"/>
+        </w:rPr>
+        <w:t xml:space="preserve"> and transporters, allowing</w:t>
       </w:r>
       <w:r>
         <w:rPr>
@@ -1472,7 +1586,13 @@
         <w:rPr>
           <w:rFonts w:cstheme="minorHAnsi"/>
         </w:rPr>
-        <w:t>of</w:t>
+        <w:t>molecule</w:t>
+      </w:r>
+      <w:r>
+        <w:rPr>
+          <w:rFonts w:cstheme="minorHAnsi"/>
+        </w:rPr>
+        <w:t>s</w:t>
       </w:r>
       <w:r>
         <w:rPr>
@@ -1484,91 +1604,37 @@
         <w:rPr>
           <w:rFonts w:cstheme="minorHAnsi"/>
         </w:rPr>
-        <w:t>unique structures</w:t>
-      </w:r>
-      <w:r>
-        <w:rPr>
-          <w:rFonts w:cstheme="minorHAnsi"/>
-        </w:rPr>
-        <w:t xml:space="preserve"> spanning the length of the cell membrane</w:t>
-      </w:r>
-      <w:r>
-        <w:rPr>
-          <w:rFonts w:cstheme="minorHAnsi"/>
-        </w:rPr>
-        <w:t xml:space="preserve">. </w:t>
-      </w:r>
-      <w:r>
-        <w:rPr>
-          <w:rFonts w:cstheme="minorHAnsi"/>
-        </w:rPr>
-        <w:t>β-barrel</w:t>
-      </w:r>
-      <w:r>
-        <w:rPr>
-          <w:rFonts w:cstheme="minorHAnsi"/>
-        </w:rPr>
-        <w:t>s</w:t>
-      </w:r>
-      <w:r>
-        <w:rPr>
-          <w:rFonts w:cstheme="minorHAnsi"/>
-        </w:rPr>
-        <w:t xml:space="preserve"> are comp</w:t>
-      </w:r>
-      <w:r>
-        <w:rPr>
-          <w:rFonts w:cstheme="minorHAnsi"/>
-        </w:rPr>
-        <w:t>rised</w:t>
-      </w:r>
-      <w:r>
-        <w:rPr>
-          <w:rFonts w:cstheme="minorHAnsi"/>
-        </w:rPr>
-        <w:t xml:space="preserve"> of </w:t>
-      </w:r>
-      <w:r>
-        <w:rPr>
-          <w:rFonts w:cstheme="minorHAnsi"/>
-        </w:rPr>
-        <w:t>β-</w:t>
-      </w:r>
-      <w:r>
-        <w:rPr>
-          <w:rFonts w:cstheme="minorHAnsi"/>
-        </w:rPr>
-        <w:t>s</w:t>
-      </w:r>
-      <w:r>
-        <w:rPr>
-          <w:rFonts w:cstheme="minorHAnsi"/>
-        </w:rPr>
-        <w:t>heets</w:t>
-      </w:r>
-      <w:r>
-        <w:rPr>
-          <w:rFonts w:cstheme="minorHAnsi"/>
-        </w:rPr>
-        <w:t xml:space="preserve"> that form open pores in the membrane, </w:t>
-      </w:r>
-      <w:r>
-        <w:rPr>
-          <w:rFonts w:cstheme="minorHAnsi"/>
-        </w:rPr>
-        <w:t>functioning</w:t>
-      </w:r>
-      <w:r>
-        <w:rPr>
-          <w:rFonts w:cstheme="minorHAnsi"/>
-        </w:rPr>
-        <w:t xml:space="preserve"> as c</w:t>
-      </w:r>
-      <w:r>
-        <w:rPr>
-          <w:rFonts w:cstheme="minorHAnsi"/>
-        </w:rPr>
-        <w:t>hannels</w:t>
+        <w:t>to</w:t>
+      </w:r>
+      <w:r>
+        <w:rPr>
+          <w:rFonts w:cstheme="minorHAnsi"/>
+        </w:rPr>
+        <w:t xml:space="preserve"> pass</w:t>
+      </w:r>
+      <w:r>
+        <w:rPr>
+          <w:rFonts w:cstheme="minorHAnsi"/>
+        </w:rPr>
+        <w:t xml:space="preserve"> through</w:t>
+      </w:r>
+      <w:r>
+        <w:rPr>
+          <w:rFonts w:cstheme="minorHAnsi"/>
+        </w:rPr>
+        <w:t xml:space="preserve"> the bilayer</w:t>
+      </w:r>
+      <w:r>
+        <w:rPr>
+          <w:rFonts w:cstheme="minorHAnsi"/>
+        </w:rPr>
+        <w:t xml:space="preserve"> to enter or exit </w:t>
+      </w:r>
+      <w:r>
+        <w:rPr>
+          <w:rFonts w:cstheme="minorHAnsi"/>
+        </w:rPr>
+        <w:t>the cell.</w:t>
       </w:r>
       <w:r>
         <w:rPr>
@@ -1580,6 +1646,69 @@
         <w:rPr>
           <w:rFonts w:cstheme="minorHAnsi"/>
         </w:rPr>
+        <w:t>M</w:t>
+      </w:r>
+      <w:r>
+        <w:rPr>
+          <w:rFonts w:cstheme="minorHAnsi"/>
+        </w:rPr>
+        <w:t>ulti</w:t>
+      </w:r>
+      <w:r>
+        <w:rPr>
+          <w:rFonts w:cstheme="minorHAnsi"/>
+        </w:rPr>
+        <w:t>-</w:t>
+      </w:r>
+      <w:r>
+        <w:rPr>
+          <w:rFonts w:cstheme="minorHAnsi"/>
+        </w:rPr>
+        <w:t>pass and single</w:t>
+      </w:r>
+      <w:r>
+        <w:rPr>
+          <w:rFonts w:cstheme="minorHAnsi"/>
+        </w:rPr>
+        <w:t>-</w:t>
+      </w:r>
+      <w:r>
+        <w:rPr>
+          <w:rFonts w:cstheme="minorHAnsi"/>
+        </w:rPr>
+        <w:t>pass</w:t>
+      </w:r>
+      <w:r>
+        <w:rPr>
+          <w:rFonts w:cstheme="minorHAnsi"/>
+        </w:rPr>
+        <w:t xml:space="preserve"> MPs</w:t>
+      </w:r>
+      <w:r>
+        <w:rPr>
+          <w:rFonts w:cstheme="minorHAnsi"/>
+        </w:rPr>
+        <w:t xml:space="preserve"> are made of</w:t>
+      </w:r>
+      <w:r>
+        <w:rPr>
+          <w:rFonts w:cstheme="minorHAnsi"/>
+        </w:rPr>
+        <w:t xml:space="preserve"> </w:t>
+      </w:r>
+      <w:r>
+        <w:t>α-helices</w:t>
+      </w:r>
+      <w:r>
+        <w:rPr>
+          <w:rFonts w:cstheme="minorHAnsi"/>
+        </w:rPr>
+        <w:t xml:space="preserve"> </w:t>
+      </w:r>
+      <w:r>
+        <w:rPr>
+          <w:rFonts w:cstheme="minorHAnsi"/>
+        </w:rPr>
         <w:t>that</w:t>
       </w:r>
       <w:r>
@@ -1592,135 +1721,12 @@
         <w:rPr>
           <w:rFonts w:cstheme="minorHAnsi"/>
         </w:rPr>
-        <w:t>molecule</w:t>
-      </w:r>
-      <w:r>
-        <w:rPr>
-          <w:rFonts w:cstheme="minorHAnsi"/>
-        </w:rPr>
-        <w:t>s</w:t>
-      </w:r>
-      <w:r>
-        <w:rPr>
-          <w:rFonts w:cstheme="minorHAnsi"/>
-        </w:rPr>
-        <w:t xml:space="preserve"> </w:t>
-      </w:r>
-      <w:r>
-        <w:rPr>
-          <w:rFonts w:cstheme="minorHAnsi"/>
-        </w:rPr>
         <w:t>can</w:t>
       </w:r>
       <w:r>
         <w:rPr>
           <w:rFonts w:cstheme="minorHAnsi"/>
         </w:rPr>
-        <w:t xml:space="preserve"> pass</w:t>
-      </w:r>
-      <w:r>
-        <w:rPr>
-          <w:rFonts w:cstheme="minorHAnsi"/>
-        </w:rPr>
-        <w:t xml:space="preserve"> through to enter or exit </w:t>
-      </w:r>
-      <w:r>
-        <w:rPr>
-          <w:rFonts w:cstheme="minorHAnsi"/>
-        </w:rPr>
-        <w:t>the cell.</w:t>
-      </w:r>
-      <w:r>
-        <w:rPr>
-          <w:rFonts w:cstheme="minorHAnsi"/>
-        </w:rPr>
-        <w:t xml:space="preserve"> </w:t>
-      </w:r>
-      <w:r>
-        <w:rPr>
-          <w:rFonts w:cstheme="minorHAnsi"/>
-        </w:rPr>
-        <w:t>M</w:t>
-      </w:r>
-      <w:r>
-        <w:rPr>
-          <w:rFonts w:cstheme="minorHAnsi"/>
-        </w:rPr>
-        <w:t>ulti</w:t>
-      </w:r>
-      <w:r>
-        <w:rPr>
-          <w:rFonts w:cstheme="minorHAnsi"/>
-        </w:rPr>
-        <w:t>-</w:t>
-      </w:r>
-      <w:r>
-        <w:rPr>
-          <w:rFonts w:cstheme="minorHAnsi"/>
-        </w:rPr>
-        <w:t>pass and single</w:t>
-      </w:r>
-      <w:r>
-        <w:rPr>
-          <w:rFonts w:cstheme="minorHAnsi"/>
-        </w:rPr>
-        <w:t>-</w:t>
-      </w:r>
-      <w:r>
-        <w:rPr>
-          <w:rFonts w:cstheme="minorHAnsi"/>
-        </w:rPr>
-        <w:t>pass</w:t>
-      </w:r>
-      <w:r>
-        <w:rPr>
-          <w:rFonts w:cstheme="minorHAnsi"/>
-        </w:rPr>
-        <w:t xml:space="preserve"> MPs</w:t>
-      </w:r>
-      <w:r>
-        <w:rPr>
-          <w:rFonts w:cstheme="minorHAnsi"/>
-        </w:rPr>
-        <w:t xml:space="preserve"> are made of</w:t>
-      </w:r>
-      <w:r>
-        <w:rPr>
-          <w:rFonts w:cstheme="minorHAnsi"/>
-        </w:rPr>
-        <w:t xml:space="preserve"> </w:t>
-      </w:r>
-      <w:r>
-        <w:t>α-helices</w:t>
-      </w:r>
-      <w:r>
-        <w:rPr>
-          <w:rFonts w:cstheme="minorHAnsi"/>
-        </w:rPr>
-        <w:t xml:space="preserve"> </w:t>
-      </w:r>
-      <w:r>
-        <w:rPr>
-          <w:rFonts w:cstheme="minorHAnsi"/>
-        </w:rPr>
-        <w:t>that</w:t>
-      </w:r>
-      <w:r>
-        <w:rPr>
-          <w:rFonts w:cstheme="minorHAnsi"/>
-        </w:rPr>
-        <w:t xml:space="preserve"> </w:t>
-      </w:r>
-      <w:r>
-        <w:rPr>
-          <w:rFonts w:cstheme="minorHAnsi"/>
-        </w:rPr>
-        <w:t>can</w:t>
-      </w:r>
-      <w:r>
-        <w:rPr>
-          <w:rFonts w:cstheme="minorHAnsi"/>
-        </w:rPr>
         <w:t xml:space="preserve"> associate into</w:t>
       </w:r>
       <w:r>
@@ -1740,6 +1746,12 @@
           <w:rFonts w:cstheme="minorHAnsi"/>
         </w:rPr>
         <w:t xml:space="preserve"> structures</w:t>
+      </w:r>
+      <w:r>
+        <w:rPr>
+          <w:rFonts w:cstheme="minorHAnsi"/>
+        </w:rPr>
+        <w:t xml:space="preserve"> in response to environmental stimuli</w:t>
       </w:r>
       <w:r>
         <w:rPr>
@@ -1936,7 +1948,19 @@
         <w:rPr>
           <w:rFonts w:cstheme="minorHAnsi"/>
         </w:rPr>
-        <w:t xml:space="preserve"> are sandwiched between hydrophilic heads exposed to the soluble cell cytoplasm and outer environment. This sequestering of the hydrophobic portion of phospholipids into the center of the membrane yields an environment devoid of </w:t>
+        <w:t xml:space="preserve"> are sandwiched between </w:t>
+      </w:r>
+      <w:r>
+        <w:rPr>
+          <w:rFonts w:cstheme="minorHAnsi"/>
+        </w:rPr>
+        <w:t xml:space="preserve">the </w:t>
+      </w:r>
+      <w:r>
+        <w:rPr>
+          <w:rFonts w:cstheme="minorHAnsi"/>
+        </w:rPr>
+        <w:t xml:space="preserve">hydrophilic heads exposed to the soluble cell cytoplasm and outer environment. This sequestering of the hydrophobic portion of phospholipids into the center of the membrane yields an environment devoid of </w:t>
       </w:r>
       <w:r>
         <w:rPr>
@@ -1954,7 +1978,7 @@
         <w:rPr>
           <w:rFonts w:cstheme="minorHAnsi"/>
         </w:rPr>
-        <w:t xml:space="preserve"> that typically drive soluble protein folding. For MPs to fold, they must strike a delicate balance of interactions between proteins and lipids within this hydrophobic environment. </w:t>
+        <w:t xml:space="preserve"> that drive soluble protein folding. For MPs to fold, they must strike a delicate balance of interactions between proteins and lipids within this hydrophobic environment. </w:t>
       </w:r>
       <w:r>
         <w:rPr>
@@ -2029,26 +2053,26 @@
         <w:rPr>
           <w:rFonts w:cstheme="minorHAnsi"/>
         </w:rPr>
-        <w:t xml:space="preserve"> forces involved in </w:t>
+        <w:t xml:space="preserve"> forces involved in folding.</w:t>
+      </w:r>
+      <w:r>
+        <w:rPr>
+          <w:rFonts w:cstheme="minorHAnsi"/>
+        </w:rPr>
+        <w:t xml:space="preserve"> </w:t>
+      </w:r>
+      <w:r>
+        <w:rPr>
+          <w:rFonts w:cstheme="minorHAnsi"/>
+        </w:rPr>
+        <w:t xml:space="preserve">However, </w:t>
       </w:r>
       <w:r>
         <w:rPr>
           <w:rFonts w:cstheme="minorHAnsi"/>
         </w:rPr>
         <w:lastRenderedPageBreak/>
-        <w:t>folding.</w:t>
-      </w:r>
-      <w:r>
-        <w:rPr>
-          <w:rFonts w:cstheme="minorHAnsi"/>
-        </w:rPr>
-        <w:t xml:space="preserve"> </w:t>
-      </w:r>
-      <w:r>
-        <w:rPr>
-          <w:rFonts w:cstheme="minorHAnsi"/>
-        </w:rPr>
-        <w:t xml:space="preserve">However, studying </w:t>
+        <w:t xml:space="preserve">studying </w:t>
       </w:r>
       <w:r>
         <w:rPr>
@@ -2332,6 +2356,7 @@
         </w:rPr>
         <w:t xml:space="preserve"> on developing an </w:t>
       </w:r>
+      <w:proofErr w:type="gramStart"/>
       <w:r>
         <w:rPr>
           <w:rFonts w:cstheme="minorHAnsi"/>
@@ -2340,6 +2365,7 @@
         </w:rPr>
         <w:t>in silico</w:t>
       </w:r>
+      <w:proofErr w:type="gramEnd"/>
       <w:r>
         <w:rPr>
           <w:rFonts w:cstheme="minorHAnsi"/>
@@ -2404,7 +2430,7 @@
         <w:rPr>
           <w:rFonts w:cstheme="minorHAnsi"/>
         </w:rPr>
-        <w:t xml:space="preserve"> high-throughput experiments to test and validate my computational models.</w:t>
+        <w:t xml:space="preserve"> high-throughput experiments to validate my computational models.</w:t>
       </w:r>
       <w:r>
         <w:rPr>
@@ -2539,19 +2565,43 @@
         <w:rPr>
           <w:rFonts w:cstheme="minorHAnsi"/>
         </w:rPr>
-        <w:t>methods and rationalize the growing movement combining these methods and how it</w:t>
-      </w:r>
-      <w:r>
-        <w:rPr>
-          <w:rFonts w:cstheme="minorHAnsi"/>
-        </w:rPr>
-        <w:t xml:space="preserve"> inspired my research</w:t>
-      </w:r>
-      <w:r>
-        <w:rPr>
-          <w:rFonts w:cstheme="minorHAnsi"/>
-        </w:rPr>
-        <w:t>.</w:t>
+        <w:t>methods</w:t>
+      </w:r>
+      <w:r>
+        <w:rPr>
+          <w:rFonts w:cstheme="minorHAnsi"/>
+        </w:rPr>
+        <w:t xml:space="preserve"> and</w:t>
+      </w:r>
+      <w:r>
+        <w:rPr>
+          <w:rFonts w:cstheme="minorHAnsi"/>
+        </w:rPr>
+        <w:t xml:space="preserve"> rationaliz</w:t>
+      </w:r>
+      <w:r>
+        <w:rPr>
+          <w:rFonts w:cstheme="minorHAnsi"/>
+        </w:rPr>
+        <w:t>e</w:t>
+      </w:r>
+      <w:r>
+        <w:rPr>
+          <w:rFonts w:cstheme="minorHAnsi"/>
+        </w:rPr>
+        <w:t xml:space="preserve"> the growing</w:t>
+      </w:r>
+      <w:r>
+        <w:rPr>
+          <w:rFonts w:cstheme="minorHAnsi"/>
+        </w:rPr>
+        <w:t xml:space="preserve"> research </w:t>
+      </w:r>
+      <w:r>
+        <w:rPr>
+          <w:rFonts w:cstheme="minorHAnsi"/>
+        </w:rPr>
+        <w:t>that combines these methods to study the biochemistry of MPs.</w:t>
       </w:r>
     </w:p>
     <w:p>
@@ -2667,13 +2717,19 @@
         <w:rPr>
           <w:rFonts w:cstheme="minorHAnsi"/>
         </w:rPr>
-        <w:t xml:space="preserve"> must be translated and inserted properly into the membrane. </w:t>
-      </w:r>
-      <w:r>
-        <w:rPr>
-          <w:rFonts w:cstheme="minorHAnsi"/>
-        </w:rPr>
-        <w:t xml:space="preserve">In conjunction with the ribosome, the </w:t>
+        <w:t xml:space="preserve"> must be translated and inserted into the membrane. </w:t>
+      </w:r>
+      <w:r>
+        <w:rPr>
+          <w:rFonts w:cstheme="minorHAnsi"/>
+        </w:rPr>
+        <w:t>T</w:t>
+      </w:r>
+      <w:r>
+        <w:rPr>
+          <w:rFonts w:cstheme="minorHAnsi"/>
+        </w:rPr>
+        <w:t xml:space="preserve">he </w:t>
       </w:r>
       <w:proofErr w:type="spellStart"/>
       <w:r>
@@ -2687,7 +2743,31 @@
         <w:rPr>
           <w:rFonts w:cstheme="minorHAnsi"/>
         </w:rPr>
-        <w:t xml:space="preserve"> assists in the </w:t>
+        <w:t xml:space="preserve"> </w:t>
+      </w:r>
+      <w:r>
+        <w:rPr>
+          <w:rFonts w:cstheme="minorHAnsi"/>
+        </w:rPr>
+        <w:t xml:space="preserve">complex </w:t>
+      </w:r>
+      <w:r>
+        <w:rPr>
+          <w:rFonts w:cstheme="minorHAnsi"/>
+        </w:rPr>
+        <w:t>assists</w:t>
+      </w:r>
+      <w:r>
+        <w:rPr>
+          <w:rFonts w:cstheme="minorHAnsi"/>
+        </w:rPr>
+        <w:t xml:space="preserve"> the ribosome</w:t>
+      </w:r>
+      <w:r>
+        <w:rPr>
+          <w:rFonts w:cstheme="minorHAnsi"/>
+        </w:rPr>
+        <w:t xml:space="preserve"> in the </w:t>
       </w:r>
       <w:r>
         <w:rPr>
@@ -3068,53 +3148,65 @@
         <w:rPr>
           <w:rFonts w:cstheme="minorHAnsi"/>
         </w:rPr>
-        <w:t xml:space="preserve">hydrogen bonding </w:t>
+        <w:t xml:space="preserve">hydrogen bonding within the hydrophobic membrane, TMs adopt standard </w:t>
+      </w:r>
+      <w:r>
+        <w:t xml:space="preserve">α-helical and </w:t>
+      </w:r>
+      <w:r>
+        <w:rPr>
+          <w:rFonts w:cstheme="minorHAnsi"/>
+        </w:rPr>
+        <w:t>β-</w:t>
+      </w:r>
+      <w:r>
+        <w:rPr>
+          <w:rFonts w:cstheme="minorHAnsi"/>
+        </w:rPr>
+        <w:t xml:space="preserve">sheet structures </w:t>
+      </w:r>
+      <w:r>
+        <w:rPr>
+          <w:rFonts w:cstheme="minorHAnsi"/>
+        </w:rPr>
+        <w:t>where</w:t>
+      </w:r>
+      <w:r>
+        <w:rPr>
+          <w:rFonts w:cstheme="minorHAnsi"/>
+        </w:rPr>
+        <w:t xml:space="preserve"> hydrogen bonds </w:t>
+      </w:r>
+      <w:r>
+        <w:rPr>
+          <w:rFonts w:cstheme="minorHAnsi"/>
+        </w:rPr>
+        <w:t>form</w:t>
+      </w:r>
+      <w:r>
+        <w:rPr>
+          <w:rFonts w:cstheme="minorHAnsi"/>
+        </w:rPr>
+        <w:t xml:space="preserve"> along the </w:t>
       </w:r>
       <w:r>
         <w:rPr>
           <w:rFonts w:cstheme="minorHAnsi"/>
         </w:rPr>
         <w:lastRenderedPageBreak/>
-        <w:t xml:space="preserve">within the hydrophobic membrane, TMs adopt standard </w:t>
-      </w:r>
-      <w:r>
-        <w:t xml:space="preserve">α-helical and </w:t>
-      </w:r>
-      <w:r>
-        <w:rPr>
-          <w:rFonts w:cstheme="minorHAnsi"/>
-        </w:rPr>
-        <w:t>β-</w:t>
-      </w:r>
-      <w:r>
-        <w:rPr>
-          <w:rFonts w:cstheme="minorHAnsi"/>
-        </w:rPr>
-        <w:t xml:space="preserve">sheet structures </w:t>
-      </w:r>
-      <w:r>
-        <w:rPr>
-          <w:rFonts w:cstheme="minorHAnsi"/>
-        </w:rPr>
-        <w:t>where</w:t>
-      </w:r>
-      <w:r>
-        <w:rPr>
-          <w:rFonts w:cstheme="minorHAnsi"/>
-        </w:rPr>
-        <w:t xml:space="preserve"> hydrogen bonds </w:t>
-      </w:r>
-      <w:r>
-        <w:rPr>
-          <w:rFonts w:cstheme="minorHAnsi"/>
-        </w:rPr>
-        <w:t>form</w:t>
-      </w:r>
-      <w:r>
-        <w:rPr>
-          <w:rFonts w:cstheme="minorHAnsi"/>
-        </w:rPr>
-        <w:t xml:space="preserve"> along the protein backbone. </w:t>
+        <w:t xml:space="preserve">protein backbone. </w:t>
+      </w:r>
+      <w:r>
+        <w:rPr>
+          <w:rFonts w:cstheme="minorHAnsi"/>
+        </w:rPr>
+        <w:t xml:space="preserve">My research focuses on understanding the forces involved in the folding and association of TM </w:t>
+      </w:r>
+      <w:r>
+        <w:t>α-helic</w:t>
+      </w:r>
+      <w:r>
+        <w:t>es.</w:t>
       </w:r>
     </w:p>
     <w:p>
@@ -3287,7 +3379,31 @@
         <w:rPr>
           <w:rFonts w:cstheme="minorHAnsi"/>
         </w:rPr>
-        <w:t xml:space="preserve"> regulates secondary structure within TM</w:t>
+        <w:t xml:space="preserve"> regulates </w:t>
+      </w:r>
+      <w:r>
+        <w:rPr>
+          <w:rFonts w:cstheme="minorHAnsi"/>
+        </w:rPr>
+        <w:t xml:space="preserve">the </w:t>
+      </w:r>
+      <w:r>
+        <w:rPr>
+          <w:rFonts w:cstheme="minorHAnsi"/>
+        </w:rPr>
+        <w:t xml:space="preserve">secondary structure </w:t>
+      </w:r>
+      <w:r>
+        <w:rPr>
+          <w:rFonts w:cstheme="minorHAnsi"/>
+        </w:rPr>
+        <w:t>of</w:t>
+      </w:r>
+      <w:r>
+        <w:rPr>
+          <w:rFonts w:cstheme="minorHAnsi"/>
+        </w:rPr>
+        <w:t xml:space="preserve"> TM</w:t>
       </w:r>
       <w:r>
         <w:rPr>
@@ -3373,7 +3489,13 @@
         <w:rPr>
           <w:rFonts w:cstheme="minorHAnsi"/>
         </w:rPr>
-        <w:t xml:space="preserve">on opposing </w:t>
+        <w:t>between</w:t>
+      </w:r>
+      <w:r>
+        <w:rPr>
+          <w:rFonts w:cstheme="minorHAnsi"/>
+        </w:rPr>
+        <w:t xml:space="preserve"> opposing </w:t>
       </w:r>
       <w:r>
         <w:rPr>
@@ -3804,7 +3926,13 @@
         <w:rPr>
           <w:rFonts w:cstheme="minorHAnsi"/>
         </w:rPr>
-        <w:t xml:space="preserve">. </w:t>
+        <w:t>, thus</w:t>
+      </w:r>
+      <w:r>
+        <w:rPr>
+          <w:rFonts w:cstheme="minorHAnsi"/>
+        </w:rPr>
+        <w:t xml:space="preserve"> </w:t>
       </w:r>
       <w:r>
         <w:rPr>
@@ -3816,7 +3944,19 @@
         <w:rPr>
           <w:rFonts w:cstheme="minorHAnsi"/>
         </w:rPr>
-        <w:t xml:space="preserve">s made up of these AAs </w:t>
+        <w:t xml:space="preserve">s </w:t>
+      </w:r>
+      <w:r>
+        <w:rPr>
+          <w:rFonts w:cstheme="minorHAnsi"/>
+        </w:rPr>
+        <w:t>constituted of</w:t>
+      </w:r>
+      <w:r>
+        <w:rPr>
+          <w:rFonts w:cstheme="minorHAnsi"/>
+        </w:rPr>
+        <w:t xml:space="preserve"> these AAs </w:t>
       </w:r>
       <w:r>
         <w:rPr>
@@ -3870,61 +4010,13 @@
         <w:rPr>
           <w:rFonts w:cstheme="minorHAnsi"/>
         </w:rPr>
-        <w:t>contact;</w:t>
-      </w:r>
-      <w:r>
-        <w:rPr>
-          <w:rFonts w:cstheme="minorHAnsi"/>
-        </w:rPr>
-        <w:t xml:space="preserve"> </w:t>
-      </w:r>
-      <w:r>
-        <w:rPr>
-          <w:rFonts w:cstheme="minorHAnsi"/>
-        </w:rPr>
-        <w:t>therefore,</w:t>
-      </w:r>
-      <w:r>
-        <w:rPr>
-          <w:rFonts w:cstheme="minorHAnsi"/>
-        </w:rPr>
-        <w:t xml:space="preserve"> this</w:t>
-      </w:r>
-      <w:r>
-        <w:rPr>
-          <w:rFonts w:cstheme="minorHAnsi"/>
-        </w:rPr>
-        <w:t xml:space="preserve"> force is</w:t>
-      </w:r>
-      <w:r>
-        <w:rPr>
-          <w:rFonts w:cstheme="minorHAnsi"/>
-        </w:rPr>
-        <w:t xml:space="preserve"> </w:t>
-      </w:r>
-      <w:r>
-        <w:rPr>
-          <w:rFonts w:cstheme="minorHAnsi"/>
-        </w:rPr>
-        <w:t>ever-present</w:t>
-      </w:r>
-      <w:r>
-        <w:rPr>
-          <w:rFonts w:cstheme="minorHAnsi"/>
-        </w:rPr>
-        <w:t xml:space="preserve"> </w:t>
-      </w:r>
-      <w:r>
-        <w:rPr>
-          <w:rFonts w:cstheme="minorHAnsi"/>
-        </w:rPr>
-        <w:t>during MP folding</w:t>
-      </w:r>
-      <w:r>
-        <w:rPr>
-          <w:rFonts w:cstheme="minorHAnsi"/>
-        </w:rPr>
-        <w:t xml:space="preserve"> and association</w:t>
+        <w:t>contact</w:t>
+      </w:r>
+      <w:r>
+        <w:rPr>
+          <w:rFonts w:cstheme="minorHAnsi"/>
+        </w:rPr>
+        <w:t>, including the interactions between MPs and the hydrophobic tails within the membrane</w:t>
       </w:r>
       <w:r>
         <w:rPr>
@@ -3942,13 +4034,13 @@
         <w:rPr>
           <w:rFonts w:cstheme="minorHAnsi"/>
         </w:rPr>
-        <w:t>accounting for van der Waals between MPs and phospholipids within the membrane</w:t>
-      </w:r>
-      <w:r>
-        <w:rPr>
-          <w:rFonts w:cstheme="minorHAnsi"/>
-        </w:rPr>
-        <w:t xml:space="preserve"> is complex</w:t>
+        <w:t xml:space="preserve">accounting for van der Waals between MPs and phospholipids </w:t>
+      </w:r>
+      <w:r>
+        <w:rPr>
+          <w:rFonts w:cstheme="minorHAnsi"/>
+        </w:rPr>
+        <w:t>is complex</w:t>
       </w:r>
       <w:r>
         <w:rPr>
@@ -4156,42 +4248,42 @@
           <w:rFonts w:cstheme="minorHAnsi"/>
           <w:color w:val="000000" w:themeColor="text1"/>
         </w:rPr>
-        <w:t xml:space="preserve"> atom. Th</w:t>
+        <w:t xml:space="preserve"> atom</w:t>
       </w:r>
       <w:r>
         <w:rPr>
           <w:rFonts w:cstheme="minorHAnsi"/>
           <w:color w:val="000000" w:themeColor="text1"/>
         </w:rPr>
-        <w:t>e</w:t>
+        <w:t>, or the van der Waals radius</w:t>
       </w:r>
       <w:r>
         <w:rPr>
           <w:rFonts w:cstheme="minorHAnsi"/>
           <w:color w:val="000000" w:themeColor="text1"/>
         </w:rPr>
-        <w:t xml:space="preserve"> distance from </w:t>
+        <w:t xml:space="preserve">. </w:t>
       </w:r>
       <w:r>
         <w:rPr>
           <w:rFonts w:cstheme="minorHAnsi"/>
           <w:color w:val="000000" w:themeColor="text1"/>
         </w:rPr>
-        <w:t xml:space="preserve">the </w:t>
+        <w:t>T</w:t>
       </w:r>
       <w:r>
         <w:rPr>
           <w:rFonts w:cstheme="minorHAnsi"/>
           <w:color w:val="000000" w:themeColor="text1"/>
         </w:rPr>
-        <w:t>nucleus to</w:t>
+        <w:t>h</w:t>
       </w:r>
       <w:r>
         <w:rPr>
           <w:rFonts w:cstheme="minorHAnsi"/>
           <w:color w:val="000000" w:themeColor="text1"/>
         </w:rPr>
-        <w:t xml:space="preserve"> the</w:t>
+        <w:t>is is the</w:t>
       </w:r>
       <w:r>
         <w:rPr>
@@ -4205,41 +4297,48 @@
           <w:rFonts w:cstheme="minorHAnsi"/>
           <w:color w:val="000000" w:themeColor="text1"/>
         </w:rPr>
-        <w:t>outer layer</w:t>
+        <w:t xml:space="preserve">closest </w:t>
       </w:r>
       <w:r>
         <w:rPr>
           <w:rFonts w:cstheme="minorHAnsi"/>
           <w:color w:val="000000" w:themeColor="text1"/>
         </w:rPr>
-        <w:t xml:space="preserve"> of the </w:t>
+        <w:t>distance an</w:t>
       </w:r>
       <w:r>
         <w:rPr>
           <w:rFonts w:cstheme="minorHAnsi"/>
           <w:color w:val="000000" w:themeColor="text1"/>
         </w:rPr>
-        <w:t>electron shell is</w:t>
+        <w:t>other</w:t>
       </w:r>
       <w:r>
         <w:rPr>
           <w:rFonts w:cstheme="minorHAnsi"/>
           <w:color w:val="000000" w:themeColor="text1"/>
         </w:rPr>
-        <w:t xml:space="preserve"> known as the van der Waals radius, </w:t>
+        <w:t xml:space="preserve"> atom</w:t>
       </w:r>
       <w:r>
         <w:rPr>
           <w:rFonts w:cstheme="minorHAnsi"/>
           <w:color w:val="000000" w:themeColor="text1"/>
         </w:rPr>
-        <w:t xml:space="preserve">or the distance of an atom’s closest approach without forming a chemical bond. When atoms are found at a distance smaller than their combined van der Waals radii, the </w:t>
+        <w:t xml:space="preserve"> can approach</w:t>
       </w:r>
       <w:r>
         <w:rPr>
           <w:rFonts w:cstheme="minorHAnsi"/>
           <w:color w:val="000000" w:themeColor="text1"/>
         </w:rPr>
+        <w:t xml:space="preserve"> without forming a chemical bond. When atoms are found at a distance smaller than their combined van der Waals radii, the </w:t>
+      </w:r>
+      <w:r>
+        <w:rPr>
+          <w:rFonts w:cstheme="minorHAnsi"/>
+          <w:color w:val="000000" w:themeColor="text1"/>
+        </w:rPr>
         <w:t xml:space="preserve">opposing </w:t>
       </w:r>
       <w:r>
@@ -4268,63 +4367,203 @@
           <w:rFonts w:cstheme="minorHAnsi"/>
           <w:color w:val="000000" w:themeColor="text1"/>
         </w:rPr>
-        <w:t xml:space="preserve">, pushing atoms </w:t>
+        <w:t>,</w:t>
       </w:r>
       <w:r>
         <w:rPr>
           <w:rFonts w:cstheme="minorHAnsi"/>
           <w:color w:val="000000" w:themeColor="text1"/>
         </w:rPr>
+        <w:t xml:space="preserve"> resulting in a strongly unfavorable interaction that</w:t>
+      </w:r>
+      <w:r>
+        <w:rPr>
+          <w:rFonts w:cstheme="minorHAnsi"/>
+          <w:color w:val="000000" w:themeColor="text1"/>
+        </w:rPr>
+        <w:t xml:space="preserve"> push</w:t>
+      </w:r>
+      <w:r>
+        <w:rPr>
+          <w:rFonts w:cstheme="minorHAnsi"/>
+          <w:color w:val="000000" w:themeColor="text1"/>
+        </w:rPr>
+        <w:t>es</w:t>
+      </w:r>
+      <w:r>
+        <w:rPr>
+          <w:rFonts w:cstheme="minorHAnsi"/>
+          <w:color w:val="000000" w:themeColor="text1"/>
+        </w:rPr>
+        <w:t xml:space="preserve"> atoms away.</w:t>
+      </w:r>
+      <w:r>
+        <w:rPr>
+          <w:rFonts w:cstheme="minorHAnsi"/>
+          <w:color w:val="000000" w:themeColor="text1"/>
+        </w:rPr>
+        <w:t xml:space="preserve"> However, as atoms </w:t>
+      </w:r>
+      <w:r>
+        <w:rPr>
+          <w:rFonts w:cstheme="minorHAnsi"/>
+          <w:color w:val="000000" w:themeColor="text1"/>
+        </w:rPr>
         <w:lastRenderedPageBreak/>
-        <w:t>away.</w:t>
+        <w:t>approach this minimum distance, there is a weak attracti</w:t>
       </w:r>
       <w:r>
         <w:rPr>
           <w:rFonts w:cstheme="minorHAnsi"/>
           <w:color w:val="000000" w:themeColor="text1"/>
         </w:rPr>
-        <w:t xml:space="preserve"> However, as atoms approach this minimum distance, there is a weak attracti</w:t>
+        <w:t>on</w:t>
       </w:r>
       <w:r>
         <w:rPr>
           <w:rFonts w:cstheme="minorHAnsi"/>
           <w:color w:val="000000" w:themeColor="text1"/>
         </w:rPr>
-        <w:t>on</w:t>
+        <w:t xml:space="preserve"> between protons in the nucleus</w:t>
       </w:r>
       <w:r>
         <w:rPr>
           <w:rFonts w:cstheme="minorHAnsi"/>
           <w:color w:val="000000" w:themeColor="text1"/>
         </w:rPr>
-        <w:t xml:space="preserve"> between protons in the nucleus</w:t>
+        <w:t xml:space="preserve"> of one atom</w:t>
       </w:r>
       <w:r>
         <w:rPr>
           <w:rFonts w:cstheme="minorHAnsi"/>
           <w:color w:val="000000" w:themeColor="text1"/>
         </w:rPr>
-        <w:t xml:space="preserve"> of one atom</w:t>
+        <w:t xml:space="preserve"> and the electrons </w:t>
       </w:r>
       <w:r>
         <w:rPr>
           <w:rFonts w:cstheme="minorHAnsi"/>
           <w:color w:val="000000" w:themeColor="text1"/>
         </w:rPr>
-        <w:t xml:space="preserve"> and the electrons </w:t>
+        <w:t>of another</w:t>
       </w:r>
       <w:r>
         <w:rPr>
           <w:rFonts w:cstheme="minorHAnsi"/>
           <w:color w:val="000000" w:themeColor="text1"/>
         </w:rPr>
-        <w:t>of another</w:t>
+        <w:t>.</w:t>
       </w:r>
       <w:r>
         <w:rPr>
           <w:rFonts w:cstheme="minorHAnsi"/>
           <w:color w:val="000000" w:themeColor="text1"/>
         </w:rPr>
+        <w:t xml:space="preserve"> T</w:t>
+      </w:r>
+      <w:r>
+        <w:rPr>
+          <w:rFonts w:cstheme="minorHAnsi"/>
+          <w:color w:val="000000" w:themeColor="text1"/>
+        </w:rPr>
+        <w:t>h</w:t>
+      </w:r>
+      <w:r>
+        <w:rPr>
+          <w:rFonts w:cstheme="minorHAnsi"/>
+          <w:color w:val="000000" w:themeColor="text1"/>
+        </w:rPr>
+        <w:t xml:space="preserve">is </w:t>
+      </w:r>
+      <w:r>
+        <w:rPr>
+          <w:rFonts w:cstheme="minorHAnsi"/>
+          <w:color w:val="000000" w:themeColor="text1"/>
+        </w:rPr>
+        <w:t xml:space="preserve">attraction is the core principle behind </w:t>
+      </w:r>
+      <w:r>
+        <w:rPr>
+          <w:rFonts w:cstheme="minorHAnsi"/>
+          <w:color w:val="000000" w:themeColor="text1"/>
+        </w:rPr>
+        <w:t>the</w:t>
+      </w:r>
+      <w:r>
+        <w:rPr>
+          <w:rFonts w:cstheme="minorHAnsi"/>
+          <w:color w:val="000000" w:themeColor="text1"/>
+        </w:rPr>
+        <w:t xml:space="preserve"> van der Waals force</w:t>
+      </w:r>
+      <w:r>
+        <w:rPr>
+          <w:rFonts w:cstheme="minorHAnsi"/>
+          <w:color w:val="000000" w:themeColor="text1"/>
+        </w:rPr>
+        <w:t xml:space="preserve">: </w:t>
+      </w:r>
+      <w:r>
+        <w:rPr>
+          <w:rFonts w:cstheme="minorHAnsi"/>
+          <w:color w:val="000000" w:themeColor="text1"/>
+        </w:rPr>
+        <w:t>I</w:t>
+      </w:r>
+      <w:r>
+        <w:rPr>
+          <w:rFonts w:cstheme="minorHAnsi"/>
+          <w:color w:val="000000" w:themeColor="text1"/>
+        </w:rPr>
+        <w:t>t</w:t>
+      </w:r>
+      <w:r>
+        <w:rPr>
+          <w:rFonts w:cstheme="minorHAnsi"/>
+          <w:color w:val="000000" w:themeColor="text1"/>
+        </w:rPr>
+        <w:t xml:space="preserve"> is a</w:t>
+      </w:r>
+      <w:r>
+        <w:rPr>
+          <w:rFonts w:cstheme="minorHAnsi"/>
+          <w:color w:val="000000" w:themeColor="text1"/>
+        </w:rPr>
+        <w:t xml:space="preserve"> favorable </w:t>
+      </w:r>
+      <w:r>
+        <w:rPr>
+          <w:rFonts w:cstheme="minorHAnsi"/>
+          <w:color w:val="000000" w:themeColor="text1"/>
+        </w:rPr>
+        <w:t xml:space="preserve">intermolecular interaction </w:t>
+      </w:r>
+      <w:r>
+        <w:rPr>
+          <w:rFonts w:cstheme="minorHAnsi"/>
+          <w:color w:val="000000" w:themeColor="text1"/>
+        </w:rPr>
+        <w:t>occurring</w:t>
+      </w:r>
+      <w:r>
+        <w:rPr>
+          <w:rFonts w:cstheme="minorHAnsi"/>
+          <w:color w:val="000000" w:themeColor="text1"/>
+        </w:rPr>
+        <w:t xml:space="preserve"> between atoms in </w:t>
+      </w:r>
+      <w:r>
+        <w:rPr>
+          <w:rFonts w:cstheme="minorHAnsi"/>
+          <w:color w:val="000000" w:themeColor="text1"/>
+        </w:rPr>
+        <w:t>proximity</w:t>
+      </w:r>
+      <w:r>
+        <w:rPr>
+          <w:rFonts w:cstheme="minorHAnsi"/>
+          <w:color w:val="000000" w:themeColor="text1"/>
+        </w:rPr>
         <w:t>.</w:t>
       </w:r>
       <w:r>
@@ -4332,98 +4571,7 @@
           <w:rFonts w:cstheme="minorHAnsi"/>
           <w:color w:val="000000" w:themeColor="text1"/>
         </w:rPr>
-        <w:t xml:space="preserve"> T</w:t>
-      </w:r>
-      <w:r>
-        <w:rPr>
-          <w:rFonts w:cstheme="minorHAnsi"/>
-          <w:color w:val="000000" w:themeColor="text1"/>
-        </w:rPr>
-        <w:t>h</w:t>
-      </w:r>
-      <w:r>
-        <w:rPr>
-          <w:rFonts w:cstheme="minorHAnsi"/>
-          <w:color w:val="000000" w:themeColor="text1"/>
-        </w:rPr>
-        <w:t xml:space="preserve">is </w:t>
-      </w:r>
-      <w:r>
-        <w:rPr>
-          <w:rFonts w:cstheme="minorHAnsi"/>
-          <w:color w:val="000000" w:themeColor="text1"/>
-        </w:rPr>
-        <w:t xml:space="preserve">attraction is the core principle behind </w:t>
-      </w:r>
-      <w:r>
-        <w:rPr>
-          <w:rFonts w:cstheme="minorHAnsi"/>
-          <w:color w:val="000000" w:themeColor="text1"/>
-        </w:rPr>
-        <w:t>the</w:t>
-      </w:r>
-      <w:r>
-        <w:rPr>
-          <w:rFonts w:cstheme="minorHAnsi"/>
-          <w:color w:val="000000" w:themeColor="text1"/>
-        </w:rPr>
-        <w:t xml:space="preserve"> van der Waals force</w:t>
-      </w:r>
-      <w:r>
-        <w:rPr>
-          <w:rFonts w:cstheme="minorHAnsi"/>
-          <w:color w:val="000000" w:themeColor="text1"/>
-        </w:rPr>
-        <w:t xml:space="preserve">: </w:t>
-      </w:r>
-      <w:r>
-        <w:rPr>
-          <w:rFonts w:cstheme="minorHAnsi"/>
-          <w:color w:val="000000" w:themeColor="text1"/>
-        </w:rPr>
-        <w:t>I</w:t>
-      </w:r>
-      <w:r>
-        <w:rPr>
-          <w:rFonts w:cstheme="minorHAnsi"/>
-          <w:color w:val="000000" w:themeColor="text1"/>
-        </w:rPr>
-        <w:t>t</w:t>
-      </w:r>
-      <w:r>
-        <w:rPr>
-          <w:rFonts w:cstheme="minorHAnsi"/>
-          <w:color w:val="000000" w:themeColor="text1"/>
-        </w:rPr>
-        <w:t xml:space="preserve"> is an intermolecular interaction </w:t>
-      </w:r>
-      <w:r>
-        <w:rPr>
-          <w:rFonts w:cstheme="minorHAnsi"/>
-          <w:color w:val="000000" w:themeColor="text1"/>
-        </w:rPr>
-        <w:t>occurring</w:t>
-      </w:r>
-      <w:r>
-        <w:rPr>
-          <w:rFonts w:cstheme="minorHAnsi"/>
-          <w:color w:val="000000" w:themeColor="text1"/>
-        </w:rPr>
-        <w:t xml:space="preserve"> between atoms in </w:t>
-      </w:r>
-      <w:r>
-        <w:rPr>
-          <w:rFonts w:cstheme="minorHAnsi"/>
-          <w:color w:val="000000" w:themeColor="text1"/>
-        </w:rPr>
-        <w:t>proximity</w:t>
-      </w:r>
-      <w:r>
-        <w:rPr>
-          <w:rFonts w:cstheme="minorHAnsi"/>
-          <w:color w:val="000000" w:themeColor="text1"/>
-        </w:rPr>
-        <w:t xml:space="preserve">. </w:t>
+        <w:t xml:space="preserve"> </w:t>
       </w:r>
     </w:p>
     <w:p>
@@ -5097,7 +5245,19 @@
         <w:rPr>
           <w:rFonts w:cstheme="minorHAnsi"/>
         </w:rPr>
-        <w:t xml:space="preserve">, there has not been much investigation of the energetic contribution of packing outside of </w:t>
+        <w:t xml:space="preserve">, there has not been much investigation of the </w:t>
+      </w:r>
+      <w:r>
+        <w:rPr>
+          <w:rFonts w:cstheme="minorHAnsi"/>
+        </w:rPr>
+        <w:t>thermodynamic</w:t>
+      </w:r>
+      <w:r>
+        <w:rPr>
+          <w:rFonts w:cstheme="minorHAnsi"/>
+        </w:rPr>
+        <w:t xml:space="preserve"> contribution of packing outside of </w:t>
       </w:r>
       <w:r>
         <w:rPr>
@@ -5179,8 +5339,8 @@
         </w:rPr>
       </w:pPr>
       <w:bookmarkStart w:id="6" w:name="_Toc161323348"/>
-      <w:bookmarkStart w:id="7" w:name="_Toc161323349"/>
-      <w:bookmarkStart w:id="8" w:name="_Toc163150640"/>
+      <w:bookmarkStart w:id="7" w:name="_Toc163150640"/>
+      <w:bookmarkStart w:id="8" w:name="_Toc161323349"/>
       <w:proofErr w:type="spellStart"/>
       <w:r>
         <w:rPr>
@@ -5200,7 +5360,7 @@
         <w:t>right</w:t>
       </w:r>
       <w:bookmarkEnd w:id="6"/>
-      <w:bookmarkEnd w:id="8"/>
+      <w:bookmarkEnd w:id="7"/>
       <w:proofErr w:type="spellEnd"/>
     </w:p>
     <w:p>
@@ -5312,7 +5472,21 @@
         <w:t>neuropilin-1 has been shown to intensify symptoms of SARS-CoV-2</w:t>
       </w:r>
       <w:r>
-        <w:t xml:space="preserve">, and Glycophorin A </w:t>
+        <w:t>, and Glycophorin A</w:t>
+      </w:r>
+      <w:r>
+        <w:t xml:space="preserve"> (</w:t>
+      </w:r>
+      <w:proofErr w:type="spellStart"/>
+      <w:r>
+        <w:t>GpA</w:t>
+      </w:r>
+      <w:proofErr w:type="spellEnd"/>
+      <w:r>
+        <w:t>)</w:t>
+      </w:r>
+      <w:r>
+        <w:t xml:space="preserve"> </w:t>
       </w:r>
       <w:proofErr w:type="spellStart"/>
       <w:r>
@@ -5611,13 +5785,19 @@
         <w:t xml:space="preserve">in medical applications as well as its well-defined sequence and structural features, </w:t>
       </w:r>
       <w:r>
-        <w:t>many of these</w:t>
-      </w:r>
-      <w:r>
-        <w:t xml:space="preserve"> proteins have been </w:t>
-      </w:r>
-      <w:r>
-        <w:t xml:space="preserve">studied to </w:t>
+        <w:t xml:space="preserve">many </w:t>
+      </w:r>
+      <w:r>
+        <w:t>groups study</w:t>
+      </w:r>
+      <w:r>
+        <w:t xml:space="preserve"> these</w:t>
+      </w:r>
+      <w:r>
+        <w:t xml:space="preserve"> proteins </w:t>
+      </w:r>
+      <w:r>
+        <w:t xml:space="preserve">to </w:t>
       </w:r>
       <w:r>
         <w:t>further understand</w:t>
@@ -5651,19 +5831,31 @@
       </w:r>
       <w:proofErr w:type="spellEnd"/>
       <w:r>
-        <w:t xml:space="preserve"> motif’s unique sequence and defined structure has been shown to permit an uncommon structural feature. The short interhelical distance allows TM backbones to come in close contact, </w:t>
-      </w:r>
-      <w:r>
-        <w:t xml:space="preserve">resulting in the formation of </w:t>
+        <w:t xml:space="preserve"> motif’s unique sequence and defined structure has been shown to permit an uncommon structural feature. </w:t>
+      </w:r>
+      <w:r>
+        <w:t>Small amino acids</w:t>
+      </w:r>
+      <w:r>
+        <w:t xml:space="preserve"> </w:t>
+      </w:r>
+      <w:r>
+        <w:t xml:space="preserve">at the interface </w:t>
+      </w:r>
+      <w:r>
+        <w:t xml:space="preserve">allows TM backbones to </w:t>
+      </w:r>
+      <w:r>
+        <w:t>associate with a short interhelical distance, resulting in</w:t>
+      </w:r>
+      <w:r>
+        <w:t xml:space="preserve"> the formation of </w:t>
       </w:r>
       <w:r>
         <w:t xml:space="preserve">a network of weak hydrogen bonds where donors are Cα carbons and acceptors are carbonyl oxygens on the opposite helix (Cα–H∙∙∙O=C, or Cα–H bonds). Carbon atoms are not commonly associated with hydrogen bond donors because </w:t>
       </w:r>
       <w:r>
-        <w:t>it</w:t>
-      </w:r>
-      <w:r>
-        <w:t>is</w:t>
+        <w:t>they are</w:t>
       </w:r>
       <w:r>
         <w:t xml:space="preserve"> </w:t>
@@ -5809,7 +6001,13 @@
         <w:fldChar w:fldCharType="end"/>
       </w:r>
       <w:r>
-        <w:t xml:space="preserve">. Anderson et al. utilized a combination of computational structure prediction and the experimental assay TOXCAT to determine the influence of this network of Cα–H bonds. By predicting and analyzing </w:t>
+        <w:t>. Anderson et al. utilized a combination of computational structure prediction and the experimental assay TOXCAT to determine the influence of this network of Cα–H bonds. By predicting</w:t>
+      </w:r>
+      <w:r>
+        <w:t xml:space="preserve"> the structures of</w:t>
+      </w:r>
+      <w:r>
+        <w:t xml:space="preserve"> </w:t>
       </w:r>
       <w:proofErr w:type="spellStart"/>
       <w:r>
@@ -5823,7 +6021,19 @@
       </w:r>
       <w:proofErr w:type="spellEnd"/>
       <w:r>
-        <w:t xml:space="preserve"> motifs found in natural sequences using </w:t>
+        <w:t xml:space="preserve"> </w:t>
+      </w:r>
+      <w:r>
+        <w:t>TMs</w:t>
+      </w:r>
+      <w:r>
+        <w:t xml:space="preserve"> found in natural sequences</w:t>
+      </w:r>
+      <w:r>
+        <w:t xml:space="preserve"> and testing their stability</w:t>
+      </w:r>
+      <w:r>
+        <w:t xml:space="preserve"> using </w:t>
       </w:r>
       <w:r>
         <w:rPr>
@@ -5833,7 +6043,19 @@
         <w:t>in vivo</w:t>
       </w:r>
       <w:r>
-        <w:t xml:space="preserve"> TOXCAT, they showed that structures with more Cα–H bonds had a higher stability in the dimer state </w:t>
+        <w:t xml:space="preserve"> TOXCAT, they showed that structures </w:t>
+      </w:r>
+      <w:r>
+        <w:t xml:space="preserve">predicted to have more </w:t>
+      </w:r>
+      <w:r>
+        <w:t xml:space="preserve">Cα–H bonds </w:t>
+      </w:r>
+      <w:r>
+        <w:t>are more thermodynamically</w:t>
+      </w:r>
+      <w:r>
+        <w:t xml:space="preserve"> stability </w:t>
       </w:r>
       <w:r>
         <w:fldChar w:fldCharType="begin"/>
@@ -5904,7 +6126,7 @@
       </w:r>
       <w:proofErr w:type="spellEnd"/>
       <w:r>
-        <w:t xml:space="preserve"> proteins is well correlated with the </w:t>
+        <w:t xml:space="preserve"> proteins is well correlated with </w:t>
       </w:r>
       <w:r>
         <w:rPr>
@@ -5914,7 +6136,13 @@
         <w:t>in vivo</w:t>
       </w:r>
       <w:r>
-        <w:t xml:space="preserve"> TOXCAT </w:t>
+        <w:t xml:space="preserve"> </w:t>
+      </w:r>
+      <w:r>
+        <w:t>experiments</w:t>
+      </w:r>
+      <w:r>
+        <w:t xml:space="preserve"> </w:t>
       </w:r>
       <w:r>
         <w:fldChar w:fldCharType="begin"/>
@@ -5935,7 +6163,10 @@
         <w:fldChar w:fldCharType="end"/>
       </w:r>
       <w:r>
-        <w:t xml:space="preserve">. Both studies posit that the primary forces involved in </w:t>
+        <w:t xml:space="preserve">. </w:t>
+      </w:r>
+      <w:r>
+        <w:t xml:space="preserve">These studies suggest that </w:t>
       </w:r>
       <w:proofErr w:type="spellStart"/>
       <w:r>
@@ -5949,10 +6180,22 @@
       </w:r>
       <w:proofErr w:type="spellEnd"/>
       <w:r>
-        <w:t xml:space="preserve"> association are a combination of hydrogen bonding and van der Waals packing. Because </w:t>
-      </w:r>
-      <w:r>
-        <w:t xml:space="preserve">the </w:t>
+        <w:t xml:space="preserve"> </w:t>
+      </w:r>
+      <w:r>
+        <w:t>proteins</w:t>
+      </w:r>
+      <w:r>
+        <w:t xml:space="preserve"> associate primarily through two forces: hydrogen bonding and van der Waals packing. </w:t>
+      </w:r>
+      <w:r>
+        <w:t xml:space="preserve">By </w:t>
+      </w:r>
+      <w:r>
+        <w:t>evaluating</w:t>
+      </w:r>
+      <w:r>
+        <w:t xml:space="preserve"> sequences designed to associate through solely van der Waals packing, I can differentiate the impact of packing (designs) versus both hydrogen bonding and packing (</w:t>
       </w:r>
       <w:proofErr w:type="spellStart"/>
       <w:r>
@@ -5966,33 +6209,7 @@
       </w:r>
       <w:proofErr w:type="spellEnd"/>
       <w:r>
-        <w:t xml:space="preserve"> motif has been found to promote association by these two forces, it </w:t>
-      </w:r>
-      <w:r>
-        <w:t>is an excellent control to evaluate</w:t>
-      </w:r>
-      <w:r>
-        <w:t xml:space="preserve"> against</w:t>
-      </w:r>
-      <w:r>
-        <w:t xml:space="preserve"> my designed sequences</w:t>
-      </w:r>
-      <w:r>
-        <w:t>. By comparing sequences designed to associate through solely van der Waals packing, I can differentiate the impact of packing (designs) versus both hydrogen bonding and packing (</w:t>
-      </w:r>
-      <w:proofErr w:type="spellStart"/>
-      <w:r>
-        <w:t>GAS</w:t>
-      </w:r>
-      <w:r>
-        <w:rPr>
-          <w:vertAlign w:val="subscript"/>
-        </w:rPr>
-        <w:t>right</w:t>
-      </w:r>
-      <w:proofErr w:type="spellEnd"/>
-      <w:r>
-        <w:t xml:space="preserve">) on association. </w:t>
+        <w:t>) on association.</w:t>
       </w:r>
     </w:p>
     <w:p>
@@ -6018,7 +6235,7 @@
         </w:rPr>
         <w:t>Studying membrane protein folding and structure</w:t>
       </w:r>
-      <w:bookmarkEnd w:id="7"/>
+      <w:bookmarkEnd w:id="8"/>
       <w:bookmarkEnd w:id="9"/>
     </w:p>
     <w:p>
@@ -6054,20 +6271,20 @@
         <w:rPr>
           <w:rFonts w:cstheme="minorHAnsi"/>
         </w:rPr>
-        <w:t xml:space="preserve">As an initial approach, researchers aim to determine the structures of MPs to identify structural features important for folding. However, solving MP structures is an inherently difficult task due to the </w:t>
+        <w:t xml:space="preserve">As an initial approach, researchers aim to determine the structures of MPs to identify structural features important for folding. However, solving MP structures is an inherently difficult task due to the need to express and solubilize MPs for experiments. </w:t>
+      </w:r>
+      <w:r>
+        <w:rPr>
+          <w:rFonts w:cstheme="minorHAnsi"/>
+        </w:rPr>
+        <w:t xml:space="preserve">Furthermore, many of these approaches cannot </w:t>
       </w:r>
       <w:r>
         <w:rPr>
           <w:rFonts w:cstheme="minorHAnsi"/>
         </w:rPr>
         <w:lastRenderedPageBreak/>
-        <w:t xml:space="preserve">need to express and solubilize MPs for experiments. </w:t>
-      </w:r>
-      <w:r>
-        <w:rPr>
-          <w:rFonts w:cstheme="minorHAnsi"/>
-        </w:rPr>
-        <w:t xml:space="preserve">Furthermore, many of these approaches cannot determine more than a single protein structure, making it difficult to use this information to understand </w:t>
+        <w:t xml:space="preserve">determine more than a single protein structure, making it difficult to use this information to understand </w:t>
       </w:r>
       <w:r>
         <w:rPr>
@@ -6523,11 +6740,29 @@
         <w:t xml:space="preserve"> to be studied </w:t>
       </w:r>
       <w:r>
-        <w:t xml:space="preserve">in a large variety of different environments, giving researchers the ability to study alternative </w:t>
+        <w:t xml:space="preserve">in a large variety of different environments, giving researchers the ability to study alternative structures of these proteins by changing the solubilization conditions. Despite the advancements in MP </w:t>
       </w:r>
       <w:r>
         <w:lastRenderedPageBreak/>
-        <w:t xml:space="preserve">structures of these proteins by changing the solubilization conditions. Despite the advancements in MP structural characterization, many of these efforts take years to determine conditions that yield publishable results in high resolution. </w:t>
+        <w:t xml:space="preserve">structural characterization, many of these efforts take years to determine </w:t>
+      </w:r>
+      <w:r>
+        <w:t xml:space="preserve">suitable solubilization </w:t>
+      </w:r>
+      <w:r>
+        <w:t xml:space="preserve">conditions that </w:t>
+      </w:r>
+      <w:r>
+        <w:t>return</w:t>
+      </w:r>
+      <w:r>
+        <w:t xml:space="preserve"> </w:t>
+      </w:r>
+      <w:r>
+        <w:t>structures</w:t>
+      </w:r>
+      <w:r>
+        <w:t xml:space="preserve"> in high resolution. </w:t>
       </w:r>
       <w:r>
         <w:t xml:space="preserve">MPs make up only 4.6% of structures deposited in the PDB (April 2024; PDB). Lacking </w:t>
@@ -7055,11 +7290,7 @@
         <w:t>to analyze a larger range of proteins, including small TMs. This method</w:t>
       </w:r>
       <w:r>
-        <w:t xml:space="preserve"> preserves noncovalent interactions in MPs by using non-denaturing ionization conditions, with aqueous buffers near physiological </w:t>
-      </w:r>
-      <w:r>
-        <w:lastRenderedPageBreak/>
-        <w:t>pH at lower temperatures and voltages.</w:t>
+        <w:t xml:space="preserve"> preserves noncovalent interactions in MPs by using non-denaturing ionization conditions, with aqueous buffers near physiological pH at lower temperatures and voltages.</w:t>
       </w:r>
       <w:r>
         <w:t xml:space="preserve"> By determining the composition and abundance of distinct complexes, MS is able to return interaction data reflecting MP oligomeric states </w:t>
@@ -7093,6 +7324,7 @@
         <w:jc w:val="both"/>
       </w:pPr>
       <w:r>
+        <w:lastRenderedPageBreak/>
         <w:t xml:space="preserve">Sedimentation equilibrium analytical ultra-centrifugation (SE-AUC) is a technique that has been used to study </w:t>
       </w:r>
       <w:r>
@@ -7683,6 +7915,9 @@
       <w:r>
         <w:fldChar w:fldCharType="end"/>
       </w:r>
+      <w:r>
+        <w:t>.</w:t>
+      </w:r>
     </w:p>
     <w:p>
       <w:pPr>
@@ -7691,7 +7926,6 @@
         <w:jc w:val="both"/>
       </w:pPr>
       <w:r>
-        <w:lastRenderedPageBreak/>
         <w:t xml:space="preserve">Recently, TOXCAT has been </w:t>
       </w:r>
       <w:r>
@@ -7833,7 +8067,11 @@
         <w:fldChar w:fldCharType="end"/>
       </w:r>
       <w:r>
-        <w:t xml:space="preserve">. The development of this assay allows it to be utilized in high-throughput applications such as </w:t>
+        <w:t xml:space="preserve">. The development of this assay </w:t>
+      </w:r>
+      <w:r>
+        <w:lastRenderedPageBreak/>
+        <w:t xml:space="preserve">allows it to be utilized in high-throughput applications such as </w:t>
       </w:r>
       <w:r>
         <w:t xml:space="preserve">fluorescence activated </w:t>
@@ -8308,35 +8546,35 @@
         <w:t>de novo</w:t>
       </w:r>
       <w:r>
-        <w:t xml:space="preserve"> from sequence, a representation of the membrane </w:t>
+        <w:t xml:space="preserve"> from sequence, a representation of the membrane bilayer, and the ability to transform a protein into the membrane </w:t>
+      </w:r>
+      <w:r>
+        <w:fldChar w:fldCharType="begin"/>
+      </w:r>
+      <w:r>
+        <w:instrText xml:space="preserve"> ADDIN EN.CITE &lt;EndNote&gt;&lt;Cite&gt;&lt;Author&gt;Koehler Leman&lt;/Author&gt;&lt;Year&gt;2017&lt;/Year&gt;&lt;IDText&gt;Expanding the toolkit for membrane protein modeling in Rosetta&lt;/IDText&gt;&lt;DisplayText&gt;(Koehler Leman et al., 2017)&lt;/DisplayText&gt;&lt;record&gt;&lt;dates&gt;&lt;pub-dates&gt;&lt;date&gt;Mar 01&lt;/date&gt;&lt;/pub-dates&gt;&lt;year&gt;2017&lt;/year&gt;&lt;/dates&gt;&lt;keywords&gt;&lt;keyword&gt;Membrane Proteins&lt;/keyword&gt;&lt;keyword&gt;Models, Molecular&lt;/keyword&gt;&lt;keyword&gt;Protein Conformation&lt;/keyword&gt;&lt;keyword&gt;Software&lt;/keyword&gt;&lt;/keywords&gt;&lt;urls&gt;&lt;related-urls&gt;&lt;url&gt;https://www.ncbi.nlm.nih.gov/pubmed/28011777&lt;/url&gt;&lt;/related-urls&gt;&lt;/urls&gt;&lt;isbn&gt;1367-4811&lt;/isbn&gt;&lt;custom2&gt;PMC5860042&lt;/custom2&gt;&lt;titles&gt;&lt;title&gt;Expanding the toolkit for membrane protein modeling in Rosetta&lt;/title&gt;&lt;secondary-title&gt;Bioinformatics&lt;/secondary-title&gt;&lt;/titles&gt;&lt;pages&gt;754-756&lt;/pages&gt;&lt;number&gt;5&lt;/number&gt;&lt;contributors&gt;&lt;authors&gt;&lt;author&gt;Koehler Leman, J.&lt;/author&gt;&lt;author&gt;Mueller, B. K.&lt;/author&gt;&lt;author&gt;Gray, J. J.&lt;/author&gt;&lt;/authors&gt;&lt;/contributors&gt;&lt;language&gt;eng&lt;/language&gt;&lt;added-date format="utc"&gt;1711828429&lt;/added-date&gt;&lt;ref-type name="Journal Article"&gt;17&lt;/ref-type&gt;&lt;auth-address&gt;Department of Chemical and Biomolecular Engineering, Johns Hopkins University, Baltimore, MD 21218, USA. Simons Center for Data Analysis, Simons Foundation, New York, NY 10001, USA. Department of Chemistry, Vanderbilt University, Nashville, TN 37221, USA. Center for Structural Biology, Vanderbilt University, Nashville, TN 37221, USA.&lt;/auth-address&gt;&lt;rec-number&gt;59&lt;/rec-number&gt;&lt;last-updated-date format="utc"&gt;1711828429&lt;/last-updated-date&gt;&lt;accession-num&gt;28011777&lt;/accession-num&gt;&lt;electronic-resource-num&gt;10.1093/bioinformatics/btw716&lt;/electronic-resource-num&gt;&lt;volume&gt;33&lt;/volume&gt;&lt;/record&gt;&lt;/Cite&gt;&lt;/EndNote&gt;</w:instrText>
+      </w:r>
+      <w:r>
+        <w:fldChar w:fldCharType="separate"/>
+      </w:r>
+      <w:r>
+        <w:rPr>
+          <w:noProof/>
+        </w:rPr>
+        <w:t>(Koehler Leman et al., 2017)</w:t>
+      </w:r>
+      <w:r>
+        <w:fldChar w:fldCharType="end"/>
+      </w:r>
+      <w:r>
+        <w:t xml:space="preserve">. </w:t>
+      </w:r>
+      <w:r>
+        <w:t xml:space="preserve">These tools increase the accessibility to MP structure, improving the ability to visualize and predict structures of MPs that have not yet been solved. Simultaneously, energetic predictions enhance the knowledge in the field </w:t>
       </w:r>
       <w:r>
         <w:lastRenderedPageBreak/>
-        <w:t xml:space="preserve">bilayer, and the ability to transform a protein into the membrane </w:t>
-      </w:r>
-      <w:r>
-        <w:fldChar w:fldCharType="begin"/>
-      </w:r>
-      <w:r>
-        <w:instrText xml:space="preserve"> ADDIN EN.CITE &lt;EndNote&gt;&lt;Cite&gt;&lt;Author&gt;Koehler Leman&lt;/Author&gt;&lt;Year&gt;2017&lt;/Year&gt;&lt;IDText&gt;Expanding the toolkit for membrane protein modeling in Rosetta&lt;/IDText&gt;&lt;DisplayText&gt;(Koehler Leman et al., 2017)&lt;/DisplayText&gt;&lt;record&gt;&lt;dates&gt;&lt;pub-dates&gt;&lt;date&gt;Mar 01&lt;/date&gt;&lt;/pub-dates&gt;&lt;year&gt;2017&lt;/year&gt;&lt;/dates&gt;&lt;keywords&gt;&lt;keyword&gt;Membrane Proteins&lt;/keyword&gt;&lt;keyword&gt;Models, Molecular&lt;/keyword&gt;&lt;keyword&gt;Protein Conformation&lt;/keyword&gt;&lt;keyword&gt;Software&lt;/keyword&gt;&lt;/keywords&gt;&lt;urls&gt;&lt;related-urls&gt;&lt;url&gt;https://www.ncbi.nlm.nih.gov/pubmed/28011777&lt;/url&gt;&lt;/related-urls&gt;&lt;/urls&gt;&lt;isbn&gt;1367-4811&lt;/isbn&gt;&lt;custom2&gt;PMC5860042&lt;/custom2&gt;&lt;titles&gt;&lt;title&gt;Expanding the toolkit for membrane protein modeling in Rosetta&lt;/title&gt;&lt;secondary-title&gt;Bioinformatics&lt;/secondary-title&gt;&lt;/titles&gt;&lt;pages&gt;754-756&lt;/pages&gt;&lt;number&gt;5&lt;/number&gt;&lt;contributors&gt;&lt;authors&gt;&lt;author&gt;Koehler Leman, J.&lt;/author&gt;&lt;author&gt;Mueller, B. K.&lt;/author&gt;&lt;author&gt;Gray, J. J.&lt;/author&gt;&lt;/authors&gt;&lt;/contributors&gt;&lt;language&gt;eng&lt;/language&gt;&lt;added-date format="utc"&gt;1711828429&lt;/added-date&gt;&lt;ref-type name="Journal Article"&gt;17&lt;/ref-type&gt;&lt;auth-address&gt;Department of Chemical and Biomolecular Engineering, Johns Hopkins University, Baltimore, MD 21218, USA. Simons Center for Data Analysis, Simons Foundation, New York, NY 10001, USA. Department of Chemistry, Vanderbilt University, Nashville, TN 37221, USA. Center for Structural Biology, Vanderbilt University, Nashville, TN 37221, USA.&lt;/auth-address&gt;&lt;rec-number&gt;59&lt;/rec-number&gt;&lt;last-updated-date format="utc"&gt;1711828429&lt;/last-updated-date&gt;&lt;accession-num&gt;28011777&lt;/accession-num&gt;&lt;electronic-resource-num&gt;10.1093/bioinformatics/btw716&lt;/electronic-resource-num&gt;&lt;volume&gt;33&lt;/volume&gt;&lt;/record&gt;&lt;/Cite&gt;&lt;/EndNote&gt;</w:instrText>
-      </w:r>
-      <w:r>
-        <w:fldChar w:fldCharType="separate"/>
-      </w:r>
-      <w:r>
-        <w:rPr>
-          <w:noProof/>
-        </w:rPr>
-        <w:t>(Koehler Leman et al., 2017)</w:t>
-      </w:r>
-      <w:r>
-        <w:fldChar w:fldCharType="end"/>
-      </w:r>
-      <w:r>
-        <w:t xml:space="preserve">. </w:t>
-      </w:r>
-      <w:r>
-        <w:t xml:space="preserve">These tools increase the accessibility to MP structure, improving the ability to visualize and predict structures of MPs that have not yet been solved. Simultaneously, energetic predictions enhance the knowledge in the field by allowing researchers to assess structural mutations </w:t>
+        <w:t xml:space="preserve">by allowing researchers to assess structural mutations </w:t>
       </w:r>
       <w:r>
         <w:rPr>
@@ -8738,7 +8976,155 @@
         <w:fldChar w:fldCharType="end"/>
       </w:r>
       <w:r>
-        <w:t xml:space="preserve">. </w:t>
+        <w:t>.</w:t>
+      </w:r>
+      <w:r>
+        <w:t xml:space="preserve"> HADDOCK can apply experimental knowledge of the interface region between proteins to refine docking </w:t>
+      </w:r>
+      <w:r>
+        <w:fldChar w:fldCharType="begin">
+          <w:fldData xml:space="preserve">PEVuZE5vdGU+PENpdGU+PEF1dGhvcj5kZSBWcmllczwvQXV0aG9yPjxZZWFyPjIwMTA8L1llYXI+
+PElEVGV4dD5UaGUgSEFERE9DSyB3ZWIgc2VydmVyIGZvciBkYXRhLWRyaXZlbiBiaW9tb2xlY3Vs
+YXIgZG9ja2luZzwvSURUZXh0PjxEaXNwbGF5VGV4dD4oZGUgVnJpZXMgZXQgYWwuLCAyMDEwOyBE
+b21pbmd1ZXogZXQgYWwuLCAyMDAzKTwvRGlzcGxheVRleHQ+PHJlY29yZD48ZGF0ZXM+PHB1Yi1k
+YXRlcz48ZGF0ZT5NYXk8L2RhdGU+PC9wdWItZGF0ZXM+PHllYXI+MjAxMDwveWVhcj48L2RhdGVz
+PjxrZXl3b3Jkcz48a2V5d29yZD5EYXRhYmFzZXMsIEZhY3R1YWw8L2tleXdvcmQ+PGtleXdvcmQ+
+TW9kZWxzLCBDaGVtaWNhbDwva2V5d29yZD48a2V5d29yZD5Qcm90ZWluczwva2V5d29yZD48a2V5
+d29yZD5Tb2Z0d2FyZTwva2V5d29yZD48a2V5d29yZD5Vc2VyLUNvbXB1dGVyIEludGVyZmFjZTwv
+a2V5d29yZD48L2tleXdvcmRzPjx1cmxzPjxyZWxhdGVkLXVybHM+PHVybD5odHRwczovL3d3dy5u
+Y2JpLm5sbS5uaWguZ292L3B1Ym1lZC8yMDQzMTUzNDwvdXJsPjwvcmVsYXRlZC11cmxzPjwvdXJs
+cz48aXNibj4xNzUwLTI3OTk8L2lzYm4+PHRpdGxlcz48dGl0bGU+VGhlIEhBRERPQ0sgd2ViIHNl
+cnZlciBmb3IgZGF0YS1kcml2ZW4gYmlvbW9sZWN1bGFyIGRvY2tpbmc8L3RpdGxlPjxzZWNvbmRh
+cnktdGl0bGU+TmF0IFByb3RvYzwvc2Vjb25kYXJ5LXRpdGxlPjwvdGl0bGVzPjxwYWdlcz44ODMt
+OTc8L3BhZ2VzPjxudW1iZXI+NTwvbnVtYmVyPjxjb250cmlidXRvcnM+PGF1dGhvcnM+PGF1dGhv
+cj5kZSBWcmllcywgUy4gSi48L2F1dGhvcj48YXV0aG9yPnZhbiBEaWprLCBNLjwvYXV0aG9yPjxh
+dXRob3I+Qm9udmluLCBBLiBNLjwvYXV0aG9yPjwvYXV0aG9ycz48L2NvbnRyaWJ1dG9ycz48ZWRp
+dGlvbj4yMDEwMDQxNTwvZWRpdGlvbj48bGFuZ3VhZ2U+ZW5nPC9sYW5ndWFnZT48YWRkZWQtZGF0
+ZSBmb3JtYXQ9InV0YyI+MTcxMjM0NzE3NDwvYWRkZWQtZGF0ZT48cmVmLXR5cGUgbmFtZT0iSm91
+cm5hbCBBcnRpY2xlIj4xNzwvcmVmLXR5cGU+PGF1dGgtYWRkcmVzcz5CaWp2b2V0IENlbnRlciBm
+b3IgQmlvbW9sZWN1bGFyIFJlc2VhcmNoLCBTY2llbmNlIEZhY3VsdHksIFV0cmVjaHQgVW5pdmVy
+c2l0eSwgVXRyZWNodCwgVGhlIE5ldGhlcmxhbmRzLjwvYXV0aC1hZGRyZXNzPjxyZWMtbnVtYmVy
+Pjc3PC9yZWMtbnVtYmVyPjxsYXN0LXVwZGF0ZWQtZGF0ZSBmb3JtYXQ9InV0YyI+MTcxMjM0NzE3
+NDwvbGFzdC11cGRhdGVkLWRhdGU+PGFjY2Vzc2lvbi1udW0+MjA0MzE1MzQ8L2FjY2Vzc2lvbi1u
+dW0+PGVsZWN0cm9uaWMtcmVzb3VyY2UtbnVtPjEwLjEwMzgvbnByb3QuMjAxMC4zMjwvZWxlY3Ry
+b25pYy1yZXNvdXJjZS1udW0+PHZvbHVtZT41PC92b2x1bWU+PC9yZWNvcmQ+PC9DaXRlPjxDaXRl
+PjxBdXRob3I+RG9taW5ndWV6PC9BdXRob3I+PFllYXI+MjAwMzwvWWVhcj48SURUZXh0PkhBRERP
+Q0s6IGEgcHJvdGVpbi1wcm90ZWluIGRvY2tpbmcgYXBwcm9hY2ggYmFzZWQgb24gYmlvY2hlbWlj
+YWwgb3IgYmlvcGh5c2ljYWwgaW5mb3JtYXRpb248L0lEVGV4dD48cmVjb3JkPjxkYXRlcz48cHVi
+LWRhdGVzPjxkYXRlPkZlYiAxOTwvZGF0ZT48L3B1Yi1kYXRlcz48eWVhcj4yMDAzPC95ZWFyPjwv
+ZGF0ZXM+PGtleXdvcmRzPjxrZXl3b3JkPkJhY3RlcmlhbCBQcm90ZWluczwva2V5d29yZD48a2V5
+d29yZD5DRDQgQW50aWdlbnM8L2tleXdvcmQ+PGtleXdvcmQ+RXNjaGVyaWNoaWEgY29saSBQcm90
+ZWluczwva2V5d29yZD48a2V5d29yZD5ISVYgRW52ZWxvcGUgUHJvdGVpbiBncDEyMDwva2V5d29y
+ZD48a2V5d29yZD5Nb2RlbHMsIENoZW1pY2FsPC9rZXl3b3JkPjxrZXl3b3JkPk1vZGVscywgTW9s
+ZWN1bGFyPC9rZXl3b3JkPjxrZXl3b3JkPlBob3NwaG9lbm9scHlydXZhdGUgU3VnYXIgUGhvc3Bo
+b3RyYW5zZmVyYXNlIFN5c3RlbTwva2V5d29yZD48a2V5d29yZD5Qcm90ZWluIFN0cnVjdHVyZSwg
+UXVhdGVybmFyeTwva2V5d29yZD48a2V5d29yZD5Qcm90ZWluczwva2V5d29yZD48L2tleXdvcmRz
+Pjx1cmxzPjxyZWxhdGVkLXVybHM+PHVybD5odHRwczovL3d3dy5uY2JpLm5sbS5uaWguZ292L3B1
+Ym1lZC8xMjU4MDU5ODwvdXJsPjwvcmVsYXRlZC11cmxzPjwvdXJscz48aXNibj4wMDAyLTc4NjM8
+L2lzYm4+PHRpdGxlcz48dGl0bGU+SEFERE9DSzogYSBwcm90ZWluLXByb3RlaW4gZG9ja2luZyBh
+cHByb2FjaCBiYXNlZCBvbiBiaW9jaGVtaWNhbCBvciBiaW9waHlzaWNhbCBpbmZvcm1hdGlvbjwv
+dGl0bGU+PHNlY29uZGFyeS10aXRsZT5KIEFtIENoZW0gU29jPC9zZWNvbmRhcnktdGl0bGU+PC90
+aXRsZXM+PHBhZ2VzPjE3MzEtNzwvcGFnZXM+PG51bWJlcj43PC9udW1iZXI+PGNvbnRyaWJ1dG9y
+cz48YXV0aG9ycz48YXV0aG9yPkRvbWluZ3VleiwgQy48L2F1dGhvcj48YXV0aG9yPkJvZWxlbnMs
+IFIuPC9hdXRob3I+PGF1dGhvcj5Cb252aW4sIEEuIE0uPC9hdXRob3I+PC9hdXRob3JzPjwvY29u
+dHJpYnV0b3JzPjxsYW5ndWFnZT5lbmc8L2xhbmd1YWdlPjxhZGRlZC1kYXRlIGZvcm1hdD0idXRj
+Ij4xNzEyMzQ3MjA1PC9hZGRlZC1kYXRlPjxyZWYtdHlwZSBuYW1lPSJKb3VybmFsIEFydGljbGUi
+PjE3PC9yZWYtdHlwZT48YXV0aC1hZGRyZXNzPkRlcGFydG1lbnQgb2YgTk1SIFNwZWN0cm9zY29w
+eSwgQmlqdm9ldCBDZW50ZXIgZm9yIEJpb21vbGVjdWxhciBSZXNlYXJjaCwgVXRyZWNodCBVbml2
+ZXJzaXR5LCAzNTg0Q0gsIFV0cmVjaHQsIFRoZSBOZXRoZXJsYW5kcy48L2F1dGgtYWRkcmVzcz48
+cmVjLW51bWJlcj43ODwvcmVjLW51bWJlcj48bGFzdC11cGRhdGVkLWRhdGUgZm9ybWF0PSJ1dGMi
+PjE3MTIzNDcyMDU8L2xhc3QtdXBkYXRlZC1kYXRlPjxhY2Nlc3Npb24tbnVtPjEyNTgwNTk4PC9h
+Y2Nlc3Npb24tbnVtPjxlbGVjdHJvbmljLXJlc291cmNlLW51bT4xMC4xMDIxL2phMDI2OTM5eDwv
+ZWxlY3Ryb25pYy1yZXNvdXJjZS1udW0+PHZvbHVtZT4xMjU8L3ZvbHVtZT48L3JlY29yZD48L0Np
+dGU+PC9FbmROb3RlPn==
+</w:fldData>
+        </w:fldChar>
+      </w:r>
+      <w:r>
+        <w:instrText xml:space="preserve"> ADDIN EN.CITE </w:instrText>
+      </w:r>
+      <w:r>
+        <w:fldChar w:fldCharType="begin">
+          <w:fldData xml:space="preserve">PEVuZE5vdGU+PENpdGU+PEF1dGhvcj5kZSBWcmllczwvQXV0aG9yPjxZZWFyPjIwMTA8L1llYXI+
+PElEVGV4dD5UaGUgSEFERE9DSyB3ZWIgc2VydmVyIGZvciBkYXRhLWRyaXZlbiBiaW9tb2xlY3Vs
+YXIgZG9ja2luZzwvSURUZXh0PjxEaXNwbGF5VGV4dD4oZGUgVnJpZXMgZXQgYWwuLCAyMDEwOyBE
+b21pbmd1ZXogZXQgYWwuLCAyMDAzKTwvRGlzcGxheVRleHQ+PHJlY29yZD48ZGF0ZXM+PHB1Yi1k
+YXRlcz48ZGF0ZT5NYXk8L2RhdGU+PC9wdWItZGF0ZXM+PHllYXI+MjAxMDwveWVhcj48L2RhdGVz
+PjxrZXl3b3Jkcz48a2V5d29yZD5EYXRhYmFzZXMsIEZhY3R1YWw8L2tleXdvcmQ+PGtleXdvcmQ+
+TW9kZWxzLCBDaGVtaWNhbDwva2V5d29yZD48a2V5d29yZD5Qcm90ZWluczwva2V5d29yZD48a2V5
+d29yZD5Tb2Z0d2FyZTwva2V5d29yZD48a2V5d29yZD5Vc2VyLUNvbXB1dGVyIEludGVyZmFjZTwv
+a2V5d29yZD48L2tleXdvcmRzPjx1cmxzPjxyZWxhdGVkLXVybHM+PHVybD5odHRwczovL3d3dy5u
+Y2JpLm5sbS5uaWguZ292L3B1Ym1lZC8yMDQzMTUzNDwvdXJsPjwvcmVsYXRlZC11cmxzPjwvdXJs
+cz48aXNibj4xNzUwLTI3OTk8L2lzYm4+PHRpdGxlcz48dGl0bGU+VGhlIEhBRERPQ0sgd2ViIHNl
+cnZlciBmb3IgZGF0YS1kcml2ZW4gYmlvbW9sZWN1bGFyIGRvY2tpbmc8L3RpdGxlPjxzZWNvbmRh
+cnktdGl0bGU+TmF0IFByb3RvYzwvc2Vjb25kYXJ5LXRpdGxlPjwvdGl0bGVzPjxwYWdlcz44ODMt
+OTc8L3BhZ2VzPjxudW1iZXI+NTwvbnVtYmVyPjxjb250cmlidXRvcnM+PGF1dGhvcnM+PGF1dGhv
+cj5kZSBWcmllcywgUy4gSi48L2F1dGhvcj48YXV0aG9yPnZhbiBEaWprLCBNLjwvYXV0aG9yPjxh
+dXRob3I+Qm9udmluLCBBLiBNLjwvYXV0aG9yPjwvYXV0aG9ycz48L2NvbnRyaWJ1dG9ycz48ZWRp
+dGlvbj4yMDEwMDQxNTwvZWRpdGlvbj48bGFuZ3VhZ2U+ZW5nPC9sYW5ndWFnZT48YWRkZWQtZGF0
+ZSBmb3JtYXQ9InV0YyI+MTcxMjM0NzE3NDwvYWRkZWQtZGF0ZT48cmVmLXR5cGUgbmFtZT0iSm91
+cm5hbCBBcnRpY2xlIj4xNzwvcmVmLXR5cGU+PGF1dGgtYWRkcmVzcz5CaWp2b2V0IENlbnRlciBm
+b3IgQmlvbW9sZWN1bGFyIFJlc2VhcmNoLCBTY2llbmNlIEZhY3VsdHksIFV0cmVjaHQgVW5pdmVy
+c2l0eSwgVXRyZWNodCwgVGhlIE5ldGhlcmxhbmRzLjwvYXV0aC1hZGRyZXNzPjxyZWMtbnVtYmVy
+Pjc3PC9yZWMtbnVtYmVyPjxsYXN0LXVwZGF0ZWQtZGF0ZSBmb3JtYXQ9InV0YyI+MTcxMjM0NzE3
+NDwvbGFzdC11cGRhdGVkLWRhdGU+PGFjY2Vzc2lvbi1udW0+MjA0MzE1MzQ8L2FjY2Vzc2lvbi1u
+dW0+PGVsZWN0cm9uaWMtcmVzb3VyY2UtbnVtPjEwLjEwMzgvbnByb3QuMjAxMC4zMjwvZWxlY3Ry
+b25pYy1yZXNvdXJjZS1udW0+PHZvbHVtZT41PC92b2x1bWU+PC9yZWNvcmQ+PC9DaXRlPjxDaXRl
+PjxBdXRob3I+RG9taW5ndWV6PC9BdXRob3I+PFllYXI+MjAwMzwvWWVhcj48SURUZXh0PkhBRERP
+Q0s6IGEgcHJvdGVpbi1wcm90ZWluIGRvY2tpbmcgYXBwcm9hY2ggYmFzZWQgb24gYmlvY2hlbWlj
+YWwgb3IgYmlvcGh5c2ljYWwgaW5mb3JtYXRpb248L0lEVGV4dD48cmVjb3JkPjxkYXRlcz48cHVi
+LWRhdGVzPjxkYXRlPkZlYiAxOTwvZGF0ZT48L3B1Yi1kYXRlcz48eWVhcj4yMDAzPC95ZWFyPjwv
+ZGF0ZXM+PGtleXdvcmRzPjxrZXl3b3JkPkJhY3RlcmlhbCBQcm90ZWluczwva2V5d29yZD48a2V5
+d29yZD5DRDQgQW50aWdlbnM8L2tleXdvcmQ+PGtleXdvcmQ+RXNjaGVyaWNoaWEgY29saSBQcm90
+ZWluczwva2V5d29yZD48a2V5d29yZD5ISVYgRW52ZWxvcGUgUHJvdGVpbiBncDEyMDwva2V5d29y
+ZD48a2V5d29yZD5Nb2RlbHMsIENoZW1pY2FsPC9rZXl3b3JkPjxrZXl3b3JkPk1vZGVscywgTW9s
+ZWN1bGFyPC9rZXl3b3JkPjxrZXl3b3JkPlBob3NwaG9lbm9scHlydXZhdGUgU3VnYXIgUGhvc3Bo
+b3RyYW5zZmVyYXNlIFN5c3RlbTwva2V5d29yZD48a2V5d29yZD5Qcm90ZWluIFN0cnVjdHVyZSwg
+UXVhdGVybmFyeTwva2V5d29yZD48a2V5d29yZD5Qcm90ZWluczwva2V5d29yZD48L2tleXdvcmRz
+Pjx1cmxzPjxyZWxhdGVkLXVybHM+PHVybD5odHRwczovL3d3dy5uY2JpLm5sbS5uaWguZ292L3B1
+Ym1lZC8xMjU4MDU5ODwvdXJsPjwvcmVsYXRlZC11cmxzPjwvdXJscz48aXNibj4wMDAyLTc4NjM8
+L2lzYm4+PHRpdGxlcz48dGl0bGU+SEFERE9DSzogYSBwcm90ZWluLXByb3RlaW4gZG9ja2luZyBh
+cHByb2FjaCBiYXNlZCBvbiBiaW9jaGVtaWNhbCBvciBiaW9waHlzaWNhbCBpbmZvcm1hdGlvbjwv
+dGl0bGU+PHNlY29uZGFyeS10aXRsZT5KIEFtIENoZW0gU29jPC9zZWNvbmRhcnktdGl0bGU+PC90
+aXRsZXM+PHBhZ2VzPjE3MzEtNzwvcGFnZXM+PG51bWJlcj43PC9udW1iZXI+PGNvbnRyaWJ1dG9y
+cz48YXV0aG9ycz48YXV0aG9yPkRvbWluZ3VleiwgQy48L2F1dGhvcj48YXV0aG9yPkJvZWxlbnMs
+IFIuPC9hdXRob3I+PGF1dGhvcj5Cb252aW4sIEEuIE0uPC9hdXRob3I+PC9hdXRob3JzPjwvY29u
+dHJpYnV0b3JzPjxsYW5ndWFnZT5lbmc8L2xhbmd1YWdlPjxhZGRlZC1kYXRlIGZvcm1hdD0idXRj
+Ij4xNzEyMzQ3MjA1PC9hZGRlZC1kYXRlPjxyZWYtdHlwZSBuYW1lPSJKb3VybmFsIEFydGljbGUi
+PjE3PC9yZWYtdHlwZT48YXV0aC1hZGRyZXNzPkRlcGFydG1lbnQgb2YgTk1SIFNwZWN0cm9zY29w
+eSwgQmlqdm9ldCBDZW50ZXIgZm9yIEJpb21vbGVjdWxhciBSZXNlYXJjaCwgVXRyZWNodCBVbml2
+ZXJzaXR5LCAzNTg0Q0gsIFV0cmVjaHQsIFRoZSBOZXRoZXJsYW5kcy48L2F1dGgtYWRkcmVzcz48
+cmVjLW51bWJlcj43ODwvcmVjLW51bWJlcj48bGFzdC11cGRhdGVkLWRhdGUgZm9ybWF0PSJ1dGMi
+PjE3MTIzNDcyMDU8L2xhc3QtdXBkYXRlZC1kYXRlPjxhY2Nlc3Npb24tbnVtPjEyNTgwNTk4PC9h
+Y2Nlc3Npb24tbnVtPjxlbGVjdHJvbmljLXJlc291cmNlLW51bT4xMC4xMDIxL2phMDI2OTM5eDwv
+ZWxlY3Ryb25pYy1yZXNvdXJjZS1udW0+PHZvbHVtZT4xMjU8L3ZvbHVtZT48L3JlY29yZD48L0Np
+dGU+PC9FbmROb3RlPn==
+</w:fldData>
+        </w:fldChar>
+      </w:r>
+      <w:r>
+        <w:instrText xml:space="preserve"> ADDIN EN.CITE.DATA </w:instrText>
+      </w:r>
+      <w:r>
+        <w:fldChar w:fldCharType="end"/>
+      </w:r>
+      <w:r>
+        <w:fldChar w:fldCharType="separate"/>
+      </w:r>
+      <w:r>
+        <w:rPr>
+          <w:noProof/>
+        </w:rPr>
+        <w:t>(de Vries et al., 2010; Dominguez et al., 2003)</w:t>
+      </w:r>
+      <w:r>
+        <w:fldChar w:fldCharType="end"/>
+      </w:r>
+      <w:r>
+        <w:t>.</w:t>
+      </w:r>
+      <w:r>
+        <w:t xml:space="preserve"> </w:t>
       </w:r>
       <w:r>
         <w:t xml:space="preserve">PREDDIMER utilizes a novel surface-based modeling approach to predict and screen TM dimers for conformation heterogeneity </w:t>
@@ -8844,52 +9230,9 @@
         <w:spacing w:line="480" w:lineRule="auto"/>
         <w:ind w:firstLine="360"/>
         <w:jc w:val="both"/>
-        <w:rPr>
-          <w:b/>
-          <w:bCs/>
-        </w:rPr>
-      </w:pPr>
-      <w:r>
-        <w:rPr>
-          <w:b/>
-          <w:bCs/>
-        </w:rPr>
+      </w:pPr>
+      <w:r>
         <w:lastRenderedPageBreak/>
-        <w:t>Could add in a paragraph of some of the newer tools that have been made available…</w:t>
-      </w:r>
-      <w:proofErr w:type="spellStart"/>
-      <w:r>
-        <w:rPr>
-          <w:b/>
-          <w:bCs/>
-        </w:rPr>
-        <w:t>ESMfold</w:t>
-      </w:r>
-      <w:proofErr w:type="spellEnd"/>
-      <w:r>
-        <w:rPr>
-          <w:b/>
-          <w:bCs/>
-        </w:rPr>
-        <w:t xml:space="preserve"> and </w:t>
-      </w:r>
-      <w:proofErr w:type="gramStart"/>
-      <w:r>
-        <w:rPr>
-          <w:b/>
-          <w:bCs/>
-        </w:rPr>
-        <w:t>others</w:t>
-      </w:r>
-      <w:proofErr w:type="gramEnd"/>
-    </w:p>
-    <w:p>
-      <w:pPr>
-        <w:spacing w:line="480" w:lineRule="auto"/>
-        <w:ind w:firstLine="360"/>
-        <w:jc w:val="both"/>
-      </w:pPr>
-      <w:r>
         <w:t>Most notably, at the 2020 Critical Assessment of Structure Prediction</w:t>
       </w:r>
       <w:r>
@@ -9320,7 +9663,240 @@
         <w:t>improved</w:t>
       </w:r>
       <w:r>
-        <w:t xml:space="preserve"> the ability to predict unknown protein structures using information from previously studied and solved proteins. However, there are limits to how well these prediction algorithms work. AlphaFold struggles to predict proteins with &lt;30 homologs in their MSAs, and accuracy decreases for protein structures dependent on other protein-protein interactions, while </w:t>
+        <w:t xml:space="preserve"> the ability to predict unknown protein structures using information from previously studied and solved proteins.</w:t>
+      </w:r>
+      <w:r>
+        <w:t xml:space="preserve"> With increasing interest in using these technologies, multiple free webservers have been established to enhance access to these advanced protein prediction algorithms </w:t>
+      </w:r>
+      <w:r>
+        <w:fldChar w:fldCharType="begin">
+          <w:fldData xml:space="preserve">PEVuZE5vdGU+PENpdGU+PEF1dGhvcj5NaXJkaXRhPC9BdXRob3I+PFllYXI+MjAyMjwvWWVhcj48
+SURUZXh0PkNvbGFiRm9sZDogbWFraW5nIHByb3RlaW4gZm9sZGluZyBhY2Nlc3NpYmxlIHRvIGFs
+bDwvSURUZXh0PjxEaXNwbGF5VGV4dD4oTWlyZGl0YSBldCBhbC4sIDIwMjI7IFJvYmVydHMgZXQg
+YWwuLCAyMDI0KTwvRGlzcGxheVRleHQ+PHJlY29yZD48ZGF0ZXM+PHB1Yi1kYXRlcz48ZGF0ZT5K
+dW48L2RhdGU+PC9wdWItZGF0ZXM+PHllYXI+MjAyMjwveWVhcj48L2RhdGVzPjxrZXl3b3Jkcz48
+a2V5d29yZD5Db21wdXRlcnM8L2tleXdvcmQ+PGtleXdvcmQ+RGF0YWJhc2VzLCBGYWN0dWFsPC9r
+ZXl3b3JkPjxrZXl3b3JkPlByb3RlaW4gRm9sZGluZzwva2V5d29yZD48a2V5d29yZD5Qcm90ZWlu
+czwva2V5d29yZD48a2V5d29yZD5Tb2Z0d2FyZTwva2V5d29yZD48L2tleXdvcmRzPjx1cmxzPjxy
+ZWxhdGVkLXVybHM+PHVybD5odHRwczovL3d3dy5uY2JpLm5sbS5uaWguZ292L3B1Ym1lZC8zNTYz
+NzMwNzwvdXJsPjwvcmVsYXRlZC11cmxzPjwvdXJscz48aXNibj4xNTQ4LTcxMDU8L2lzYm4+PGN1
+c3RvbTI+UE1DOTE4NDI4MTwvY3VzdG9tMj48Y3VzdG9tMT5UaGUgYXV0aG9ycyBkZWNsYXJlIG5v
+IGNvbXBldGluZyBpbnRlcmVzdHMuPC9jdXN0b20xPjx0aXRsZXM+PHRpdGxlPkNvbGFiRm9sZDog
+bWFraW5nIHByb3RlaW4gZm9sZGluZyBhY2Nlc3NpYmxlIHRvIGFsbDwvdGl0bGU+PHNlY29uZGFy
+eS10aXRsZT5OYXQgTWV0aG9kczwvc2Vjb25kYXJ5LXRpdGxlPjwvdGl0bGVzPjxwYWdlcz42Nzkt
+NjgyPC9wYWdlcz48bnVtYmVyPjY8L251bWJlcj48Y29udHJpYnV0b3JzPjxhdXRob3JzPjxhdXRo
+b3I+TWlyZGl0YSwgTS48L2F1dGhvcj48YXV0aG9yPlNjaMO8dHplLCBLLjwvYXV0aG9yPjxhdXRo
+b3I+TW9yaXdha2ksIFkuPC9hdXRob3I+PGF1dGhvcj5IZW8sIEwuPC9hdXRob3I+PGF1dGhvcj5P
+dmNoaW5uaWtvdiwgUy48L2F1dGhvcj48YXV0aG9yPlN0ZWluZWdnZXIsIE0uPC9hdXRob3I+PC9h
+dXRob3JzPjwvY29udHJpYnV0b3JzPjxlZGl0aW9uPjIwMjIwNTMwPC9lZGl0aW9uPjxsYW5ndWFn
+ZT5lbmc8L2xhbmd1YWdlPjxhZGRlZC1kYXRlIGZvcm1hdD0idXRjIj4xNzEyMzQ2NzkxPC9hZGRl
+ZC1kYXRlPjxyZWYtdHlwZSBuYW1lPSJKb3VybmFsIEFydGljbGUiPjE3PC9yZWYtdHlwZT48YXV0
+aC1hZGRyZXNzPlF1YW50aXRhdGl2ZSBhbmQgQ29tcHV0YXRpb25hbCBCaW9sb2d5LCBNYXggUGxh
+bmNrIEluc3RpdHV0ZSBmb3IgTXVsdGlkaXNjaXBsaW5hcnkgU2NpZW5jZXMsIEfDtnR0aW5nZW4s
+IEdlcm1hbnkuIG1pbG90Lm1pcmRpdGFAbXBpbmF0Lm1wZy5kZS4gU2Nob29sIG9mIEJpb2xvZ2lj
+YWwgU2NpZW5jZXMsIFNlb3VsIE5hdGlvbmFsIFVuaXZlcnNpdHksIFNlb3VsLCBTb3V0aCBLb3Jl
+YS4gRGVwYXJ0bWVudCBvZiBCaW90ZWNobm9sb2d5LCBHcmFkdWF0ZSBTY2hvb2wgb2YgQWdyaWN1
+bHR1cmFsIGFuZCBMaWZlIFNjaWVuY2VzLCBUaGUgVW5pdmVyc2l0eSBvZiBUb2t5bywgVG9reW8s
+IEphcGFuLiBDb2xsYWJvcmF0aXZlIFJlc2VhcmNoIEluc3RpdHV0ZSBmb3IgSW5ub3ZhdGl2ZSBN
+aWNyb2Jpb2xvZ3ksIFRoZSBVbml2ZXJzaXR5IG9mIFRva3lvLCBUb2t5bywgSmFwYW4uIERlcGFy
+dG1lbnQgb2YgQmlvY2hlbWlzdHJ5IGFuZCBNb2xlY3VsYXIgQmlvbG9neSwgTWljaGlnYW4gU3Rh
+dGUgVW5pdmVyc2l0eSwgRWFzdCBMYW5zaW5nLCBNSSwgVVNBLiBKSERTRiBQcm9ncmFtLCBIYXJ2
+YXJkIFVuaXZlcnNpdHksIENhbWJyaWRnZSwgTUEsIFVTQS4gc29AZmFzLmhhcnZhcmQuZWR1LiBG
+QVMgRGl2aXNpb24gb2YgU2NpZW5jZSwgSGFydmFyZCBVbml2ZXJzaXR5LCBDYW1icmlkZ2UsIE1B
+LCBVU0EuIHNvQGZhcy5oYXJ2YXJkLmVkdS4gU2Nob29sIG9mIEJpb2xvZ2ljYWwgU2NpZW5jZXMs
+IFNlb3VsIE5hdGlvbmFsIFVuaXZlcnNpdHksIFNlb3VsLCBTb3V0aCBLb3JlYS4gbWFydGluLnN0
+ZWluZWdnZXJAc251LmFjLmtyLiBBcnRpZmljaWFsIEludGVsbGlnZW5jZSBJbnN0aXR1dGUsIFNl
+b3VsIE5hdGlvbmFsIFVuaXZlcnNpdHksIFNlb3VsLCBTb3V0aCBLb3JlYS4gbWFydGluLnN0ZWlu
+ZWdnZXJAc251LmFjLmtyLiBJbnN0aXR1dGUgb2YgTW9sZWN1bGFyIEJpb2xvZ3kgYW5kIEdlbmV0
+aWNzLCBTZW91bCBOYXRpb25hbCBVbml2ZXJzaXR5LCBTZW91bCwgU291dGggS29yZWEuIG1hcnRp
+bi5zdGVpbmVnZ2VyQHNudS5hYy5rci48L2F1dGgtYWRkcmVzcz48cmVjLW51bWJlcj43NTwvcmVj
+LW51bWJlcj48bGFzdC11cGRhdGVkLWRhdGUgZm9ybWF0PSJ1dGMiPjE3MTIzNDY3OTE8L2xhc3Qt
+dXBkYXRlZC1kYXRlPjxhY2Nlc3Npb24tbnVtPjM1NjM3MzA3PC9hY2Nlc3Npb24tbnVtPjxlbGVj
+dHJvbmljLXJlc291cmNlLW51bT4xMC4xMDM4L3M0MTU5Mi0wMjItMDE0ODgtMTwvZWxlY3Ryb25p
+Yy1yZXNvdXJjZS1udW0+PHZvbHVtZT4xOTwvdm9sdW1lPjwvcmVjb3JkPjwvQ2l0ZT48Q2l0ZT48
+QXV0aG9yPlJvYmVydHM8L0F1dGhvcj48WWVhcj4yMDI0PC9ZZWFyPjxJRFRleHQ+Rm9sZHk6IEFu
+IG9wZW4tc291cmNlIHdlYiBhcHBsaWNhdGlvbiBmb3IgaW50ZXJhY3RpdmUgcHJvdGVpbiBzdHJ1
+Y3R1cmUgYW5hbHlzaXM8L0lEVGV4dD48cmVjb3JkPjxkYXRlcz48cHViLWRhdGVzPjxkYXRlPkZl
+YjwvZGF0ZT48L3B1Yi1kYXRlcz48eWVhcj4yMDI0PC95ZWFyPjwvZGF0ZXM+PGtleXdvcmRzPjxr
+ZXl3b3JkPkh1bWFuczwva2V5d29yZD48a2V5d29yZD5Tb2Z0d2FyZTwva2V5d29yZD48a2V5d29y
+ZD5Qcm90ZWluczwva2V5d29yZD48a2V5d29yZD5BbWlubyBBY2lkczwva2V5d29yZD48L2tleXdv
+cmRzPjx1cmxzPjxyZWxhdGVkLXVybHM+PHVybD5odHRwczovL3d3dy5uY2JpLm5sbS5uaWguZ292
+L3B1Ym1lZC8zODMwNjM5ODwvdXJsPjwvcmVsYXRlZC11cmxzPjwvdXJscz48aXNibj4xNTUzLTcz
+NTg8L2lzYm4+PGN1c3RvbTI+UE1DMTA4NjY0NjI8L2N1c3RvbTI+PGN1c3RvbTE+SSBoYXZlIHJl
+YWQgdGhlIGpvdXJuYWzigJlzIHBvbGljeSBhbmQgdGhlIGF1dGhvcnMgb2YgdGhpcyBtYW51c2Ny
+aXB0IGhhdmUgdGhlIGZvbGxvd2luZyBjb21wZXRpbmcgaW50ZXJlc3RzOiBKLkQuSy4gaGFzIHJl
+bGF0aW9uc2hpcHMgd2l0aCBhbmQgZmluYW5jaWFsIGludGVyZXN0cyBpbiBMeWdvcywgRGVtZXRy
+aXgsIEFwZXJ0b3IgTGFicywgQW5zYSBCaW9zY2llbmNlcywgQ3lrbG9zIE1hdGVyaWFscywgRWxz
+ZXZpZXIsIENlbnRlciBmb3IgQmlvc3VzdGFpbmFiaWxpdHkgYXQgVGVjaG5pY2FsIFVuaXZlcnNp
+dHkgb2YgRGVubWFyaywgU2hlbnpoZW4gSW5zdGl0dXRlIG9mIEFkdmFuY2VkIFRlY2hub2xvZ3ks
+IE5hcGlnZW4sIEthbGlvbiwgUHJhaiwgWmVybyBBY3JlIEZhcm1zLCBSZXNWaXRhIEJpbywgT3Ji
+aWxsaW9uLCBhbmQgS2Vhc2xpbmcgQ29uc3VsdGluZy4gSi5CLlIuIGhhcyBmaW5hbmNpYWwgaW50
+ZXJlc3RzIGluIEFsa2FMaSBMYWJzLjwvY3VzdG9tMT48dGl0bGVzPjx0aXRsZT5Gb2xkeTogQW4g
+b3Blbi1zb3VyY2Ugd2ViIGFwcGxpY2F0aW9uIGZvciBpbnRlcmFjdGl2ZSBwcm90ZWluIHN0cnVj
+dHVyZSBhbmFseXNpczwvdGl0bGU+PHNlY29uZGFyeS10aXRsZT5QTG9TIENvbXB1dCBCaW9sPC9z
+ZWNvbmRhcnktdGl0bGU+PC90aXRsZXM+PHBhZ2VzPmUxMDExMTcxPC9wYWdlcz48bnVtYmVyPjI8
+L251bWJlcj48Y29udHJpYnV0b3JzPjxhdXRob3JzPjxhdXRob3I+Um9iZXJ0cywgSi4gQi48L2F1
+dGhvcj48YXV0aG9yPk5hdmEsIEEuIEEuPC9hdXRob3I+PGF1dGhvcj5QZWFyc29uLCBBLiBOLjwv
+YXV0aG9yPjxhdXRob3I+SW5jaGEsIE0uIFIuPC9hdXRob3I+PGF1dGhvcj5WYWxlbmNpYSwgTC4g
+RS48L2F1dGhvcj48YXV0aG9yPk1hLCBNLjwvYXV0aG9yPjxhdXRob3I+UmFvLCBBLjwvYXV0aG9y
+PjxhdXRob3I+S2Vhc2xpbmcsIEouIEQuPC9hdXRob3I+PC9hdXRob3JzPjwvY29udHJpYnV0b3Jz
+PjxlZGl0aW9uPjIwMjQwMjAyPC9lZGl0aW9uPjxsYW5ndWFnZT5lbmc8L2xhbmd1YWdlPjxhZGRl
+ZC1kYXRlIGZvcm1hdD0idXRjIj4xNzEyMzQ2ODA0PC9hZGRlZC1kYXRlPjxyZWYtdHlwZSBuYW1l
+PSJKb3VybmFsIEFydGljbGUiPjE3PC9yZWYtdHlwZT48YXV0aC1hZGRyZXNzPkpvaW50IEJpb0Vu
+ZXJneSBJbnN0aXR1dGUsIExhd3JlbmNlIEJlcmtlbGV5IE5hdGlvbmFsIExhYm9yYXRvcnksIEVt
+ZXJ5dmlsbGUsIENhbGlmb3JuaWEsIFVuaXRlZCBTdGF0ZXMgb2YgQW1lcmljYS4gQmlvbG9naWNh
+bCBTeXN0ZW1zIGFuZCBFbmdpbmVlcmluZywgTGF3cmVuY2UgQmVya2VsZXkgTmF0aW9uYWwgTGFi
+b3JhdG9yeSwgQmVya2VsZXksIENhbGlmb3JuaWEsIFVuaXRlZCBTdGF0ZXMgb2YgQW1lcmljYS4g
+RGVwYXJ0bWVudCBvZiBCaW9lbmdpbmVlcmluZywgVW5pdmVyc2l0eSBvZiBDYWxpZm9ybmlhLCBC
+ZXJrZWxleSwgQmVya2VsZXksIENhbGlmb3JuaWEsIFVuaXRlZCBTdGF0ZXMgb2YgQW1lcmljYS4g
+RGVwYXJ0bWVudCBvZiBDaGVtaWNhbCBhbmQgQmlvbW9sZWN1bGFyIEVuZ2luZWVyaW5nLCBVbml2
+ZXJzaXR5IG9mIENhbGlmb3JuaWEsIEJlcmtlbGV5LCBCZXJrZWxleSwgQ2FsaWZvcm5pYSwgVW5p
+dGVkIFN0YXRlcyBvZiBBbWVyaWNhLiBEZXBhcnRtZW50IG9mIFBsYW50IGFuZCBNaWNyb2JpYWwg
+QmlvbG9neSwgVW5pdmVyc2l0eSBvZiBDYWxpZm9ybmlhLCBCZXJrZWxleSwgQmVya2VsZXksIENh
+bGlmb3JuaWEsIFVuaXRlZCBTdGF0ZXMgb2YgQW1lcmljYS4gRGVwYXJ0bWVudCBvZiBNb2xlY3Vs
+YXIgYW5kIENlbGwgQmlvbG9neSwgVW5pdmVyc2l0eSBvZiBDYWxpZm9ybmlhLCBCZXJrZWxleSwg
+QmVya2VsZXksIENhbGlmb3JuaWEsIFVuaXRlZCBTdGF0ZXMgb2YgQW1lcmljYS4gQ2VudGVyIGZv
+ciBTeW50aGV0aWMgQmlvY2hlbWlzdHJ5LCBTaGVuemhlbiBJbnN0aXR1dGVzIGZvciBBZHZhbmNl
+ZCBUZWNobm9sb2dpZXMsIFNoZW56aGVuLCBQZW9wbGUmYXBvcztzIFJlcHVibGljIG9mIENoaW5h
+LiBUaGUgTm92byBOb3JkaXNrIEZvdW5kYXRpb24gQ2VudGVyIGZvciBCaW9zdXN0YWluYWJpbGl0
+eSwgVGVjaG5pY2FsIFVuaXZlcnNpdHkgRGVubWFyaywgS2VtaXRvcnZldCwgRGVubWFyay48L2F1
+dGgtYWRkcmVzcz48cmVjLW51bWJlcj43NjwvcmVjLW51bWJlcj48bGFzdC11cGRhdGVkLWRhdGUg
+Zm9ybWF0PSJ1dGMiPjE3MTIzNDY4MDQ8L2xhc3QtdXBkYXRlZC1kYXRlPjxhY2Nlc3Npb24tbnVt
+PjM4MzA2Mzk4PC9hY2Nlc3Npb24tbnVtPjxlbGVjdHJvbmljLXJlc291cmNlLW51bT4xMC4xMzcx
+L2pvdXJuYWwucGNiaS4xMDExMTcxPC9lbGVjdHJvbmljLXJlc291cmNlLW51bT48dm9sdW1lPjIw
+PC92b2x1bWU+PC9yZWNvcmQ+PC9DaXRlPjwvRW5kTm90ZT4A
+</w:fldData>
+        </w:fldChar>
+      </w:r>
+      <w:r>
+        <w:instrText xml:space="preserve"> ADDIN EN.CITE </w:instrText>
+      </w:r>
+      <w:r>
+        <w:fldChar w:fldCharType="begin">
+          <w:fldData xml:space="preserve">PEVuZE5vdGU+PENpdGU+PEF1dGhvcj5NaXJkaXRhPC9BdXRob3I+PFllYXI+MjAyMjwvWWVhcj48
+SURUZXh0PkNvbGFiRm9sZDogbWFraW5nIHByb3RlaW4gZm9sZGluZyBhY2Nlc3NpYmxlIHRvIGFs
+bDwvSURUZXh0PjxEaXNwbGF5VGV4dD4oTWlyZGl0YSBldCBhbC4sIDIwMjI7IFJvYmVydHMgZXQg
+YWwuLCAyMDI0KTwvRGlzcGxheVRleHQ+PHJlY29yZD48ZGF0ZXM+PHB1Yi1kYXRlcz48ZGF0ZT5K
+dW48L2RhdGU+PC9wdWItZGF0ZXM+PHllYXI+MjAyMjwveWVhcj48L2RhdGVzPjxrZXl3b3Jkcz48
+a2V5d29yZD5Db21wdXRlcnM8L2tleXdvcmQ+PGtleXdvcmQ+RGF0YWJhc2VzLCBGYWN0dWFsPC9r
+ZXl3b3JkPjxrZXl3b3JkPlByb3RlaW4gRm9sZGluZzwva2V5d29yZD48a2V5d29yZD5Qcm90ZWlu
+czwva2V5d29yZD48a2V5d29yZD5Tb2Z0d2FyZTwva2V5d29yZD48L2tleXdvcmRzPjx1cmxzPjxy
+ZWxhdGVkLXVybHM+PHVybD5odHRwczovL3d3dy5uY2JpLm5sbS5uaWguZ292L3B1Ym1lZC8zNTYz
+NzMwNzwvdXJsPjwvcmVsYXRlZC11cmxzPjwvdXJscz48aXNibj4xNTQ4LTcxMDU8L2lzYm4+PGN1
+c3RvbTI+UE1DOTE4NDI4MTwvY3VzdG9tMj48Y3VzdG9tMT5UaGUgYXV0aG9ycyBkZWNsYXJlIG5v
+IGNvbXBldGluZyBpbnRlcmVzdHMuPC9jdXN0b20xPjx0aXRsZXM+PHRpdGxlPkNvbGFiRm9sZDog
+bWFraW5nIHByb3RlaW4gZm9sZGluZyBhY2Nlc3NpYmxlIHRvIGFsbDwvdGl0bGU+PHNlY29uZGFy
+eS10aXRsZT5OYXQgTWV0aG9kczwvc2Vjb25kYXJ5LXRpdGxlPjwvdGl0bGVzPjxwYWdlcz42Nzkt
+NjgyPC9wYWdlcz48bnVtYmVyPjY8L251bWJlcj48Y29udHJpYnV0b3JzPjxhdXRob3JzPjxhdXRo
+b3I+TWlyZGl0YSwgTS48L2F1dGhvcj48YXV0aG9yPlNjaMO8dHplLCBLLjwvYXV0aG9yPjxhdXRo
+b3I+TW9yaXdha2ksIFkuPC9hdXRob3I+PGF1dGhvcj5IZW8sIEwuPC9hdXRob3I+PGF1dGhvcj5P
+dmNoaW5uaWtvdiwgUy48L2F1dGhvcj48YXV0aG9yPlN0ZWluZWdnZXIsIE0uPC9hdXRob3I+PC9h
+dXRob3JzPjwvY29udHJpYnV0b3JzPjxlZGl0aW9uPjIwMjIwNTMwPC9lZGl0aW9uPjxsYW5ndWFn
+ZT5lbmc8L2xhbmd1YWdlPjxhZGRlZC1kYXRlIGZvcm1hdD0idXRjIj4xNzEyMzQ2NzkxPC9hZGRl
+ZC1kYXRlPjxyZWYtdHlwZSBuYW1lPSJKb3VybmFsIEFydGljbGUiPjE3PC9yZWYtdHlwZT48YXV0
+aC1hZGRyZXNzPlF1YW50aXRhdGl2ZSBhbmQgQ29tcHV0YXRpb25hbCBCaW9sb2d5LCBNYXggUGxh
+bmNrIEluc3RpdHV0ZSBmb3IgTXVsdGlkaXNjaXBsaW5hcnkgU2NpZW5jZXMsIEfDtnR0aW5nZW4s
+IEdlcm1hbnkuIG1pbG90Lm1pcmRpdGFAbXBpbmF0Lm1wZy5kZS4gU2Nob29sIG9mIEJpb2xvZ2lj
+YWwgU2NpZW5jZXMsIFNlb3VsIE5hdGlvbmFsIFVuaXZlcnNpdHksIFNlb3VsLCBTb3V0aCBLb3Jl
+YS4gRGVwYXJ0bWVudCBvZiBCaW90ZWNobm9sb2d5LCBHcmFkdWF0ZSBTY2hvb2wgb2YgQWdyaWN1
+bHR1cmFsIGFuZCBMaWZlIFNjaWVuY2VzLCBUaGUgVW5pdmVyc2l0eSBvZiBUb2t5bywgVG9reW8s
+IEphcGFuLiBDb2xsYWJvcmF0aXZlIFJlc2VhcmNoIEluc3RpdHV0ZSBmb3IgSW5ub3ZhdGl2ZSBN
+aWNyb2Jpb2xvZ3ksIFRoZSBVbml2ZXJzaXR5IG9mIFRva3lvLCBUb2t5bywgSmFwYW4uIERlcGFy
+dG1lbnQgb2YgQmlvY2hlbWlzdHJ5IGFuZCBNb2xlY3VsYXIgQmlvbG9neSwgTWljaGlnYW4gU3Rh
+dGUgVW5pdmVyc2l0eSwgRWFzdCBMYW5zaW5nLCBNSSwgVVNBLiBKSERTRiBQcm9ncmFtLCBIYXJ2
+YXJkIFVuaXZlcnNpdHksIENhbWJyaWRnZSwgTUEsIFVTQS4gc29AZmFzLmhhcnZhcmQuZWR1LiBG
+QVMgRGl2aXNpb24gb2YgU2NpZW5jZSwgSGFydmFyZCBVbml2ZXJzaXR5LCBDYW1icmlkZ2UsIE1B
+LCBVU0EuIHNvQGZhcy5oYXJ2YXJkLmVkdS4gU2Nob29sIG9mIEJpb2xvZ2ljYWwgU2NpZW5jZXMs
+IFNlb3VsIE5hdGlvbmFsIFVuaXZlcnNpdHksIFNlb3VsLCBTb3V0aCBLb3JlYS4gbWFydGluLnN0
+ZWluZWdnZXJAc251LmFjLmtyLiBBcnRpZmljaWFsIEludGVsbGlnZW5jZSBJbnN0aXR1dGUsIFNl
+b3VsIE5hdGlvbmFsIFVuaXZlcnNpdHksIFNlb3VsLCBTb3V0aCBLb3JlYS4gbWFydGluLnN0ZWlu
+ZWdnZXJAc251LmFjLmtyLiBJbnN0aXR1dGUgb2YgTW9sZWN1bGFyIEJpb2xvZ3kgYW5kIEdlbmV0
+aWNzLCBTZW91bCBOYXRpb25hbCBVbml2ZXJzaXR5LCBTZW91bCwgU291dGggS29yZWEuIG1hcnRp
+bi5zdGVpbmVnZ2VyQHNudS5hYy5rci48L2F1dGgtYWRkcmVzcz48cmVjLW51bWJlcj43NTwvcmVj
+LW51bWJlcj48bGFzdC11cGRhdGVkLWRhdGUgZm9ybWF0PSJ1dGMiPjE3MTIzNDY3OTE8L2xhc3Qt
+dXBkYXRlZC1kYXRlPjxhY2Nlc3Npb24tbnVtPjM1NjM3MzA3PC9hY2Nlc3Npb24tbnVtPjxlbGVj
+dHJvbmljLXJlc291cmNlLW51bT4xMC4xMDM4L3M0MTU5Mi0wMjItMDE0ODgtMTwvZWxlY3Ryb25p
+Yy1yZXNvdXJjZS1udW0+PHZvbHVtZT4xOTwvdm9sdW1lPjwvcmVjb3JkPjwvQ2l0ZT48Q2l0ZT48
+QXV0aG9yPlJvYmVydHM8L0F1dGhvcj48WWVhcj4yMDI0PC9ZZWFyPjxJRFRleHQ+Rm9sZHk6IEFu
+IG9wZW4tc291cmNlIHdlYiBhcHBsaWNhdGlvbiBmb3IgaW50ZXJhY3RpdmUgcHJvdGVpbiBzdHJ1
+Y3R1cmUgYW5hbHlzaXM8L0lEVGV4dD48cmVjb3JkPjxkYXRlcz48cHViLWRhdGVzPjxkYXRlPkZl
+YjwvZGF0ZT48L3B1Yi1kYXRlcz48eWVhcj4yMDI0PC95ZWFyPjwvZGF0ZXM+PGtleXdvcmRzPjxr
+ZXl3b3JkPkh1bWFuczwva2V5d29yZD48a2V5d29yZD5Tb2Z0d2FyZTwva2V5d29yZD48a2V5d29y
+ZD5Qcm90ZWluczwva2V5d29yZD48a2V5d29yZD5BbWlubyBBY2lkczwva2V5d29yZD48L2tleXdv
+cmRzPjx1cmxzPjxyZWxhdGVkLXVybHM+PHVybD5odHRwczovL3d3dy5uY2JpLm5sbS5uaWguZ292
+L3B1Ym1lZC8zODMwNjM5ODwvdXJsPjwvcmVsYXRlZC11cmxzPjwvdXJscz48aXNibj4xNTUzLTcz
+NTg8L2lzYm4+PGN1c3RvbTI+UE1DMTA4NjY0NjI8L2N1c3RvbTI+PGN1c3RvbTE+SSBoYXZlIHJl
+YWQgdGhlIGpvdXJuYWzigJlzIHBvbGljeSBhbmQgdGhlIGF1dGhvcnMgb2YgdGhpcyBtYW51c2Ny
+aXB0IGhhdmUgdGhlIGZvbGxvd2luZyBjb21wZXRpbmcgaW50ZXJlc3RzOiBKLkQuSy4gaGFzIHJl
+bGF0aW9uc2hpcHMgd2l0aCBhbmQgZmluYW5jaWFsIGludGVyZXN0cyBpbiBMeWdvcywgRGVtZXRy
+aXgsIEFwZXJ0b3IgTGFicywgQW5zYSBCaW9zY2llbmNlcywgQ3lrbG9zIE1hdGVyaWFscywgRWxz
+ZXZpZXIsIENlbnRlciBmb3IgQmlvc3VzdGFpbmFiaWxpdHkgYXQgVGVjaG5pY2FsIFVuaXZlcnNp
+dHkgb2YgRGVubWFyaywgU2hlbnpoZW4gSW5zdGl0dXRlIG9mIEFkdmFuY2VkIFRlY2hub2xvZ3ks
+IE5hcGlnZW4sIEthbGlvbiwgUHJhaiwgWmVybyBBY3JlIEZhcm1zLCBSZXNWaXRhIEJpbywgT3Ji
+aWxsaW9uLCBhbmQgS2Vhc2xpbmcgQ29uc3VsdGluZy4gSi5CLlIuIGhhcyBmaW5hbmNpYWwgaW50
+ZXJlc3RzIGluIEFsa2FMaSBMYWJzLjwvY3VzdG9tMT48dGl0bGVzPjx0aXRsZT5Gb2xkeTogQW4g
+b3Blbi1zb3VyY2Ugd2ViIGFwcGxpY2F0aW9uIGZvciBpbnRlcmFjdGl2ZSBwcm90ZWluIHN0cnVj
+dHVyZSBhbmFseXNpczwvdGl0bGU+PHNlY29uZGFyeS10aXRsZT5QTG9TIENvbXB1dCBCaW9sPC9z
+ZWNvbmRhcnktdGl0bGU+PC90aXRsZXM+PHBhZ2VzPmUxMDExMTcxPC9wYWdlcz48bnVtYmVyPjI8
+L251bWJlcj48Y29udHJpYnV0b3JzPjxhdXRob3JzPjxhdXRob3I+Um9iZXJ0cywgSi4gQi48L2F1
+dGhvcj48YXV0aG9yPk5hdmEsIEEuIEEuPC9hdXRob3I+PGF1dGhvcj5QZWFyc29uLCBBLiBOLjwv
+YXV0aG9yPjxhdXRob3I+SW5jaGEsIE0uIFIuPC9hdXRob3I+PGF1dGhvcj5WYWxlbmNpYSwgTC4g
+RS48L2F1dGhvcj48YXV0aG9yPk1hLCBNLjwvYXV0aG9yPjxhdXRob3I+UmFvLCBBLjwvYXV0aG9y
+PjxhdXRob3I+S2Vhc2xpbmcsIEouIEQuPC9hdXRob3I+PC9hdXRob3JzPjwvY29udHJpYnV0b3Jz
+PjxlZGl0aW9uPjIwMjQwMjAyPC9lZGl0aW9uPjxsYW5ndWFnZT5lbmc8L2xhbmd1YWdlPjxhZGRl
+ZC1kYXRlIGZvcm1hdD0idXRjIj4xNzEyMzQ2ODA0PC9hZGRlZC1kYXRlPjxyZWYtdHlwZSBuYW1l
+PSJKb3VybmFsIEFydGljbGUiPjE3PC9yZWYtdHlwZT48YXV0aC1hZGRyZXNzPkpvaW50IEJpb0Vu
+ZXJneSBJbnN0aXR1dGUsIExhd3JlbmNlIEJlcmtlbGV5IE5hdGlvbmFsIExhYm9yYXRvcnksIEVt
+ZXJ5dmlsbGUsIENhbGlmb3JuaWEsIFVuaXRlZCBTdGF0ZXMgb2YgQW1lcmljYS4gQmlvbG9naWNh
+bCBTeXN0ZW1zIGFuZCBFbmdpbmVlcmluZywgTGF3cmVuY2UgQmVya2VsZXkgTmF0aW9uYWwgTGFi
+b3JhdG9yeSwgQmVya2VsZXksIENhbGlmb3JuaWEsIFVuaXRlZCBTdGF0ZXMgb2YgQW1lcmljYS4g
+RGVwYXJ0bWVudCBvZiBCaW9lbmdpbmVlcmluZywgVW5pdmVyc2l0eSBvZiBDYWxpZm9ybmlhLCBC
+ZXJrZWxleSwgQmVya2VsZXksIENhbGlmb3JuaWEsIFVuaXRlZCBTdGF0ZXMgb2YgQW1lcmljYS4g
+RGVwYXJ0bWVudCBvZiBDaGVtaWNhbCBhbmQgQmlvbW9sZWN1bGFyIEVuZ2luZWVyaW5nLCBVbml2
+ZXJzaXR5IG9mIENhbGlmb3JuaWEsIEJlcmtlbGV5LCBCZXJrZWxleSwgQ2FsaWZvcm5pYSwgVW5p
+dGVkIFN0YXRlcyBvZiBBbWVyaWNhLiBEZXBhcnRtZW50IG9mIFBsYW50IGFuZCBNaWNyb2JpYWwg
+QmlvbG9neSwgVW5pdmVyc2l0eSBvZiBDYWxpZm9ybmlhLCBCZXJrZWxleSwgQmVya2VsZXksIENh
+bGlmb3JuaWEsIFVuaXRlZCBTdGF0ZXMgb2YgQW1lcmljYS4gRGVwYXJ0bWVudCBvZiBNb2xlY3Vs
+YXIgYW5kIENlbGwgQmlvbG9neSwgVW5pdmVyc2l0eSBvZiBDYWxpZm9ybmlhLCBCZXJrZWxleSwg
+QmVya2VsZXksIENhbGlmb3JuaWEsIFVuaXRlZCBTdGF0ZXMgb2YgQW1lcmljYS4gQ2VudGVyIGZv
+ciBTeW50aGV0aWMgQmlvY2hlbWlzdHJ5LCBTaGVuemhlbiBJbnN0aXR1dGVzIGZvciBBZHZhbmNl
+ZCBUZWNobm9sb2dpZXMsIFNoZW56aGVuLCBQZW9wbGUmYXBvcztzIFJlcHVibGljIG9mIENoaW5h
+LiBUaGUgTm92byBOb3JkaXNrIEZvdW5kYXRpb24gQ2VudGVyIGZvciBCaW9zdXN0YWluYWJpbGl0
+eSwgVGVjaG5pY2FsIFVuaXZlcnNpdHkgRGVubWFyaywgS2VtaXRvcnZldCwgRGVubWFyay48L2F1
+dGgtYWRkcmVzcz48cmVjLW51bWJlcj43NjwvcmVjLW51bWJlcj48bGFzdC11cGRhdGVkLWRhdGUg
+Zm9ybWF0PSJ1dGMiPjE3MTIzNDY4MDQ8L2xhc3QtdXBkYXRlZC1kYXRlPjxhY2Nlc3Npb24tbnVt
+PjM4MzA2Mzk4PC9hY2Nlc3Npb24tbnVtPjxlbGVjdHJvbmljLXJlc291cmNlLW51bT4xMC4xMzcx
+L2pvdXJuYWwucGNiaS4xMDExMTcxPC9lbGVjdHJvbmljLXJlc291cmNlLW51bT48dm9sdW1lPjIw
+PC92b2x1bWU+PC9yZWNvcmQ+PC9DaXRlPjwvRW5kTm90ZT4A
+</w:fldData>
+        </w:fldChar>
+      </w:r>
+      <w:r>
+        <w:instrText xml:space="preserve"> ADDIN EN.CITE.DATA </w:instrText>
+      </w:r>
+      <w:r>
+        <w:fldChar w:fldCharType="end"/>
+      </w:r>
+      <w:r>
+        <w:fldChar w:fldCharType="separate"/>
+      </w:r>
+      <w:r>
+        <w:rPr>
+          <w:noProof/>
+        </w:rPr>
+        <w:t>(Mirdita et al., 2022; Roberts et al., 2024)</w:t>
+      </w:r>
+      <w:r>
+        <w:fldChar w:fldCharType="end"/>
+      </w:r>
+      <w:r>
+        <w:t>.</w:t>
+      </w:r>
+      <w:r>
+        <w:t xml:space="preserve"> </w:t>
+      </w:r>
+      <w:r>
+        <w:t xml:space="preserve">However, there are limits to how well these prediction algorithms work. AlphaFold struggles to predict proteins with &lt;30 homologs in their MSAs, and accuracy decreases for protein structures dependent on other protein-protein interactions, while </w:t>
       </w:r>
       <w:proofErr w:type="spellStart"/>
       <w:r>
@@ -9432,11 +10008,7 @@
         <w:t>high throughput using computation, there is a rising boon for complementary high-throughput experiments.</w:t>
       </w:r>
       <w:r>
-        <w:t xml:space="preserve"> My research is at the interface of computational and </w:t>
-      </w:r>
-      <w:r>
-        <w:lastRenderedPageBreak/>
-        <w:t xml:space="preserve">experimental design, utilizing computational tools to predict and create homodimer structures with novel sequences to be tested with a complementary high-throughput assay. </w:t>
+        <w:t xml:space="preserve"> My research is at the interface of computational and experimental design, utilizing computational tools to predict and create homodimer structures with novel sequences to be tested with a complementary high-throughput assay. </w:t>
       </w:r>
     </w:p>
     <w:p>
@@ -9446,7 +10018,14 @@
         <w:jc w:val="both"/>
       </w:pPr>
       <w:r>
-        <w:t>In Chapter 3, I will further detail studies at the experimental and computational interface. I cite studies that inspired and enhanced both the experiments and computational analysis within my research and describe the methods for my computational design and analysis at length.</w:t>
+        <w:lastRenderedPageBreak/>
+        <w:t>In Chapter 3, I will further detail</w:t>
+      </w:r>
+      <w:r>
+        <w:t xml:space="preserve"> </w:t>
+      </w:r>
+      <w:r>
+        <w:t>studies at the experimental and computational interface. I cite studies that inspired and enhanced both the experiments and computational analysis within my research and describe the methods for my computational design and analysis at length.</w:t>
       </w:r>
     </w:p>
     <w:p>
@@ -9561,23 +10140,63 @@
         <w:t>, and assessed the ability of proteins designed with solely van der Waals packing for their ability to associate using a high-throughput assay.</w:t>
       </w:r>
       <w:r>
-        <w:t xml:space="preserve"> I found that my designed proteins in regions outside of the </w:t>
+        <w:t xml:space="preserve"> I found that </w:t>
+      </w:r>
+      <w:r>
+        <w:t xml:space="preserve">packing drives my </w:t>
+      </w:r>
+      <w:r>
+        <w:t>designed proteins</w:t>
+      </w:r>
+      <w:r>
+        <w:t xml:space="preserve"> to</w:t>
+      </w:r>
+      <w:r>
+        <w:t xml:space="preserve"> </w:t>
+      </w:r>
+      <w:r>
+        <w:t xml:space="preserve">associate </w:t>
+      </w:r>
+      <w:r>
+        <w:t>mildly</w:t>
+      </w:r>
+      <w:r>
+        <w:t xml:space="preserve"> when</w:t>
+      </w:r>
+      <w:r>
+        <w:t xml:space="preserve"> compar</w:t>
+      </w:r>
+      <w:r>
+        <w:t>ed</w:t>
+      </w:r>
+      <w:r>
+        <w:t xml:space="preserve"> to </w:t>
       </w:r>
       <w:proofErr w:type="spellStart"/>
       <w:r>
-        <w:t>GASright</w:t>
+        <w:t>GAS</w:t>
+      </w:r>
+      <w:r>
+        <w:rPr>
+          <w:vertAlign w:val="subscript"/>
+        </w:rPr>
+        <w:t>right</w:t>
       </w:r>
       <w:proofErr w:type="spellEnd"/>
       <w:r>
-        <w:t xml:space="preserve"> mildly associate in comparison to </w:t>
-      </w:r>
-      <w:proofErr w:type="spellStart"/>
-      <w:r>
-        <w:t>GASrights</w:t>
-      </w:r>
-      <w:proofErr w:type="spellEnd"/>
-      <w:r>
-        <w:t xml:space="preserve"> that associate according to both hydrogen bonding and van der Waals packing.</w:t>
+        <w:t xml:space="preserve"> </w:t>
+      </w:r>
+      <w:r>
+        <w:t xml:space="preserve">proteins </w:t>
+      </w:r>
+      <w:r>
+        <w:t>associat</w:t>
+      </w:r>
+      <w:r>
+        <w:t>ing</w:t>
+      </w:r>
+      <w:r>
+        <w:t xml:space="preserve"> according to both hydrogen bonding and van der Waals packing.</w:t>
       </w:r>
     </w:p>
     <w:p>
@@ -9603,16 +10222,50 @@
         <w:t xml:space="preserve">research at the interface of experiments and </w:t>
       </w:r>
       <w:r>
-        <w:t>computation in detail, citing the inspirations for data</w:t>
-      </w:r>
+        <w:t>computation in detail</w:t>
+      </w:r>
+      <w:r>
+        <w:t xml:space="preserve">. My research aimed to utilize these growing technologies to discover the potential impact of biophysical forces on protein association. With improving experimental technologies, many other studies at the forefront of research utilize a combination of high-throughput experiments and computational analysis. I review similar studies and rationalize </w:t>
+      </w:r>
+      <w:proofErr w:type="spellStart"/>
+      <w:r>
+        <w:t>their</w:t>
+      </w:r>
+      <w:proofErr w:type="spellEnd"/>
+      <w:r>
+        <w:t xml:space="preserve"> impact on the field. Finally, I detail the computational </w:t>
+      </w:r>
+      <w:r>
+        <w:t>inspirations for</w:t>
+      </w:r>
+      <w:r>
+        <w:t xml:space="preserve"> my project that </w:t>
+      </w:r>
+      <w:proofErr w:type="gramStart"/>
+      <w:r>
+        <w:t>involve</w:t>
+      </w:r>
+      <w:proofErr w:type="gramEnd"/>
       <w:r>
         <w:t xml:space="preserve"> </w:t>
       </w:r>
       <w:r>
-        <w:t xml:space="preserve">mining, the design algorithm, and the analysis </w:t>
-      </w:r>
-      <w:r>
-        <w:t>that led to the conclusions found in my paper.</w:t>
+        <w:t>data</w:t>
+      </w:r>
+      <w:r>
+        <w:t xml:space="preserve"> </w:t>
+      </w:r>
+      <w:r>
+        <w:t>mining</w:t>
+      </w:r>
+      <w:r>
+        <w:t xml:space="preserve"> of the PDB and discuss the development of my protein</w:t>
+      </w:r>
+      <w:r>
+        <w:t xml:space="preserve"> design algorithm</w:t>
+      </w:r>
+      <w:r>
+        <w:t>.</w:t>
       </w:r>
     </w:p>
     <w:p>
@@ -9639,7 +10292,33 @@
         <w:t>future directions</w:t>
       </w:r>
       <w:r>
-        <w:t xml:space="preserve"> for my protein design project, expanding on what can be improved upon and how I would design proteins with the tools available today.</w:t>
+        <w:t xml:space="preserve"> for </w:t>
+      </w:r>
+      <w:r>
+        <w:t xml:space="preserve">studying van der Waals packing and other </w:t>
+      </w:r>
+      <w:proofErr w:type="gramStart"/>
+      <w:r>
+        <w:t>uses</w:t>
+      </w:r>
+      <w:proofErr w:type="gramEnd"/>
+      <w:r>
+        <w:t xml:space="preserve"> for my protein design algorithm. I discuss how to </w:t>
+      </w:r>
+      <w:r>
+        <w:t>expand</w:t>
+      </w:r>
+      <w:r>
+        <w:t xml:space="preserve"> my protein design algorithm, detailing how to design heterodimers. Finally, I explore how my algorithm </w:t>
+      </w:r>
+      <w:r>
+        <w:t>can be improved</w:t>
+      </w:r>
+      <w:r>
+        <w:t xml:space="preserve"> using </w:t>
+      </w:r>
+      <w:r>
+        <w:t>tools available today.</w:t>
       </w:r>
     </w:p>
     <w:p>
@@ -9682,7 +10361,7 @@
         <w:t>for the public.</w:t>
       </w:r>
       <w:r>
-        <w:t xml:space="preserve"> I summarize the goals of my research in </w:t>
+        <w:t xml:space="preserve"> I describe the premise of my research in </w:t>
       </w:r>
       <w:proofErr w:type="spellStart"/>
       <w:r>
@@ -9690,22 +10369,25 @@
       </w:r>
       <w:proofErr w:type="spellEnd"/>
       <w:r>
-        <w:t xml:space="preserve"> terms while</w:t>
-      </w:r>
-      <w:r>
-        <w:t xml:space="preserve"> reflect</w:t>
-      </w:r>
-      <w:r>
-        <w:t>ing</w:t>
-      </w:r>
-      <w:r>
-        <w:t xml:space="preserve"> on the lessons that graduate school imparted onto me, giving </w:t>
-      </w:r>
-      <w:r>
-        <w:t xml:space="preserve">my </w:t>
-      </w:r>
-      <w:r>
-        <w:t xml:space="preserve">fully transparent thoughts on how my research affected my physical, emotional, and mental well-being. </w:t>
+        <w:t xml:space="preserve"> terms while simultaneously reflecting on lessons that I learned throughout my time in graduate school, </w:t>
+      </w:r>
+      <w:r>
+        <w:t>giving</w:t>
+      </w:r>
+      <w:r>
+        <w:t xml:space="preserve"> </w:t>
+      </w:r>
+      <w:r>
+        <w:t xml:space="preserve">transparent thoughts on how </w:t>
+      </w:r>
+      <w:r>
+        <w:t>my research</w:t>
+      </w:r>
+      <w:r>
+        <w:t xml:space="preserve"> affected my physical, emotional, and mental well-being.</w:t>
+      </w:r>
+      <w:r>
+        <w:t xml:space="preserve"> </w:t>
       </w:r>
       <w:r>
         <w:t xml:space="preserve">I showcase a bit of creativity in sharing these thoughts on how science and research has </w:t>
@@ -9962,13 +10644,13 @@
         <w:spacing w:after="240"/>
       </w:pPr>
       <w:r>
-        <w:t xml:space="preserve">Doura, A. K., &amp; Fleming, K. G. (2004). Complex interactions at the helix-helix interface stabilize the glycophorin A transmembrane dimer. </w:t>
+        <w:t xml:space="preserve">de Vries, S. J., van Dijk, M., &amp; Bonvin, A. M. (2010). The HADDOCK web server for data-driven biomolecular docking. </w:t>
       </w:r>
       <w:r>
         <w:rPr>
           <w:i/>
         </w:rPr>
-        <w:t>J Mol Biol</w:t>
+        <w:t>Nat Protoc</w:t>
       </w:r>
       <w:r>
         <w:t>,</w:t>
@@ -9977,17 +10659,17 @@
         <w:rPr>
           <w:i/>
         </w:rPr>
-        <w:t xml:space="preserve"> 343</w:t>
-      </w:r>
-      <w:r>
-        <w:t xml:space="preserve">(5), 1487-1497. </w:t>
+        <w:t xml:space="preserve"> 5</w:t>
+      </w:r>
+      <w:r>
+        <w:t xml:space="preserve">(5), 883-897. </w:t>
       </w:r>
       <w:hyperlink r:id="rId13" w:history="1">
         <w:r>
           <w:rPr>
             <w:rStyle w:val="Hyperlink"/>
           </w:rPr>
-          <w:t>https://doi.org/10.1016/j.jmb.2004.09.011</w:t>
+          <w:t>https://doi.org/10.1038/nprot.2010.32</w:t>
         </w:r>
       </w:hyperlink>
       <w:r>
@@ -10000,13 +10682,14 @@
         <w:spacing w:after="240"/>
       </w:pPr>
       <w:r>
-        <w:t xml:space="preserve">Díaz Vázquez, G., Cui, Q., &amp; Senes, A. (2023). Thermodynamic analysis of the GAS. </w:t>
+        <w:lastRenderedPageBreak/>
+        <w:t xml:space="preserve">Dominguez, C., Boelens, R., &amp; Bonvin, A. M. (2003). HADDOCK: a protein-protein docking approach based on biochemical or biophysical information. </w:t>
       </w:r>
       <w:r>
         <w:rPr>
           <w:i/>
         </w:rPr>
-        <w:t>Biophys J</w:t>
+        <w:t>J Am Chem Soc</w:t>
       </w:r>
       <w:r>
         <w:t>,</w:t>
@@ -10015,17 +10698,17 @@
         <w:rPr>
           <w:i/>
         </w:rPr>
-        <w:t xml:space="preserve"> 122</w:t>
-      </w:r>
-      <w:r>
-        <w:t xml:space="preserve">(1), 143-155. </w:t>
+        <w:t xml:space="preserve"> 125</w:t>
+      </w:r>
+      <w:r>
+        <w:t xml:space="preserve">(7), 1731-1737. </w:t>
       </w:r>
       <w:hyperlink r:id="rId14" w:history="1">
         <w:r>
           <w:rPr>
             <w:rStyle w:val="Hyperlink"/>
           </w:rPr>
-          <w:t>https://doi.org/10.1016/j.bpj.2022.11.018</w:t>
+          <w:t>https://doi.org/10.1021/ja026939x</w:t>
         </w:r>
       </w:hyperlink>
       <w:r>
@@ -10038,8 +10721,7 @@
         <w:spacing w:after="240"/>
       </w:pPr>
       <w:r>
-        <w:lastRenderedPageBreak/>
-        <w:t xml:space="preserve">Fisher, L. E., Engelman, D. M., &amp; Sturgis, J. N. (1999). Detergents modulate dimerization, but not helicity, of the glycophorin A transmembrane domain. </w:t>
+        <w:t xml:space="preserve">Doura, A. K., &amp; Fleming, K. G. (2004). Complex interactions at the helix-helix interface stabilize the glycophorin A transmembrane dimer. </w:t>
       </w:r>
       <w:r>
         <w:rPr>
@@ -10054,17 +10736,17 @@
         <w:rPr>
           <w:i/>
         </w:rPr>
-        <w:t xml:space="preserve"> 293</w:t>
-      </w:r>
-      <w:r>
-        <w:t xml:space="preserve">(3), 639-651. </w:t>
+        <w:t xml:space="preserve"> 343</w:t>
+      </w:r>
+      <w:r>
+        <w:t xml:space="preserve">(5), 1487-1497. </w:t>
       </w:r>
       <w:hyperlink r:id="rId15" w:history="1">
         <w:r>
           <w:rPr>
             <w:rStyle w:val="Hyperlink"/>
           </w:rPr>
-          <w:t>https://doi.org/10.1006/jmbi.1999.3126</w:t>
+          <w:t>https://doi.org/10.1016/j.jmb.2004.09.011</w:t>
         </w:r>
       </w:hyperlink>
       <w:r>
@@ -10077,13 +10759,13 @@
         <w:spacing w:after="240"/>
       </w:pPr>
       <w:r>
-        <w:t xml:space="preserve">Fleming, K. G., Ackerman, A. L., &amp; Engelman, D. M. (1997). The effect of point mutations on the free energy of transmembrane alpha-helix dimerization. </w:t>
+        <w:t xml:space="preserve">Díaz Vázquez, G., Cui, Q., &amp; Senes, A. (2023). Thermodynamic analysis of the GAS. </w:t>
       </w:r>
       <w:r>
         <w:rPr>
           <w:i/>
         </w:rPr>
-        <w:t>J Mol Biol</w:t>
+        <w:t>Biophys J</w:t>
       </w:r>
       <w:r>
         <w:t>,</w:t>
@@ -10092,17 +10774,17 @@
         <w:rPr>
           <w:i/>
         </w:rPr>
-        <w:t xml:space="preserve"> 272</w:t>
-      </w:r>
-      <w:r>
-        <w:t xml:space="preserve">(2), 266-275. </w:t>
+        <w:t xml:space="preserve"> 122</w:t>
+      </w:r>
+      <w:r>
+        <w:t xml:space="preserve">(1), 143-155. </w:t>
       </w:r>
       <w:hyperlink r:id="rId16" w:history="1">
         <w:r>
           <w:rPr>
             <w:rStyle w:val="Hyperlink"/>
           </w:rPr>
-          <w:t>https://doi.org/10.1006/jmbi.1997.1236</w:t>
+          <w:t>https://doi.org/10.1016/j.bpj.2022.11.018</w:t>
         </w:r>
       </w:hyperlink>
       <w:r>
@@ -10115,13 +10797,13 @@
         <w:spacing w:after="240"/>
       </w:pPr>
       <w:r>
-        <w:t xml:space="preserve">Fleming, K. G., &amp; Engelman, D. M. (2001). Specificity in transmembrane helix-helix interactions can define a hierarchy of stability for sequence variants. </w:t>
+        <w:t xml:space="preserve">Fisher, L. E., Engelman, D. M., &amp; Sturgis, J. N. (1999). Detergents modulate dimerization, but not helicity, of the glycophorin A transmembrane domain. </w:t>
       </w:r>
       <w:r>
         <w:rPr>
           <w:i/>
         </w:rPr>
-        <w:t>Proc Natl Acad Sci U S A</w:t>
+        <w:t>J Mol Biol</w:t>
       </w:r>
       <w:r>
         <w:t>,</w:t>
@@ -10130,17 +10812,17 @@
         <w:rPr>
           <w:i/>
         </w:rPr>
-        <w:t xml:space="preserve"> 98</w:t>
-      </w:r>
-      <w:r>
-        <w:t xml:space="preserve">(25), 14340-14344. </w:t>
+        <w:t xml:space="preserve"> 293</w:t>
+      </w:r>
+      <w:r>
+        <w:t xml:space="preserve">(3), 639-651. </w:t>
       </w:r>
       <w:hyperlink r:id="rId17" w:history="1">
         <w:r>
           <w:rPr>
             <w:rStyle w:val="Hyperlink"/>
           </w:rPr>
-          <w:t>https://doi.org/10.1073/pnas.251367498</w:t>
+          <w:t>https://doi.org/10.1006/jmbi.1999.3126</w:t>
         </w:r>
       </w:hyperlink>
       <w:r>
@@ -10153,13 +10835,13 @@
         <w:spacing w:after="240"/>
       </w:pPr>
       <w:r>
-        <w:t xml:space="preserve">Januliene, D., &amp; Moeller, A. (2021). Single-Particle Cryo-EM of Membrane Proteins. </w:t>
+        <w:t xml:space="preserve">Fleming, K. G., Ackerman, A. L., &amp; Engelman, D. M. (1997). The effect of point mutations on the free energy of transmembrane alpha-helix dimerization. </w:t>
       </w:r>
       <w:r>
         <w:rPr>
           <w:i/>
         </w:rPr>
-        <w:t>Methods Mol Biol</w:t>
+        <w:t>J Mol Biol</w:t>
       </w:r>
       <w:r>
         <w:t>,</w:t>
@@ -10168,17 +10850,17 @@
         <w:rPr>
           <w:i/>
         </w:rPr>
-        <w:t xml:space="preserve"> 2302</w:t>
-      </w:r>
-      <w:r>
-        <w:t xml:space="preserve">, 153-178. </w:t>
+        <w:t xml:space="preserve"> 272</w:t>
+      </w:r>
+      <w:r>
+        <w:t xml:space="preserve">(2), 266-275. </w:t>
       </w:r>
       <w:hyperlink r:id="rId18" w:history="1">
         <w:r>
           <w:rPr>
             <w:rStyle w:val="Hyperlink"/>
           </w:rPr>
-          <w:t>https://doi.org/10.1007/978-1-0716-1394-8_9</w:t>
+          <w:t>https://doi.org/10.1006/jmbi.1997.1236</w:t>
         </w:r>
       </w:hyperlink>
       <w:r>
@@ -10191,13 +10873,13 @@
         <w:spacing w:after="240"/>
       </w:pPr>
       <w:r>
-        <w:t xml:space="preserve">Johnson, R. M., Hecht, K., &amp; Deber, C. M. (2007). Aromatic and cation-pi interactions enhance helix-helix association in a membrane environment. </w:t>
+        <w:t xml:space="preserve">Fleming, K. G., &amp; Engelman, D. M. (2001). Specificity in transmembrane helix-helix interactions can define a hierarchy of stability for sequence variants. </w:t>
       </w:r>
       <w:r>
         <w:rPr>
           <w:i/>
         </w:rPr>
-        <w:t>Biochemistry</w:t>
+        <w:t>Proc Natl Acad Sci U S A</w:t>
       </w:r>
       <w:r>
         <w:t>,</w:t>
@@ -10206,17 +10888,17 @@
         <w:rPr>
           <w:i/>
         </w:rPr>
-        <w:t xml:space="preserve"> 46</w:t>
-      </w:r>
-      <w:r>
-        <w:t xml:space="preserve">(32), 9208-9214. </w:t>
+        <w:t xml:space="preserve"> 98</w:t>
+      </w:r>
+      <w:r>
+        <w:t xml:space="preserve">(25), 14340-14344. </w:t>
       </w:r>
       <w:hyperlink r:id="rId19" w:history="1">
         <w:r>
           <w:rPr>
             <w:rStyle w:val="Hyperlink"/>
           </w:rPr>
-          <w:t>https://doi.org/10.1021/bi7008773</w:t>
+          <w:t>https://doi.org/10.1073/pnas.251367498</w:t>
         </w:r>
       </w:hyperlink>
       <w:r>
@@ -10229,13 +10911,13 @@
         <w:spacing w:after="240"/>
       </w:pPr>
       <w:r>
-        <w:t xml:space="preserve">Jumper, J., Evans, R., Pritzel, A., Green, T., Figurnov, M., Ronneberger, O., . . . Hassabis, D. (2021). Highly accurate protein structure prediction with AlphaFold. </w:t>
+        <w:t xml:space="preserve">Januliene, D., &amp; Moeller, A. (2021). Single-Particle Cryo-EM of Membrane Proteins. </w:t>
       </w:r>
       <w:r>
         <w:rPr>
           <w:i/>
         </w:rPr>
-        <w:t>Nature</w:t>
+        <w:t>Methods Mol Biol</w:t>
       </w:r>
       <w:r>
         <w:t>,</w:t>
@@ -10244,17 +10926,17 @@
         <w:rPr>
           <w:i/>
         </w:rPr>
-        <w:t xml:space="preserve"> 596</w:t>
-      </w:r>
-      <w:r>
-        <w:t xml:space="preserve">(7873), 583-589. </w:t>
+        <w:t xml:space="preserve"> 2302</w:t>
+      </w:r>
+      <w:r>
+        <w:t xml:space="preserve">, 153-178. </w:t>
       </w:r>
       <w:hyperlink r:id="rId20" w:history="1">
         <w:r>
           <w:rPr>
             <w:rStyle w:val="Hyperlink"/>
           </w:rPr>
-          <w:t>https://doi.org/10.1038/s41586-021-03819-2</w:t>
+          <w:t>https://doi.org/10.1007/978-1-0716-1394-8_9</w:t>
         </w:r>
       </w:hyperlink>
       <w:r>
@@ -10267,13 +10949,13 @@
         <w:spacing w:after="240"/>
       </w:pPr>
       <w:r>
-        <w:t xml:space="preserve">Keener, J. E., Zhang, G., &amp; Marty, M. T. (2021). Native Mass Spectrometry of Membrane Proteins. </w:t>
+        <w:t xml:space="preserve">Johnson, R. M., Hecht, K., &amp; Deber, C. M. (2007). Aromatic and cation-pi interactions enhance helix-helix association in a membrane environment. </w:t>
       </w:r>
       <w:r>
         <w:rPr>
           <w:i/>
         </w:rPr>
-        <w:t>Anal Chem</w:t>
+        <w:t>Biochemistry</w:t>
       </w:r>
       <w:r>
         <w:t>,</w:t>
@@ -10282,17 +10964,17 @@
         <w:rPr>
           <w:i/>
         </w:rPr>
-        <w:t xml:space="preserve"> 93</w:t>
-      </w:r>
-      <w:r>
-        <w:t xml:space="preserve">(1), 583-597. </w:t>
+        <w:t xml:space="preserve"> 46</w:t>
+      </w:r>
+      <w:r>
+        <w:t xml:space="preserve">(32), 9208-9214. </w:t>
       </w:r>
       <w:hyperlink r:id="rId21" w:history="1">
         <w:r>
           <w:rPr>
             <w:rStyle w:val="Hyperlink"/>
           </w:rPr>
-          <w:t>https://doi.org/10.1021/acs.analchem.0c04342</w:t>
+          <w:t>https://doi.org/10.1021/bi7008773</w:t>
         </w:r>
       </w:hyperlink>
       <w:r>
@@ -10305,13 +10987,13 @@
         <w:spacing w:after="240"/>
       </w:pPr>
       <w:r>
-        <w:t xml:space="preserve">Kermani, A. A. (2021). A guide to membrane protein X-ray crystallography. </w:t>
+        <w:t xml:space="preserve">Jumper, J., Evans, R., Pritzel, A., Green, T., Figurnov, M., Ronneberger, O., . . . Hassabis, D. (2021). Highly accurate protein structure prediction with AlphaFold. </w:t>
       </w:r>
       <w:r>
         <w:rPr>
           <w:i/>
         </w:rPr>
-        <w:t>FEBS J</w:t>
+        <w:t>Nature</w:t>
       </w:r>
       <w:r>
         <w:t>,</w:t>
@@ -10320,17 +11002,17 @@
         <w:rPr>
           <w:i/>
         </w:rPr>
-        <w:t xml:space="preserve"> 288</w:t>
-      </w:r>
-      <w:r>
-        <w:t xml:space="preserve">(20), 5788-5804. </w:t>
+        <w:t xml:space="preserve"> 596</w:t>
+      </w:r>
+      <w:r>
+        <w:t xml:space="preserve">(7873), 583-589. </w:t>
       </w:r>
       <w:hyperlink r:id="rId22" w:history="1">
         <w:r>
           <w:rPr>
             <w:rStyle w:val="Hyperlink"/>
           </w:rPr>
-          <w:t>https://doi.org/10.1111/febs.15676</w:t>
+          <w:t>https://doi.org/10.1038/s41586-021-03819-2</w:t>
         </w:r>
       </w:hyperlink>
       <w:r>
@@ -10343,13 +11025,13 @@
         <w:spacing w:after="240"/>
       </w:pPr>
       <w:r>
-        <w:t xml:space="preserve">Koehler Leman, J., Mueller, B. K., &amp; Gray, J. J. (2017). Expanding the toolkit for membrane protein modeling in Rosetta. </w:t>
+        <w:t xml:space="preserve">Keener, J. E., Zhang, G., &amp; Marty, M. T. (2021). Native Mass Spectrometry of Membrane Proteins. </w:t>
       </w:r>
       <w:r>
         <w:rPr>
           <w:i/>
         </w:rPr>
-        <w:t>Bioinformatics</w:t>
+        <w:t>Anal Chem</w:t>
       </w:r>
       <w:r>
         <w:t>,</w:t>
@@ -10358,17 +11040,17 @@
         <w:rPr>
           <w:i/>
         </w:rPr>
-        <w:t xml:space="preserve"> 33</w:t>
-      </w:r>
-      <w:r>
-        <w:t xml:space="preserve">(5), 754-756. </w:t>
+        <w:t xml:space="preserve"> 93</w:t>
+      </w:r>
+      <w:r>
+        <w:t xml:space="preserve">(1), 583-597. </w:t>
       </w:r>
       <w:hyperlink r:id="rId23" w:history="1">
         <w:r>
           <w:rPr>
             <w:rStyle w:val="Hyperlink"/>
           </w:rPr>
-          <w:t>https://doi.org/10.1093/bioinformatics/btw716</w:t>
+          <w:t>https://doi.org/10.1021/acs.analchem.0c04342</w:t>
         </w:r>
       </w:hyperlink>
       <w:r>
@@ -10381,13 +11063,13 @@
         <w:spacing w:after="240"/>
       </w:pPr>
       <w:r>
-        <w:t xml:space="preserve">Kulp, D. W., Subramaniam, S., Donald, J. E., Hannigan, B. T., Mueller, B. K., Grigoryan, G., &amp; Senes, A. (2012). Structural informatics, modeling, and design with an open-source Molecular Software Library (MSL). </w:t>
+        <w:t xml:space="preserve">Kermani, A. A. (2021). A guide to membrane protein X-ray crystallography. </w:t>
       </w:r>
       <w:r>
         <w:rPr>
           <w:i/>
         </w:rPr>
-        <w:t>J Comput Chem</w:t>
+        <w:t>FEBS J</w:t>
       </w:r>
       <w:r>
         <w:t>,</w:t>
@@ -10396,17 +11078,17 @@
         <w:rPr>
           <w:i/>
         </w:rPr>
-        <w:t xml:space="preserve"> 33</w:t>
-      </w:r>
-      <w:r>
-        <w:t xml:space="preserve">(20), 1645-1661. </w:t>
+        <w:t xml:space="preserve"> 288</w:t>
+      </w:r>
+      <w:r>
+        <w:t xml:space="preserve">(20), 5788-5804. </w:t>
       </w:r>
       <w:hyperlink r:id="rId24" w:history="1">
         <w:r>
           <w:rPr>
             <w:rStyle w:val="Hyperlink"/>
           </w:rPr>
-          <w:t>https://doi.org/10.1002/jcc.22968</w:t>
+          <w:t>https://doi.org/10.1111/febs.15676</w:t>
         </w:r>
       </w:hyperlink>
       <w:r>
@@ -10419,13 +11101,13 @@
         <w:spacing w:after="240"/>
       </w:pPr>
       <w:r>
-        <w:t xml:space="preserve">Laganowsky, A., Reading, E., Hopper, J. T., &amp; Robinson, C. V. (2013). Mass spectrometry of intact membrane protein complexes. </w:t>
+        <w:t xml:space="preserve">Koehler Leman, J., Mueller, B. K., &amp; Gray, J. J. (2017). Expanding the toolkit for membrane protein modeling in Rosetta. </w:t>
       </w:r>
       <w:r>
         <w:rPr>
           <w:i/>
         </w:rPr>
-        <w:t>Nat Protoc</w:t>
+        <w:t>Bioinformatics</w:t>
       </w:r>
       <w:r>
         <w:t>,</w:t>
@@ -10434,17 +11116,17 @@
         <w:rPr>
           <w:i/>
         </w:rPr>
-        <w:t xml:space="preserve"> 8</w:t>
-      </w:r>
-      <w:r>
-        <w:t xml:space="preserve">(4), 639-651. </w:t>
+        <w:t xml:space="preserve"> 33</w:t>
+      </w:r>
+      <w:r>
+        <w:t xml:space="preserve">(5), 754-756. </w:t>
       </w:r>
       <w:hyperlink r:id="rId25" w:history="1">
         <w:r>
           <w:rPr>
             <w:rStyle w:val="Hyperlink"/>
           </w:rPr>
-          <w:t>https://doi.org/10.1038/nprot.2013.024</w:t>
+          <w:t>https://doi.org/10.1093/bioinformatics/btw716</w:t>
         </w:r>
       </w:hyperlink>
       <w:r>
@@ -10457,13 +11139,13 @@
         <w:spacing w:after="240"/>
       </w:pPr>
       <w:r>
-        <w:t xml:space="preserve">Liang, B., &amp; Tamm, L. K. (2016). NMR as a tool to investigate the structure, dynamics and function of membrane proteins. </w:t>
+        <w:t xml:space="preserve">Kulp, D. W., Subramaniam, S., Donald, J. E., Hannigan, B. T., Mueller, B. K., Grigoryan, G., &amp; Senes, A. (2012). Structural informatics, modeling, and design with an open-source Molecular Software Library (MSL). </w:t>
       </w:r>
       <w:r>
         <w:rPr>
           <w:i/>
         </w:rPr>
-        <w:t>Nat Struct Mol Biol</w:t>
+        <w:t>J Comput Chem</w:t>
       </w:r>
       <w:r>
         <w:t>,</w:t>
@@ -10472,17 +11154,17 @@
         <w:rPr>
           <w:i/>
         </w:rPr>
-        <w:t xml:space="preserve"> 23</w:t>
-      </w:r>
-      <w:r>
-        <w:t xml:space="preserve">(6), 468-474. </w:t>
+        <w:t xml:space="preserve"> 33</w:t>
+      </w:r>
+      <w:r>
+        <w:t xml:space="preserve">(20), 1645-1661. </w:t>
       </w:r>
       <w:hyperlink r:id="rId26" w:history="1">
         <w:r>
           <w:rPr>
             <w:rStyle w:val="Hyperlink"/>
           </w:rPr>
-          <w:t>https://doi.org/10.1038/nsmb.3226</w:t>
+          <w:t>https://doi.org/10.1002/jcc.22968</w:t>
         </w:r>
       </w:hyperlink>
       <w:r>
@@ -10495,13 +11177,13 @@
         <w:spacing w:after="240"/>
       </w:pPr>
       <w:r>
-        <w:t xml:space="preserve">Liu, Y., Engelman, D. M., &amp; Gerstein, M. (2002). Genomic analysis of membrane protein families: abundance and conserved motifs. </w:t>
+        <w:t xml:space="preserve">Laganowsky, A., Reading, E., Hopper, J. T., &amp; Robinson, C. V. (2013). Mass spectrometry of intact membrane protein complexes. </w:t>
       </w:r>
       <w:r>
         <w:rPr>
           <w:i/>
         </w:rPr>
-        <w:t>Genome Biol</w:t>
+        <w:t>Nat Protoc</w:t>
       </w:r>
       <w:r>
         <w:t>,</w:t>
@@ -10510,17 +11192,17 @@
         <w:rPr>
           <w:i/>
         </w:rPr>
-        <w:t xml:space="preserve"> 3</w:t>
-      </w:r>
-      <w:r>
-        <w:t xml:space="preserve">(10), research0054. </w:t>
+        <w:t xml:space="preserve"> 8</w:t>
+      </w:r>
+      <w:r>
+        <w:t xml:space="preserve">(4), 639-651. </w:t>
       </w:r>
       <w:hyperlink r:id="rId27" w:history="1">
         <w:r>
           <w:rPr>
             <w:rStyle w:val="Hyperlink"/>
           </w:rPr>
-          <w:t>https://doi.org/10.1186/gb-2002-3-10-research0054</w:t>
+          <w:t>https://doi.org/10.1038/nprot.2013.024</w:t>
         </w:r>
       </w:hyperlink>
       <w:r>
@@ -10533,13 +11215,14 @@
         <w:spacing w:after="240"/>
       </w:pPr>
       <w:r>
-        <w:t xml:space="preserve">Lomize, A. L., &amp; Pogozheva, I. D. (2017). TMDOCK: An Energy-Based Method for Modeling α-Helical Dimers in Membranes. </w:t>
+        <w:lastRenderedPageBreak/>
+        <w:t xml:space="preserve">Liang, B., &amp; Tamm, L. K. (2016). NMR as a tool to investigate the structure, dynamics and function of membrane proteins. </w:t>
       </w:r>
       <w:r>
         <w:rPr>
           <w:i/>
         </w:rPr>
-        <w:t>J Mol Biol</w:t>
+        <w:t>Nat Struct Mol Biol</w:t>
       </w:r>
       <w:r>
         <w:t>,</w:t>
@@ -10548,17 +11231,17 @@
         <w:rPr>
           <w:i/>
         </w:rPr>
-        <w:t xml:space="preserve"> 429</w:t>
-      </w:r>
-      <w:r>
-        <w:t xml:space="preserve">(3), 390-398. </w:t>
+        <w:t xml:space="preserve"> 23</w:t>
+      </w:r>
+      <w:r>
+        <w:t xml:space="preserve">(6), 468-474. </w:t>
       </w:r>
       <w:hyperlink r:id="rId28" w:history="1">
         <w:r>
           <w:rPr>
             <w:rStyle w:val="Hyperlink"/>
           </w:rPr>
-          <w:t>https://doi.org/10.1016/j.jmb.2016.09.005</w:t>
+          <w:t>https://doi.org/10.1038/nsmb.3226</w:t>
         </w:r>
       </w:hyperlink>
       <w:r>
@@ -10571,14 +11254,13 @@
         <w:spacing w:after="240"/>
       </w:pPr>
       <w:r>
-        <w:lastRenderedPageBreak/>
-        <w:t xml:space="preserve">Maeda, R., Sato, T., Okamoto, K., Yanagawa, M., &amp; Sako, Y. (2018). Lipid-Protein Interplay in Dimerization of Juxtamembrane Domains of Epidermal Growth Factor Receptor. </w:t>
+        <w:t xml:space="preserve">Liu, Y., Engelman, D. M., &amp; Gerstein, M. (2002). Genomic analysis of membrane protein families: abundance and conserved motifs. </w:t>
       </w:r>
       <w:r>
         <w:rPr>
           <w:i/>
         </w:rPr>
-        <w:t>Biophys J</w:t>
+        <w:t>Genome Biol</w:t>
       </w:r>
       <w:r>
         <w:t>,</w:t>
@@ -10587,17 +11269,17 @@
         <w:rPr>
           <w:i/>
         </w:rPr>
-        <w:t xml:space="preserve"> 114</w:t>
-      </w:r>
-      <w:r>
-        <w:t xml:space="preserve">(4), 893-903. </w:t>
+        <w:t xml:space="preserve"> 3</w:t>
+      </w:r>
+      <w:r>
+        <w:t xml:space="preserve">(10), research0054. </w:t>
       </w:r>
       <w:hyperlink r:id="rId29" w:history="1">
         <w:r>
           <w:rPr>
             <w:rStyle w:val="Hyperlink"/>
           </w:rPr>
-          <w:t>https://doi.org/10.1016/j.bpj.2017.12.029</w:t>
+          <w:t>https://doi.org/10.1186/gb-2002-3-10-research0054</w:t>
         </w:r>
       </w:hyperlink>
       <w:r>
@@ -10610,13 +11292,13 @@
         <w:spacing w:after="240"/>
       </w:pPr>
       <w:r>
-        <w:t xml:space="preserve">Marinko, J. T., Huang, H., Penn, W. D., Capra, J. A., Schlebach, J. P., &amp; Sanders, C. R. (2019). Folding and Misfolding of Human Membrane Proteins in Health and Disease: From Single Molecules to Cellular Proteostasis. </w:t>
+        <w:t xml:space="preserve">Lomize, A. L., &amp; Pogozheva, I. D. (2017). TMDOCK: An Energy-Based Method for Modeling α-Helical Dimers in Membranes. </w:t>
       </w:r>
       <w:r>
         <w:rPr>
           <w:i/>
         </w:rPr>
-        <w:t>Chem Rev</w:t>
+        <w:t>J Mol Biol</w:t>
       </w:r>
       <w:r>
         <w:t>,</w:t>
@@ -10625,17 +11307,17 @@
         <w:rPr>
           <w:i/>
         </w:rPr>
-        <w:t xml:space="preserve"> 119</w:t>
-      </w:r>
-      <w:r>
-        <w:t xml:space="preserve">(9), 5537-5606. </w:t>
+        <w:t xml:space="preserve"> 429</w:t>
+      </w:r>
+      <w:r>
+        <w:t xml:space="preserve">(3), 390-398. </w:t>
       </w:r>
       <w:hyperlink r:id="rId30" w:history="1">
         <w:r>
           <w:rPr>
             <w:rStyle w:val="Hyperlink"/>
           </w:rPr>
-          <w:t>https://doi.org/10.1021/acs.chemrev.8b00532</w:t>
+          <w:t>https://doi.org/10.1016/j.jmb.2016.09.005</w:t>
         </w:r>
       </w:hyperlink>
       <w:r>
@@ -10648,13 +11330,13 @@
         <w:spacing w:after="240"/>
       </w:pPr>
       <w:r>
-        <w:t xml:space="preserve">Marshall, J. N., Klein, M. N., Karki, P., Promnares, K., Setua, S., Fan, X., . . . Fontaine, M. J. (2024). Aberrant GPA expression and regulatory function of red blood cells in sickle cell disease. </w:t>
+        <w:t xml:space="preserve">Maeda, R., Sato, T., Okamoto, K., Yanagawa, M., &amp; Sako, Y. (2018). Lipid-Protein Interplay in Dimerization of Juxtamembrane Domains of Epidermal Growth Factor Receptor. </w:t>
       </w:r>
       <w:r>
         <w:rPr>
           <w:i/>
         </w:rPr>
-        <w:t>Blood Adv</w:t>
+        <w:t>Biophys J</w:t>
       </w:r>
       <w:r>
         <w:t>,</w:t>
@@ -10663,17 +11345,17 @@
         <w:rPr>
           <w:i/>
         </w:rPr>
-        <w:t xml:space="preserve"> 8</w:t>
-      </w:r>
-      <w:r>
-        <w:t xml:space="preserve">(7), 1687-1697. </w:t>
+        <w:t xml:space="preserve"> 114</w:t>
+      </w:r>
+      <w:r>
+        <w:t xml:space="preserve">(4), 893-903. </w:t>
       </w:r>
       <w:hyperlink r:id="rId31" w:history="1">
         <w:r>
           <w:rPr>
             <w:rStyle w:val="Hyperlink"/>
           </w:rPr>
-          <w:t>https://doi.org/10.1182/bloodadvances.2023011611</w:t>
+          <w:t>https://doi.org/10.1016/j.bpj.2017.12.029</w:t>
         </w:r>
       </w:hyperlink>
       <w:r>
@@ -10686,13 +11368,13 @@
         <w:spacing w:after="240"/>
       </w:pPr>
       <w:r>
-        <w:t xml:space="preserve">Mueller, B. K., Subramaniam, S., &amp; Senes, A. (2014). A frequent, GxxxG-mediated, transmembrane association motif is optimized for the formation of interhelical Cα-H hydrogen bonds. </w:t>
+        <w:t xml:space="preserve">Marinko, J. T., Huang, H., Penn, W. D., Capra, J. A., Schlebach, J. P., &amp; Sanders, C. R. (2019). Folding and Misfolding of Human Membrane Proteins in Health and Disease: From Single Molecules to Cellular Proteostasis. </w:t>
       </w:r>
       <w:r>
         <w:rPr>
           <w:i/>
         </w:rPr>
-        <w:t>Proc Natl Acad Sci U S A</w:t>
+        <w:t>Chem Rev</w:t>
       </w:r>
       <w:r>
         <w:t>,</w:t>
@@ -10701,17 +11383,17 @@
         <w:rPr>
           <w:i/>
         </w:rPr>
-        <w:t xml:space="preserve"> 111</w:t>
-      </w:r>
-      <w:r>
-        <w:t xml:space="preserve">(10), E888-895. </w:t>
+        <w:t xml:space="preserve"> 119</w:t>
+      </w:r>
+      <w:r>
+        <w:t xml:space="preserve">(9), 5537-5606. </w:t>
       </w:r>
       <w:hyperlink r:id="rId32" w:history="1">
         <w:r>
           <w:rPr>
             <w:rStyle w:val="Hyperlink"/>
           </w:rPr>
-          <w:t>https://doi.org/10.1073/pnas.1319944111</w:t>
+          <w:t>https://doi.org/10.1021/acs.chemrev.8b00532</w:t>
         </w:r>
       </w:hyperlink>
       <w:r>
@@ -10724,13 +11406,13 @@
         <w:spacing w:after="240"/>
       </w:pPr>
       <w:r>
-        <w:t xml:space="preserve">Polyansky, A. A., Volynsky, P. E., &amp; Efremov, R. G. (2012). Multistate organization of transmembrane helical protein dimers governed by the host membrane. </w:t>
+        <w:t xml:space="preserve">Marshall, J. N., Klein, M. N., Karki, P., Promnares, K., Setua, S., Fan, X., . . . Fontaine, M. J. (2024). Aberrant GPA expression and regulatory function of red blood cells in sickle cell disease. </w:t>
       </w:r>
       <w:r>
         <w:rPr>
           <w:i/>
         </w:rPr>
-        <w:t>J Am Chem Soc</w:t>
+        <w:t>Blood Adv</w:t>
       </w:r>
       <w:r>
         <w:t>,</w:t>
@@ -10739,17 +11421,17 @@
         <w:rPr>
           <w:i/>
         </w:rPr>
-        <w:t xml:space="preserve"> 134</w:t>
-      </w:r>
-      <w:r>
-        <w:t xml:space="preserve">(35), 14390-14400. </w:t>
+        <w:t xml:space="preserve"> 8</w:t>
+      </w:r>
+      <w:r>
+        <w:t xml:space="preserve">(7), 1687-1697. </w:t>
       </w:r>
       <w:hyperlink r:id="rId33" w:history="1">
         <w:r>
           <w:rPr>
             <w:rStyle w:val="Hyperlink"/>
           </w:rPr>
-          <w:t>https://doi.org/10.1021/ja303483k</w:t>
+          <w:t>https://doi.org/10.1182/bloodadvances.2023011611</w:t>
         </w:r>
       </w:hyperlink>
       <w:r>
@@ -10762,13 +11444,13 @@
         <w:spacing w:after="240"/>
       </w:pPr>
       <w:r>
-        <w:t xml:space="preserve">Popot, J. L., &amp; Engelman, D. M. (1990). Membrane protein folding and oligomerization: the two-stage model. </w:t>
+        <w:t xml:space="preserve">Mirdita, M., Schütze, K., Moriwaki, Y., Heo, L., Ovchinnikov, S., &amp; Steinegger, M. (2022). ColabFold: making protein folding accessible to all. </w:t>
       </w:r>
       <w:r>
         <w:rPr>
           <w:i/>
         </w:rPr>
-        <w:t>Biochemistry</w:t>
+        <w:t>Nat Methods</w:t>
       </w:r>
       <w:r>
         <w:t>,</w:t>
@@ -10777,17 +11459,17 @@
         <w:rPr>
           <w:i/>
         </w:rPr>
-        <w:t xml:space="preserve"> 29</w:t>
-      </w:r>
-      <w:r>
-        <w:t xml:space="preserve">(17), 4031-4037. </w:t>
+        <w:t xml:space="preserve"> 19</w:t>
+      </w:r>
+      <w:r>
+        <w:t xml:space="preserve">(6), 679-682. </w:t>
       </w:r>
       <w:hyperlink r:id="rId34" w:history="1">
         <w:r>
           <w:rPr>
             <w:rStyle w:val="Hyperlink"/>
           </w:rPr>
-          <w:t>https://doi.org/10.1021/bi00469a001</w:t>
+          <w:t>https://doi.org/10.1038/s41592-022-01488-1</w:t>
         </w:r>
       </w:hyperlink>
       <w:r>
@@ -10800,13 +11482,13 @@
         <w:spacing w:after="240"/>
       </w:pPr>
       <w:r>
-        <w:t xml:space="preserve">Popot, J. L., &amp; Engelman, D. M. (2000). Helical membrane protein folding, stability, and evolution. </w:t>
+        <w:t xml:space="preserve">Mueller, B. K., Subramaniam, S., &amp; Senes, A. (2014). A frequent, GxxxG-mediated, transmembrane association motif is optimized for the formation of interhelical Cα-H hydrogen bonds. </w:t>
       </w:r>
       <w:r>
         <w:rPr>
           <w:i/>
         </w:rPr>
-        <w:t>Annu Rev Biochem</w:t>
+        <w:t>Proc Natl Acad Sci U S A</w:t>
       </w:r>
       <w:r>
         <w:t>,</w:t>
@@ -10815,17 +11497,17 @@
         <w:rPr>
           <w:i/>
         </w:rPr>
-        <w:t xml:space="preserve"> 69</w:t>
-      </w:r>
-      <w:r>
-        <w:t xml:space="preserve">, 881-922. </w:t>
+        <w:t xml:space="preserve"> 111</w:t>
+      </w:r>
+      <w:r>
+        <w:t xml:space="preserve">(10), E888-895. </w:t>
       </w:r>
       <w:hyperlink r:id="rId35" w:history="1">
         <w:r>
           <w:rPr>
             <w:rStyle w:val="Hyperlink"/>
           </w:rPr>
-          <w:t>https://doi.org/10.1146/annurev.biochem.69.1.881</w:t>
+          <w:t>https://doi.org/10.1073/pnas.1319944111</w:t>
         </w:r>
       </w:hyperlink>
       <w:r>
@@ -10838,13 +11520,13 @@
         <w:spacing w:after="240"/>
       </w:pPr>
       <w:r>
-        <w:t xml:space="preserve">Russ, W. P., &amp; Engelman, D. M. (1999). TOXCAT: a measure of transmembrane helix association in a biological membrane. </w:t>
+        <w:t xml:space="preserve">Polyansky, A. A., Volynsky, P. E., &amp; Efremov, R. G. (2012). Multistate organization of transmembrane helical protein dimers governed by the host membrane. </w:t>
       </w:r>
       <w:r>
         <w:rPr>
           <w:i/>
         </w:rPr>
-        <w:t>Proc Natl Acad Sci U S A</w:t>
+        <w:t>J Am Chem Soc</w:t>
       </w:r>
       <w:r>
         <w:t>,</w:t>
@@ -10853,17 +11535,17 @@
         <w:rPr>
           <w:i/>
         </w:rPr>
-        <w:t xml:space="preserve"> 96</w:t>
-      </w:r>
-      <w:r>
-        <w:t xml:space="preserve">(3), 863-868. </w:t>
+        <w:t xml:space="preserve"> 134</w:t>
+      </w:r>
+      <w:r>
+        <w:t xml:space="preserve">(35), 14390-14400. </w:t>
       </w:r>
       <w:hyperlink r:id="rId36" w:history="1">
         <w:r>
           <w:rPr>
             <w:rStyle w:val="Hyperlink"/>
           </w:rPr>
-          <w:t>https://doi.org/10.1073/pnas.96.3.863</w:t>
+          <w:t>https://doi.org/10.1021/ja303483k</w:t>
         </w:r>
       </w:hyperlink>
       <w:r>
@@ -10876,13 +11558,13 @@
         <w:spacing w:after="240"/>
       </w:pPr>
       <w:r>
-        <w:t xml:space="preserve">Scheiner, S., Kar, T., &amp; Gu, Y. (2001). Strength of the Calpha H..O hydrogen bond of amino acid residues. </w:t>
+        <w:t xml:space="preserve">Popot, J. L., &amp; Engelman, D. M. (1990). Membrane protein folding and oligomerization: the two-stage model. </w:t>
       </w:r>
       <w:r>
         <w:rPr>
           <w:i/>
         </w:rPr>
-        <w:t>J Biol Chem</w:t>
+        <w:t>Biochemistry</w:t>
       </w:r>
       <w:r>
         <w:t>,</w:t>
@@ -10891,17 +11573,17 @@
         <w:rPr>
           <w:i/>
         </w:rPr>
-        <w:t xml:space="preserve"> 276</w:t>
-      </w:r>
-      <w:r>
-        <w:t xml:space="preserve">(13), 9832-9837. </w:t>
+        <w:t xml:space="preserve"> 29</w:t>
+      </w:r>
+      <w:r>
+        <w:t xml:space="preserve">(17), 4031-4037. </w:t>
       </w:r>
       <w:hyperlink r:id="rId37" w:history="1">
         <w:r>
           <w:rPr>
             <w:rStyle w:val="Hyperlink"/>
           </w:rPr>
-          <w:t>https://doi.org/10.1074/jbc.M010770200</w:t>
+          <w:t>https://doi.org/10.1021/bi00469a001</w:t>
         </w:r>
       </w:hyperlink>
       <w:r>
@@ -10914,13 +11596,13 @@
         <w:spacing w:after="240"/>
       </w:pPr>
       <w:r>
-        <w:t xml:space="preserve">Schneider, D., &amp; Engelman, D. M. (2003). GALLEX, a measurement of heterologous association of transmembrane helices in a biological membrane. </w:t>
+        <w:t xml:space="preserve">Popot, J. L., &amp; Engelman, D. M. (2000). Helical membrane protein folding, stability, and evolution. </w:t>
       </w:r>
       <w:r>
         <w:rPr>
           <w:i/>
         </w:rPr>
-        <w:t>J Biol Chem</w:t>
+        <w:t>Annu Rev Biochem</w:t>
       </w:r>
       <w:r>
         <w:t>,</w:t>
@@ -10929,17 +11611,17 @@
         <w:rPr>
           <w:i/>
         </w:rPr>
-        <w:t xml:space="preserve"> 278</w:t>
-      </w:r>
-      <w:r>
-        <w:t xml:space="preserve">(5), 3105-3111. </w:t>
+        <w:t xml:space="preserve"> 69</w:t>
+      </w:r>
+      <w:r>
+        <w:t xml:space="preserve">, 881-922. </w:t>
       </w:r>
       <w:hyperlink r:id="rId38" w:history="1">
         <w:r>
           <w:rPr>
             <w:rStyle w:val="Hyperlink"/>
           </w:rPr>
-          <w:t>https://doi.org/10.1074/jbc.M206287200</w:t>
+          <w:t>https://doi.org/10.1146/annurev.biochem.69.1.881</w:t>
         </w:r>
       </w:hyperlink>
       <w:r>
@@ -10952,13 +11634,13 @@
         <w:spacing w:after="240"/>
       </w:pPr>
       <w:r>
-        <w:t xml:space="preserve">Vargas, E., Yarov-Yarovoy, V., Khalili-Araghi, F., Catterall, W. A., Klein, M. L., Tarek, M., . . . Roux, B. (2012). An emerging consensus on voltage-dependent gating from computational modeling and molecular dynamics simulations. </w:t>
+        <w:t xml:space="preserve">Roberts, J. B., Nava, A. A., Pearson, A. N., Incha, M. R., Valencia, L. E., Ma, M., . . . Keasling, J. D. (2024). Foldy: An open-source web application for interactive protein structure analysis. </w:t>
       </w:r>
       <w:r>
         <w:rPr>
           <w:i/>
         </w:rPr>
-        <w:t>J Gen Physiol</w:t>
+        <w:t>PLoS Comput Biol</w:t>
       </w:r>
       <w:r>
         <w:t>,</w:t>
@@ -10967,17 +11649,17 @@
         <w:rPr>
           <w:i/>
         </w:rPr>
-        <w:t xml:space="preserve"> 140</w:t>
-      </w:r>
-      <w:r>
-        <w:t xml:space="preserve">(6), 587-594. </w:t>
+        <w:t xml:space="preserve"> 20</w:t>
+      </w:r>
+      <w:r>
+        <w:t xml:space="preserve">(2), e1011171. </w:t>
       </w:r>
       <w:hyperlink r:id="rId39" w:history="1">
         <w:r>
           <w:rPr>
             <w:rStyle w:val="Hyperlink"/>
           </w:rPr>
-          <w:t>https://doi.org/10.1085/jgp.201210873</w:t>
+          <w:t>https://doi.org/10.1371/journal.pcbi.1011171</w:t>
         </w:r>
       </w:hyperlink>
       <w:r>
@@ -10990,13 +11672,13 @@
         <w:spacing w:after="240"/>
       </w:pPr>
       <w:r>
-        <w:t xml:space="preserve">Vargas, R., Garza, J., Dixon, a. D. A., &amp; Hay, B. P. (2000). How Strong Is the Cα−H···OC Hydrogen Bond? </w:t>
+        <w:t xml:space="preserve">Russ, W. P., &amp; Engelman, D. M. (1999). TOXCAT: a measure of transmembrane helix association in a biological membrane. </w:t>
       </w:r>
       <w:r>
         <w:rPr>
           <w:i/>
         </w:rPr>
-        <w:t>Journal of the American Chemical Society</w:t>
+        <w:t>Proc Natl Acad Sci U S A</w:t>
       </w:r>
       <w:r>
         <w:t>,</w:t>
@@ -11005,10 +11687,21 @@
         <w:rPr>
           <w:i/>
         </w:rPr>
-        <w:t xml:space="preserve"> 122</w:t>
-      </w:r>
-      <w:r>
-        <w:t xml:space="preserve">, 4750-4755. </w:t>
+        <w:t xml:space="preserve"> 96</w:t>
+      </w:r>
+      <w:r>
+        <w:t xml:space="preserve">(3), 863-868. </w:t>
+      </w:r>
+      <w:hyperlink r:id="rId40" w:history="1">
+        <w:r>
+          <w:rPr>
+            <w:rStyle w:val="Hyperlink"/>
+          </w:rPr>
+          <w:t>https://doi.org/10.1073/pnas.96.3.863</w:t>
+        </w:r>
+      </w:hyperlink>
+      <w:r>
+        <w:t xml:space="preserve"> </w:t>
       </w:r>
     </w:p>
     <w:p>
@@ -11017,13 +11710,13 @@
         <w:spacing w:after="240"/>
       </w:pPr>
       <w:r>
-        <w:t xml:space="preserve">Vicente, C. M., Ricci, R., Nader, H. B., &amp; Toma, L. (2013). Syndecan-2 is upregulated in colorectal cancer cells through interactions with extracellular matrix produced by stromal fibroblasts. </w:t>
+        <w:t xml:space="preserve">Scheiner, S., Kar, T., &amp; Gu, Y. (2001). Strength of the Calpha H..O hydrogen bond of amino acid residues. </w:t>
       </w:r>
       <w:r>
         <w:rPr>
           <w:i/>
         </w:rPr>
-        <w:t>BMC Cell Biol</w:t>
+        <w:t>J Biol Chem</w:t>
       </w:r>
       <w:r>
         <w:t>,</w:t>
@@ -11032,17 +11725,17 @@
         <w:rPr>
           <w:i/>
         </w:rPr>
-        <w:t xml:space="preserve"> 14</w:t>
-      </w:r>
-      <w:r>
-        <w:t xml:space="preserve">, 25. </w:t>
-      </w:r>
-      <w:hyperlink r:id="rId40" w:history="1">
+        <w:t xml:space="preserve"> 276</w:t>
+      </w:r>
+      <w:r>
+        <w:t xml:space="preserve">(13), 9832-9837. </w:t>
+      </w:r>
+      <w:hyperlink r:id="rId41" w:history="1">
         <w:r>
           <w:rPr>
             <w:rStyle w:val="Hyperlink"/>
           </w:rPr>
-          <w:t>https://doi.org/10.1186/1471-2121-14-25</w:t>
+          <w:t>https://doi.org/10.1074/jbc.M010770200</w:t>
         </w:r>
       </w:hyperlink>
       <w:r>
@@ -11056,13 +11749,13 @@
       </w:pPr>
       <w:r>
         <w:lastRenderedPageBreak/>
-        <w:t xml:space="preserve">Viklund, H., &amp; Elofsson, A. (2008). OCTOPUS: improving topology prediction by two-track ANN-based preference scores and an extended topological grammar. </w:t>
+        <w:t xml:space="preserve">Schneider, D., &amp; Engelman, D. M. (2003). GALLEX, a measurement of heterologous association of transmembrane helices in a biological membrane. </w:t>
       </w:r>
       <w:r>
         <w:rPr>
           <w:i/>
         </w:rPr>
-        <w:t>Bioinformatics</w:t>
+        <w:t>J Biol Chem</w:t>
       </w:r>
       <w:r>
         <w:t>,</w:t>
@@ -11071,17 +11764,17 @@
         <w:rPr>
           <w:i/>
         </w:rPr>
-        <w:t xml:space="preserve"> 24</w:t>
-      </w:r>
-      <w:r>
-        <w:t xml:space="preserve">(15), 1662-1668. </w:t>
-      </w:r>
-      <w:hyperlink r:id="rId41" w:history="1">
+        <w:t xml:space="preserve"> 278</w:t>
+      </w:r>
+      <w:r>
+        <w:t xml:space="preserve">(5), 3105-3111. </w:t>
+      </w:r>
+      <w:hyperlink r:id="rId42" w:history="1">
         <w:r>
           <w:rPr>
             <w:rStyle w:val="Hyperlink"/>
           </w:rPr>
-          <w:t>https://doi.org/10.1093/bioinformatics/btn221</w:t>
+          <w:t>https://doi.org/10.1074/jbc.M206287200</w:t>
         </w:r>
       </w:hyperlink>
       <w:r>
@@ -11094,13 +11787,13 @@
         <w:spacing w:after="240"/>
       </w:pPr>
       <w:r>
-        <w:t xml:space="preserve">Walters, R. F., &amp; DeGrado, W. F. (2006). Helix-packing motifs in membrane proteins. </w:t>
+        <w:t xml:space="preserve">Vargas, E., Yarov-Yarovoy, V., Khalili-Araghi, F., Catterall, W. A., Klein, M. L., Tarek, M., . . . Roux, B. (2012). An emerging consensus on voltage-dependent gating from computational modeling and molecular dynamics simulations. </w:t>
       </w:r>
       <w:r>
         <w:rPr>
           <w:i/>
         </w:rPr>
-        <w:t>Proc Natl Acad Sci U S A</w:t>
+        <w:t>J Gen Physiol</w:t>
       </w:r>
       <w:r>
         <w:t>,</w:t>
@@ -11109,17 +11802,17 @@
         <w:rPr>
           <w:i/>
         </w:rPr>
-        <w:t xml:space="preserve"> 103</w:t>
-      </w:r>
-      <w:r>
-        <w:t xml:space="preserve">(37), 13658-13663. </w:t>
-      </w:r>
-      <w:hyperlink r:id="rId42" w:history="1">
+        <w:t xml:space="preserve"> 140</w:t>
+      </w:r>
+      <w:r>
+        <w:t xml:space="preserve">(6), 587-594. </w:t>
+      </w:r>
+      <w:hyperlink r:id="rId43" w:history="1">
         <w:r>
           <w:rPr>
             <w:rStyle w:val="Hyperlink"/>
           </w:rPr>
-          <w:t>https://doi.org/10.1073/pnas.0605878103</w:t>
+          <w:t>https://doi.org/10.1085/jgp.201210873</w:t>
         </w:r>
       </w:hyperlink>
       <w:r>
@@ -11132,13 +11825,13 @@
         <w:spacing w:after="240"/>
       </w:pPr>
       <w:r>
-        <w:t xml:space="preserve">White, S. H., &amp; Wimley, W. C. (1999). Membrane protein folding and stability: physical principles. </w:t>
+        <w:t xml:space="preserve">Vargas, R., Garza, J., Dixon, a. D. A., &amp; Hay, B. P. (2000). How Strong Is the Cα−H···OC Hydrogen Bond? </w:t>
       </w:r>
       <w:r>
         <w:rPr>
           <w:i/>
         </w:rPr>
-        <w:t>Annu Rev Biophys Biomol Struct</w:t>
+        <w:t>Journal of the American Chemical Society</w:t>
       </w:r>
       <w:r>
         <w:t>,</w:t>
@@ -11147,21 +11840,10 @@
         <w:rPr>
           <w:i/>
         </w:rPr>
-        <w:t xml:space="preserve"> 28</w:t>
-      </w:r>
-      <w:r>
-        <w:t xml:space="preserve">, 319-365. </w:t>
-      </w:r>
-      <w:hyperlink r:id="rId43" w:history="1">
-        <w:r>
-          <w:rPr>
-            <w:rStyle w:val="Hyperlink"/>
-          </w:rPr>
-          <w:t>https://doi.org/10.1146/annurev.biophys.28.1.319</w:t>
-        </w:r>
-      </w:hyperlink>
-      <w:r>
-        <w:t xml:space="preserve"> </w:t>
+        <w:t xml:space="preserve"> 122</w:t>
+      </w:r>
+      <w:r>
+        <w:t xml:space="preserve">, 4750-4755. </w:t>
       </w:r>
     </w:p>
     <w:p>
@@ -11170,13 +11852,13 @@
         <w:spacing w:after="240"/>
       </w:pPr>
       <w:r>
-        <w:t xml:space="preserve">Yano, Y., Takemoto, T., Kobayashi, S., Yasui, H., Sakurai, H., Ohashi, W., . . . Matsuzaki, K. (2002). Topological stability and self-association of a completely hydrophobic model transmembrane helix in lipid bilayers. </w:t>
+        <w:t xml:space="preserve">Vicente, C. M., Ricci, R., Nader, H. B., &amp; Toma, L. (2013). Syndecan-2 is upregulated in colorectal cancer cells through interactions with extracellular matrix produced by stromal fibroblasts. </w:t>
       </w:r>
       <w:r>
         <w:rPr>
           <w:i/>
         </w:rPr>
-        <w:t>Biochemistry</w:t>
+        <w:t>BMC Cell Biol</w:t>
       </w:r>
       <w:r>
         <w:t>,</w:t>
@@ -11185,17 +11867,17 @@
         <w:rPr>
           <w:i/>
         </w:rPr>
-        <w:t xml:space="preserve"> 41</w:t>
-      </w:r>
-      <w:r>
-        <w:t xml:space="preserve">(9), 3073-3080. </w:t>
+        <w:t xml:space="preserve"> 14</w:t>
+      </w:r>
+      <w:r>
+        <w:t xml:space="preserve">, 25. </w:t>
       </w:r>
       <w:hyperlink r:id="rId44" w:history="1">
         <w:r>
           <w:rPr>
             <w:rStyle w:val="Hyperlink"/>
           </w:rPr>
-          <w:t>https://doi.org/10.1021/bi011161y</w:t>
+          <w:t>https://doi.org/10.1186/1471-2121-14-25</w:t>
         </w:r>
       </w:hyperlink>
       <w:r>
@@ -11208,13 +11890,13 @@
         <w:spacing w:after="240"/>
       </w:pPr>
       <w:r>
-        <w:t xml:space="preserve">Yarov-Yarovoy, V., Baker, D., &amp; Catterall, W. A. (2006). Voltage sensor conformations in the open and closed states in ROSETTA structural models of K(+) channels. </w:t>
+        <w:t xml:space="preserve">Viklund, H., &amp; Elofsson, A. (2008). OCTOPUS: improving topology prediction by two-track ANN-based preference scores and an extended topological grammar. </w:t>
       </w:r>
       <w:r>
         <w:rPr>
           <w:i/>
         </w:rPr>
-        <w:t>Proc Natl Acad Sci U S A</w:t>
+        <w:t>Bioinformatics</w:t>
       </w:r>
       <w:r>
         <w:t>,</w:t>
@@ -11223,17 +11905,17 @@
         <w:rPr>
           <w:i/>
         </w:rPr>
-        <w:t xml:space="preserve"> 103</w:t>
-      </w:r>
-      <w:r>
-        <w:t xml:space="preserve">(19), 7292-7297. </w:t>
+        <w:t xml:space="preserve"> 24</w:t>
+      </w:r>
+      <w:r>
+        <w:t xml:space="preserve">(15), 1662-1668. </w:t>
       </w:r>
       <w:hyperlink r:id="rId45" w:history="1">
         <w:r>
           <w:rPr>
             <w:rStyle w:val="Hyperlink"/>
           </w:rPr>
-          <w:t>https://doi.org/10.1073/pnas.0602350103</w:t>
+          <w:t>https://doi.org/10.1093/bioinformatics/btn221</w:t>
         </w:r>
       </w:hyperlink>
       <w:r>
@@ -11246,13 +11928,13 @@
         <w:spacing w:after="240"/>
       </w:pPr>
       <w:r>
-        <w:t xml:space="preserve">Yarov-Yarovoy, V., Schonbrun, J., &amp; Baker, D. (2006). Multipass membrane protein structure prediction using Rosetta. </w:t>
+        <w:t xml:space="preserve">Walters, R. F., &amp; DeGrado, W. F. (2006). Helix-packing motifs in membrane proteins. </w:t>
       </w:r>
       <w:r>
         <w:rPr>
           <w:i/>
         </w:rPr>
-        <w:t>Proteins</w:t>
+        <w:t>Proc Natl Acad Sci U S A</w:t>
       </w:r>
       <w:r>
         <w:t>,</w:t>
@@ -11261,17 +11943,17 @@
         <w:rPr>
           <w:i/>
         </w:rPr>
-        <w:t xml:space="preserve"> 62</w:t>
-      </w:r>
-      <w:r>
-        <w:t xml:space="preserve">(4), 1010-1025. </w:t>
+        <w:t xml:space="preserve"> 103</w:t>
+      </w:r>
+      <w:r>
+        <w:t xml:space="preserve">(37), 13658-13663. </w:t>
       </w:r>
       <w:hyperlink r:id="rId46" w:history="1">
         <w:r>
           <w:rPr>
             <w:rStyle w:val="Hyperlink"/>
           </w:rPr>
-          <w:t>https://doi.org/10.1002/prot.20817</w:t>
+          <w:t>https://doi.org/10.1073/pnas.0605878103</w:t>
         </w:r>
       </w:hyperlink>
       <w:r>
@@ -11284,13 +11966,13 @@
         <w:spacing w:after="240"/>
       </w:pPr>
       <w:r>
-        <w:t xml:space="preserve">You, M., Li, E., Wimley, W. C., &amp; Hristova, K. (2005). Forster resonance energy transfer in liposomes: measurements of transmembrane helix dimerization in the native bilayer environment. </w:t>
+        <w:t xml:space="preserve">White, S. H., &amp; Wimley, W. C. (1999). Membrane protein folding and stability: physical principles. </w:t>
       </w:r>
       <w:r>
         <w:rPr>
           <w:i/>
         </w:rPr>
-        <w:t>Anal Biochem</w:t>
+        <w:t>Annu Rev Biophys Biomol Struct</w:t>
       </w:r>
       <w:r>
         <w:t>,</w:t>
@@ -11299,17 +11981,17 @@
         <w:rPr>
           <w:i/>
         </w:rPr>
-        <w:t xml:space="preserve"> 340</w:t>
-      </w:r>
-      <w:r>
-        <w:t xml:space="preserve">(1), 154-164. </w:t>
+        <w:t xml:space="preserve"> 28</w:t>
+      </w:r>
+      <w:r>
+        <w:t xml:space="preserve">, 319-365. </w:t>
       </w:r>
       <w:hyperlink r:id="rId47" w:history="1">
         <w:r>
           <w:rPr>
             <w:rStyle w:val="Hyperlink"/>
           </w:rPr>
-          <w:t>https://doi.org/10.1016/j.ab.2005.01.035</w:t>
+          <w:t>https://doi.org/10.1146/annurev.biophys.28.1.319</w:t>
         </w:r>
       </w:hyperlink>
       <w:r>
@@ -11319,15 +12001,16 @@
     <w:p>
       <w:pPr>
         <w:pStyle w:val="EndNoteBibliography"/>
-      </w:pPr>
-      <w:r>
-        <w:t xml:space="preserve">Zhou, F. X., Merianos, H. J., Brunger, A. T., &amp; Engelman, D. M. (2001). Polar residues drive association of polyleucine transmembrane helices. </w:t>
+        <w:spacing w:after="240"/>
+      </w:pPr>
+      <w:r>
+        <w:t xml:space="preserve">Yano, Y., Takemoto, T., Kobayashi, S., Yasui, H., Sakurai, H., Ohashi, W., . . . Matsuzaki, K. (2002). Topological stability and self-association of a completely hydrophobic model transmembrane helix in lipid bilayers. </w:t>
       </w:r>
       <w:r>
         <w:rPr>
           <w:i/>
         </w:rPr>
-        <w:t>Proc Natl Acad Sci U S A</w:t>
+        <w:t>Biochemistry</w:t>
       </w:r>
       <w:r>
         <w:t>,</w:t>
@@ -11336,17 +12019,17 @@
         <w:rPr>
           <w:i/>
         </w:rPr>
-        <w:t xml:space="preserve"> 98</w:t>
-      </w:r>
-      <w:r>
-        <w:t xml:space="preserve">(5), 2250-2255. </w:t>
+        <w:t xml:space="preserve"> 41</w:t>
+      </w:r>
+      <w:r>
+        <w:t xml:space="preserve">(9), 3073-3080. </w:t>
       </w:r>
       <w:hyperlink r:id="rId48" w:history="1">
         <w:r>
           <w:rPr>
             <w:rStyle w:val="Hyperlink"/>
           </w:rPr>
-          <w:t>https://doi.org/10.1073/pnas.041593698</w:t>
+          <w:t>https://doi.org/10.1021/bi011161y</w:t>
         </w:r>
       </w:hyperlink>
       <w:r>
@@ -11355,6 +12038,157 @@
     </w:p>
     <w:p>
       <w:pPr>
+        <w:pStyle w:val="EndNoteBibliography"/>
+        <w:spacing w:after="240"/>
+      </w:pPr>
+      <w:r>
+        <w:t xml:space="preserve">Yarov-Yarovoy, V., Baker, D., &amp; Catterall, W. A. (2006). Voltage sensor conformations in the open and closed states in ROSETTA structural models of K(+) channels. </w:t>
+      </w:r>
+      <w:r>
+        <w:rPr>
+          <w:i/>
+        </w:rPr>
+        <w:t>Proc Natl Acad Sci U S A</w:t>
+      </w:r>
+      <w:r>
+        <w:t>,</w:t>
+      </w:r>
+      <w:r>
+        <w:rPr>
+          <w:i/>
+        </w:rPr>
+        <w:t xml:space="preserve"> 103</w:t>
+      </w:r>
+      <w:r>
+        <w:t xml:space="preserve">(19), 7292-7297. </w:t>
+      </w:r>
+      <w:hyperlink r:id="rId49" w:history="1">
+        <w:r>
+          <w:rPr>
+            <w:rStyle w:val="Hyperlink"/>
+          </w:rPr>
+          <w:t>https://doi.org/10.1073/pnas.0602350103</w:t>
+        </w:r>
+      </w:hyperlink>
+      <w:r>
+        <w:t xml:space="preserve"> </w:t>
+      </w:r>
+    </w:p>
+    <w:p>
+      <w:pPr>
+        <w:pStyle w:val="EndNoteBibliography"/>
+        <w:spacing w:after="240"/>
+      </w:pPr>
+      <w:r>
+        <w:t xml:space="preserve">Yarov-Yarovoy, V., Schonbrun, J., &amp; Baker, D. (2006). Multipass membrane protein structure prediction using Rosetta. </w:t>
+      </w:r>
+      <w:r>
+        <w:rPr>
+          <w:i/>
+        </w:rPr>
+        <w:t>Proteins</w:t>
+      </w:r>
+      <w:r>
+        <w:t>,</w:t>
+      </w:r>
+      <w:r>
+        <w:rPr>
+          <w:i/>
+        </w:rPr>
+        <w:t xml:space="preserve"> 62</w:t>
+      </w:r>
+      <w:r>
+        <w:t xml:space="preserve">(4), 1010-1025. </w:t>
+      </w:r>
+      <w:hyperlink r:id="rId50" w:history="1">
+        <w:r>
+          <w:rPr>
+            <w:rStyle w:val="Hyperlink"/>
+          </w:rPr>
+          <w:t>https://doi.org/10.1002/prot.20817</w:t>
+        </w:r>
+      </w:hyperlink>
+      <w:r>
+        <w:t xml:space="preserve"> </w:t>
+      </w:r>
+    </w:p>
+    <w:p>
+      <w:pPr>
+        <w:pStyle w:val="EndNoteBibliography"/>
+        <w:spacing w:after="240"/>
+      </w:pPr>
+      <w:r>
+        <w:t xml:space="preserve">You, M., Li, E., Wimley, W. C., &amp; Hristova, K. (2005). Forster resonance energy transfer in liposomes: measurements of transmembrane helix dimerization in the native bilayer environment. </w:t>
+      </w:r>
+      <w:r>
+        <w:rPr>
+          <w:i/>
+        </w:rPr>
+        <w:t>Anal Biochem</w:t>
+      </w:r>
+      <w:r>
+        <w:t>,</w:t>
+      </w:r>
+      <w:r>
+        <w:rPr>
+          <w:i/>
+        </w:rPr>
+        <w:t xml:space="preserve"> 340</w:t>
+      </w:r>
+      <w:r>
+        <w:t xml:space="preserve">(1), 154-164. </w:t>
+      </w:r>
+      <w:hyperlink r:id="rId51" w:history="1">
+        <w:r>
+          <w:rPr>
+            <w:rStyle w:val="Hyperlink"/>
+          </w:rPr>
+          <w:t>https://doi.org/10.1016/j.ab.2005.01.035</w:t>
+        </w:r>
+      </w:hyperlink>
+      <w:r>
+        <w:t xml:space="preserve"> </w:t>
+      </w:r>
+    </w:p>
+    <w:p>
+      <w:pPr>
+        <w:pStyle w:val="EndNoteBibliography"/>
+      </w:pPr>
+      <w:r>
+        <w:t xml:space="preserve">Zhou, F. X., Merianos, H. J., Brunger, A. T., &amp; Engelman, D. M. (2001). Polar residues drive association of polyleucine transmembrane helices. </w:t>
+      </w:r>
+      <w:r>
+        <w:rPr>
+          <w:i/>
+        </w:rPr>
+        <w:t>Proc Natl Acad Sci U S A</w:t>
+      </w:r>
+      <w:r>
+        <w:t>,</w:t>
+      </w:r>
+      <w:r>
+        <w:rPr>
+          <w:i/>
+        </w:rPr>
+        <w:t xml:space="preserve"> 98</w:t>
+      </w:r>
+      <w:r>
+        <w:t xml:space="preserve">(5), 2250-2255. </w:t>
+      </w:r>
+      <w:hyperlink r:id="rId52" w:history="1">
+        <w:r>
+          <w:rPr>
+            <w:rStyle w:val="Hyperlink"/>
+          </w:rPr>
+          <w:t>https://doi.org/10.1073/pnas.041593698</w:t>
+        </w:r>
+      </w:hyperlink>
+      <w:r>
+        <w:t xml:space="preserve"> </w:t>
+      </w:r>
+    </w:p>
+    <w:p>
+      <w:pPr>
         <w:jc w:val="both"/>
       </w:pPr>
       <w:r>
@@ -11362,7 +12196,7 @@
       </w:r>
     </w:p>
     <w:sectPr>
-      <w:headerReference w:type="default" r:id="rId49"/>
+      <w:headerReference w:type="default" r:id="rId53"/>
       <w:pgSz w:w="12240" w:h="15840"/>
       <w:pgMar w:top="1440" w:right="1440" w:bottom="1440" w:left="1440" w:header="720" w:footer="720" w:gutter="0"/>
       <w:cols w:space="720"/>
@@ -12854,7 +13688,6 @@
   <w:style w:type="character" w:default="1" w:styleId="DefaultParagraphFont">
     <w:name w:val="Default Paragraph Font"/>
     <w:uiPriority w:val="1"/>
-    <w:semiHidden/>
     <w:unhideWhenUsed/>
   </w:style>
   <w:style w:type="table" w:default="1" w:styleId="TableNormal">

</xml_diff>

<commit_message>
small update; sent draft to Alessandro
</commit_message>
<xml_diff>
--- a/intro_chapter/Introduction_v6.docx
+++ b/intro_chapter/Introduction_v6.docx
@@ -2356,7 +2356,6 @@
         </w:rPr>
         <w:t xml:space="preserve"> on developing an </w:t>
       </w:r>
-      <w:proofErr w:type="gramStart"/>
       <w:r>
         <w:rPr>
           <w:rFonts w:cstheme="minorHAnsi"/>
@@ -2365,7 +2364,6 @@
         </w:rPr>
         <w:t>in silico</w:t>
       </w:r>
-      <w:proofErr w:type="gramEnd"/>
       <w:r>
         <w:rPr>
           <w:rFonts w:cstheme="minorHAnsi"/>
@@ -2701,19 +2699,9 @@
           <w:b/>
           <w:bCs w:val="0"/>
         </w:rPr>
-        <w:t xml:space="preserve">folding and </w:t>
-      </w:r>
-      <w:proofErr w:type="gramStart"/>
-      <w:r>
-        <w:rPr>
-          <w:rStyle w:val="Strong"/>
-          <w:b/>
-          <w:bCs w:val="0"/>
-        </w:rPr>
-        <w:t>association</w:t>
+        <w:t>folding and association</w:t>
       </w:r>
       <w:bookmarkEnd w:id="4"/>
-      <w:proofErr w:type="gramEnd"/>
     </w:p>
     <w:p>
       <w:pPr>
@@ -5452,21 +5440,12 @@
           <w:color w:val="000000" w:themeColor="text1"/>
         </w:rPr>
       </w:pPr>
-    </w:p>
-    <w:p>
-      <w:pPr>
-        <w:spacing w:after="0" w:line="480" w:lineRule="auto"/>
-        <w:jc w:val="both"/>
+      <w:r>
         <w:rPr>
           <w:rFonts w:cstheme="minorHAnsi"/>
           <w:color w:val="000000" w:themeColor="text1"/>
         </w:rPr>
-      </w:pPr>
-      <w:r>
-        <w:rPr>
-          <w:rFonts w:cstheme="minorHAnsi"/>
-          <w:color w:val="000000" w:themeColor="text1"/>
-        </w:rPr>
+        <w:lastRenderedPageBreak/>
         <w:t xml:space="preserve">The van der Waals force between two atoms can be calculated using the Lennard-Jones (LJ) Potential: </w:t>
       </w:r>
     </w:p>
@@ -5574,10 +5553,7 @@
                                 <w:jc w:val="both"/>
                               </w:pPr>
                               <w:r>
-                                <w:t>Eq. 1: The 12-6 Lennard-Jones Potential</w:t>
-                              </w:r>
-                              <w:r>
-                                <w:t>.</w:t>
+                                <w:t>Eq. 1: The 12-6 Lennard-Jones Potential.</w:t>
                               </w:r>
                             </w:p>
                           </w:txbxContent>
@@ -5606,10 +5582,7 @@
                           <w:jc w:val="both"/>
                         </w:pPr>
                         <w:r>
-                          <w:t>Eq. 1: The 12-6 Lennard-Jones Potential</w:t>
-                        </w:r>
-                        <w:r>
-                          <w:t>.</w:t>
+                          <w:t>Eq. 1: The 12-6 Lennard-Jones Potential.</w:t>
                         </w:r>
                       </w:p>
                     </w:txbxContent>
@@ -5758,13 +5731,7 @@
         <w:rPr>
           <w:vertAlign w:val="superscript"/>
         </w:rPr>
-        <w:t>12</w:t>
-      </w:r>
-      <w:r>
-        <w:rPr>
-          <w:vertAlign w:val="superscript"/>
-        </w:rPr>
-        <w:t xml:space="preserve"> </w:t>
+        <w:t xml:space="preserve">12 </w:t>
       </w:r>
       <w:r>
         <w:rPr>
@@ -5976,28 +5943,7 @@
                                   <w:sz w:val="20"/>
                                   <w:szCs w:val="20"/>
                                 </w:rPr>
-                                <w:t xml:space="preserve">Figure </w:t>
-                              </w:r>
-                              <w:r>
-                                <w:rPr>
-                                  <w:sz w:val="20"/>
-                                  <w:szCs w:val="20"/>
-                                </w:rPr>
-                                <w:t>2</w:t>
-                              </w:r>
-                              <w:r>
-                                <w:rPr>
-                                  <w:sz w:val="20"/>
-                                  <w:szCs w:val="20"/>
-                                </w:rPr>
-                                <w:t xml:space="preserve">: </w:t>
-                              </w:r>
-                              <w:r>
-                                <w:rPr>
-                                  <w:sz w:val="20"/>
-                                  <w:szCs w:val="20"/>
-                                </w:rPr>
-                                <w:t>The Lennard-Jones potential, visualized.</w:t>
+                                <w:t>Figure 2: The Lennard-Jones potential, visualized.</w:t>
                               </w:r>
                             </w:p>
                           </w:txbxContent>
@@ -6037,28 +5983,7 @@
                             <w:sz w:val="20"/>
                             <w:szCs w:val="20"/>
                           </w:rPr>
-                          <w:t xml:space="preserve">Figure </w:t>
-                        </w:r>
-                        <w:r>
-                          <w:rPr>
-                            <w:sz w:val="20"/>
-                            <w:szCs w:val="20"/>
-                          </w:rPr>
-                          <w:t>2</w:t>
-                        </w:r>
-                        <w:r>
-                          <w:rPr>
-                            <w:sz w:val="20"/>
-                            <w:szCs w:val="20"/>
-                          </w:rPr>
-                          <w:t xml:space="preserve">: </w:t>
-                        </w:r>
-                        <w:r>
-                          <w:rPr>
-                            <w:sz w:val="20"/>
-                            <w:szCs w:val="20"/>
-                          </w:rPr>
-                          <w:t>The Lennard-Jones potential, visualized.</w:t>
+                          <w:t>Figure 2: The Lennard-Jones potential, visualized.</w:t>
                         </w:r>
                       </w:p>
                     </w:txbxContent>
@@ -7322,8 +7247,8 @@
         </w:rPr>
       </w:pPr>
       <w:bookmarkStart w:id="6" w:name="_Toc161323348"/>
-      <w:bookmarkStart w:id="7" w:name="_Toc161323349"/>
-      <w:bookmarkStart w:id="8" w:name="_Toc163402395"/>
+      <w:bookmarkStart w:id="7" w:name="_Toc163402395"/>
+      <w:bookmarkStart w:id="8" w:name="_Toc161323349"/>
       <w:proofErr w:type="spellStart"/>
       <w:r>
         <w:rPr>
@@ -7344,7 +7269,7 @@
         <w:t>right</w:t>
       </w:r>
       <w:bookmarkEnd w:id="6"/>
-      <w:bookmarkEnd w:id="8"/>
+      <w:bookmarkEnd w:id="7"/>
       <w:proofErr w:type="spellEnd"/>
     </w:p>
     <w:p>
@@ -7395,15 +7320,7 @@
         <w:t>AAs</w:t>
       </w:r>
       <w:r>
-        <w:t xml:space="preserve"> typically found in the sequence: Glycine, Alanine, and Serine. These small residues define the interface of the motif (G/A/</w:t>
-      </w:r>
-      <w:proofErr w:type="gramStart"/>
-      <w:r>
-        <w:t>S)xxx</w:t>
-      </w:r>
-      <w:proofErr w:type="gramEnd"/>
-      <w:r>
-        <w:t xml:space="preserve">(G/A/S), resulting in a short interhelical distance between TM helices. Right originates from the structural features in which TM helices associate with a right-handed crossing angle. </w:t>
+        <w:t xml:space="preserve"> typically found in the sequence: Glycine, Alanine, and Serine. These small residues define the interface of the motif (G/A/S)xxx(G/A/S), resulting in a short interhelical distance between TM helices. Right originates from the structural features in which TM helices associate with a right-handed crossing angle. </w:t>
       </w:r>
       <w:proofErr w:type="spellStart"/>
       <w:r>
@@ -8304,7 +8221,7 @@
         <w:lastRenderedPageBreak/>
         <w:t>Studying membrane protein folding and structure</w:t>
       </w:r>
-      <w:bookmarkEnd w:id="7"/>
+      <w:bookmarkEnd w:id="8"/>
       <w:bookmarkEnd w:id="9"/>
     </w:p>
     <w:p>
@@ -10736,15 +10653,7 @@
         <w:t>.</w:t>
       </w:r>
       <w:r>
-        <w:t xml:space="preserve"> </w:t>
-      </w:r>
-      <w:proofErr w:type="gramStart"/>
-      <w:r>
-        <w:t>Similar to</w:t>
-      </w:r>
-      <w:proofErr w:type="gramEnd"/>
-      <w:r>
-        <w:t xml:space="preserve"> Rosetta, MSL houses a variety of tools to perform MP structure prediction. These tools include the ability to transform proteins in space, mutate specific residues, extract geometric information from known structures, and predict the structure and energetics of an input sequence. </w:t>
+        <w:t xml:space="preserve"> Similar to Rosetta, MSL houses a variety of tools to perform MP structure prediction. These tools include the ability to transform proteins in space, mutate specific residues, extract geometric information from known structures, and predict the structure and energetics of an input sequence. </w:t>
       </w:r>
       <w:r>
         <w:t>Additionally, it has been used to develop the CATM algorithm using two energy terms parameterized by CHARMM: hydrogen bonding and van der Waals packing. The CATM algorithm</w:t>
@@ -12028,14 +11937,9 @@
         <w:t>ing</w:t>
       </w:r>
       <w:r>
-        <w:t xml:space="preserve"> at the experimental and computational </w:t>
-      </w:r>
-      <w:proofErr w:type="gramStart"/>
-      <w:r>
-        <w:t>interface</w:t>
+        <w:t xml:space="preserve"> at the experimental and computational interface</w:t>
       </w:r>
       <w:bookmarkEnd w:id="15"/>
-      <w:proofErr w:type="gramEnd"/>
     </w:p>
     <w:p>
       <w:pPr>
@@ -12251,18 +12155,10 @@
         <w:t xml:space="preserve">my </w:t>
       </w:r>
       <w:r>
-        <w:t xml:space="preserve">graduate </w:t>
-      </w:r>
-      <w:proofErr w:type="gramStart"/>
-      <w:r>
-        <w:t xml:space="preserve">school </w:t>
-      </w:r>
-      <w:r>
-        <w:t>work</w:t>
-      </w:r>
-      <w:proofErr w:type="gramEnd"/>
-      <w:r>
-        <w:t xml:space="preserve"> to be published in the near future. In this paper, </w:t>
+        <w:t xml:space="preserve">graduate school </w:t>
+      </w:r>
+      <w:r>
+        <w:t xml:space="preserve">work to be published in the near future. In this paper, </w:t>
       </w:r>
       <w:r>
         <w:t xml:space="preserve">I determined that van der Waals packing is a weak driving force that leads to association of MP homodimers. </w:t>
@@ -12382,11 +12278,9 @@
       <w:r>
         <w:t xml:space="preserve"> my project that </w:t>
       </w:r>
-      <w:proofErr w:type="gramStart"/>
-      <w:r>
-        <w:t>involve</w:t>
-      </w:r>
-      <w:proofErr w:type="gramEnd"/>
+      <w:r>
+        <w:t>involves</w:t>
+      </w:r>
       <w:r>
         <w:t xml:space="preserve"> </w:t>
       </w:r>
@@ -15939,6 +15833,7 @@
   <w:style w:type="character" w:default="1" w:styleId="DefaultParagraphFont">
     <w:name w:val="Default Paragraph Font"/>
     <w:uiPriority w:val="1"/>
+    <w:semiHidden/>
     <w:unhideWhenUsed/>
   </w:style>
   <w:style w:type="table" w:default="1" w:styleId="TableNormal">

</xml_diff>